<commit_message>
making the report - still a lot to do
</commit_message>
<xml_diff>
--- a/challenge2/rapport.docx
+++ b/challenge2/rapport.docx
@@ -1880,20 +1880,6 @@
     </w:p>
     <w:p>
       <w:pPr>
-        <w:pStyle w:val="IllustrationIndexHeading"/>
-        <w:rPr>
-          <w:lang w:val="en-GB"/>
-        </w:rPr>
-      </w:pPr>
-      <w:r>
-        <w:rPr>
-          <w:lang w:val="en-GB"/>
-        </w:rPr>
-        <w:t>Index des illustrations</w:t>
-      </w:r>
-    </w:p>
-    <w:p>
-      <w:pPr>
         <w:pStyle w:val="Standard"/>
         <w:tabs>
           <w:tab w:val="left" w:pos="3360"/>
@@ -2084,7 +2070,16 @@
           <w:lang w:val="en-GB" w:eastAsia="fr-FR" w:bidi="ar-SA"/>
         </w:rPr>
       </w:pPr>
-      <w:r>
+    </w:p>
+    <w:p>
+      <w:pPr>
+        <w:widowControl/>
+        <w:shd w:val="clear" w:color="auto" w:fill="FFFFFF"/>
+        <w:suppressAutoHyphens w:val="0"/>
+        <w:autoSpaceDN/>
+        <w:spacing w:after="240"/>
+        <w:ind w:firstLine="363"/>
+        <w:textAlignment w:val="auto"/>
         <w:rPr>
           <w:rFonts w:ascii="Georgia" w:eastAsia="Times New Roman" w:hAnsi="Georgia" w:cs="Times New Roman"/>
           <w:color w:val="333333"/>
@@ -2093,10 +2088,83 @@
           <w:szCs w:val="21"/>
           <w:lang w:val="en-GB" w:eastAsia="fr-FR" w:bidi="ar-SA"/>
         </w:rPr>
-        <w:t>In order to do that we are given a dataset representing a linked</w:t>
-      </w:r>
-      <w:bookmarkStart w:id="8" w:name="_GoBack"/>
-      <w:bookmarkEnd w:id="8"/>
+      </w:pPr>
+      <w:r>
+        <w:rPr>
+          <w:rFonts w:ascii="Georgia" w:eastAsia="Times New Roman" w:hAnsi="Georgia" w:cs="Times New Roman"/>
+          <w:color w:val="333333"/>
+          <w:kern w:val="0"/>
+          <w:sz w:val="21"/>
+          <w:szCs w:val="21"/>
+          <w:lang w:val="en-GB" w:eastAsia="fr-FR" w:bidi="ar-SA"/>
+        </w:rPr>
+        <w:t xml:space="preserve">In order to do that we are given a dataset representing </w:t>
+      </w:r>
+      <w:r>
+        <w:rPr>
+          <w:rFonts w:ascii="Georgia" w:eastAsia="Times New Roman" w:hAnsi="Georgia" w:cs="Times New Roman"/>
+          <w:color w:val="333333"/>
+          <w:kern w:val="0"/>
+          <w:sz w:val="21"/>
+          <w:szCs w:val="21"/>
+          <w:lang w:val="en-GB" w:eastAsia="fr-FR" w:bidi="ar-SA"/>
+        </w:rPr>
+        <w:t>a LinkedIn graph, each node being a person and edges the fact they are connected. People also have three attributes: location (locations they live/have lived in), college (college(s) they went to), employer (company(</w:t>
+      </w:r>
+      <w:proofErr w:type="spellStart"/>
+      <w:r>
+        <w:rPr>
+          <w:rFonts w:ascii="Georgia" w:eastAsia="Times New Roman" w:hAnsi="Georgia" w:cs="Times New Roman"/>
+          <w:color w:val="333333"/>
+          <w:kern w:val="0"/>
+          <w:sz w:val="21"/>
+          <w:szCs w:val="21"/>
+          <w:lang w:val="en-GB" w:eastAsia="fr-FR" w:bidi="ar-SA"/>
+        </w:rPr>
+        <w:t>ies</w:t>
+      </w:r>
+      <w:proofErr w:type="spellEnd"/>
+      <w:r>
+        <w:rPr>
+          <w:rFonts w:ascii="Georgia" w:eastAsia="Times New Roman" w:hAnsi="Georgia" w:cs="Times New Roman"/>
+          <w:color w:val="333333"/>
+          <w:kern w:val="0"/>
+          <w:sz w:val="21"/>
+          <w:szCs w:val="21"/>
+          <w:lang w:val="en-GB" w:eastAsia="fr-FR" w:bidi="ar-SA"/>
+        </w:rPr>
+        <w:t>) they worked for). Only 40% of the people in the graph have provided their attribute.</w:t>
+      </w:r>
+    </w:p>
+    <w:p>
+      <w:pPr>
+        <w:widowControl/>
+        <w:shd w:val="clear" w:color="auto" w:fill="FFFFFF"/>
+        <w:suppressAutoHyphens w:val="0"/>
+        <w:autoSpaceDN/>
+        <w:spacing w:after="240"/>
+        <w:ind w:firstLine="363"/>
+        <w:textAlignment w:val="auto"/>
+        <w:rPr>
+          <w:rFonts w:ascii="Georgia" w:eastAsia="Times New Roman" w:hAnsi="Georgia" w:cs="Times New Roman"/>
+          <w:color w:val="333333"/>
+          <w:kern w:val="0"/>
+          <w:sz w:val="21"/>
+          <w:szCs w:val="21"/>
+          <w:lang w:val="en-GB" w:eastAsia="fr-FR" w:bidi="ar-SA"/>
+        </w:rPr>
+      </w:pPr>
+      <w:r>
+        <w:rPr>
+          <w:rFonts w:ascii="Georgia" w:eastAsia="Times New Roman" w:hAnsi="Georgia" w:cs="Times New Roman"/>
+          <w:color w:val="333333"/>
+          <w:kern w:val="0"/>
+          <w:sz w:val="21"/>
+          <w:szCs w:val="21"/>
+          <w:lang w:val="en-GB" w:eastAsia="fr-FR" w:bidi="ar-SA"/>
+        </w:rPr>
+        <w:t xml:space="preserve"> Our aim is to use connections and correlations between those attributes and people in order to fill the missing profiles, and use those results in order to find influencers.</w:t>
+      </w:r>
     </w:p>
     <w:p>
       <w:pPr>
@@ -2131,1036 +2199,534 @@
           <w:lang w:val="en-GB"/>
         </w:rPr>
       </w:pPr>
-      <w:bookmarkStart w:id="9" w:name="__RefHeading__20350_1162629425"/>
-      <w:r>
-        <w:rPr>
-          <w:lang w:val="en-GB"/>
-        </w:rPr>
-        <w:t>Le projet</w:t>
+      <w:r>
+        <w:rPr>
+          <w:lang w:val="en-GB"/>
+        </w:rPr>
+        <w:t>problem enunciation and statistics</w:t>
+      </w:r>
+      <w:r>
+        <w:rPr>
+          <w:lang w:val="en-GB"/>
+        </w:rPr>
+        <w:t>.</w:t>
+      </w:r>
+    </w:p>
+    <w:p>
+      <w:pPr>
+        <w:pStyle w:val="Titre2"/>
+        <w:rPr>
+          <w:lang w:val="en-GB"/>
+        </w:rPr>
+      </w:pPr>
+      <w:r>
+        <w:rPr>
+          <w:lang w:val="en-GB"/>
+        </w:rPr>
+        <w:t>problem enunciation</w:t>
+      </w:r>
+      <w:r>
+        <w:rPr>
+          <w:lang w:val="en-GB"/>
+        </w:rPr>
+        <w:t xml:space="preserve"> </w:t>
+      </w:r>
+      <w:r>
+        <w:rPr>
+          <w:lang w:val="en-GB"/>
+        </w:rPr>
+        <w:t>and task analysis</w:t>
+      </w:r>
+    </w:p>
+    <w:p>
+      <w:pPr>
+        <w:pStyle w:val="Textbody"/>
+        <w:rPr>
+          <w:lang w:val="en-GB"/>
+        </w:rPr>
+      </w:pPr>
+      <w:r>
+        <w:drawing>
+          <wp:anchor distT="0" distB="0" distL="114300" distR="114300" simplePos="0" relativeHeight="251660288" behindDoc="1" locked="0" layoutInCell="1" allowOverlap="1" wp14:anchorId="4F9A6FA1">
+            <wp:simplePos x="0" y="0"/>
+            <wp:positionH relativeFrom="column">
+              <wp:posOffset>4264660</wp:posOffset>
+            </wp:positionH>
+            <wp:positionV relativeFrom="paragraph">
+              <wp:posOffset>119380</wp:posOffset>
+            </wp:positionV>
+            <wp:extent cx="1733550" cy="1733550"/>
+            <wp:effectExtent l="0" t="0" r="0" b="0"/>
+            <wp:wrapTight wrapText="bothSides">
+              <wp:wrapPolygon edited="0">
+                <wp:start x="0" y="0"/>
+                <wp:lineTo x="0" y="21363"/>
+                <wp:lineTo x="21363" y="21363"/>
+                <wp:lineTo x="21363" y="0"/>
+                <wp:lineTo x="0" y="0"/>
+              </wp:wrapPolygon>
+            </wp:wrapTight>
+            <wp:docPr id="11" name="Image 11"/>
+            <wp:cNvGraphicFramePr>
+              <a:graphicFrameLocks xmlns:a="http://schemas.openxmlformats.org/drawingml/2006/main" noChangeAspect="1"/>
+            </wp:cNvGraphicFramePr>
+            <a:graphic xmlns:a="http://schemas.openxmlformats.org/drawingml/2006/main">
+              <a:graphicData uri="http://schemas.openxmlformats.org/drawingml/2006/picture">
+                <pic:pic xmlns:pic="http://schemas.openxmlformats.org/drawingml/2006/picture">
+                  <pic:nvPicPr>
+                    <pic:cNvPr id="1" name=""/>
+                    <pic:cNvPicPr/>
+                  </pic:nvPicPr>
+                  <pic:blipFill>
+                    <a:blip r:embed="rId35">
+                      <a:extLst>
+                        <a:ext uri="{28A0092B-C50C-407E-A947-70E740481C1C}">
+                          <a14:useLocalDpi xmlns:a14="http://schemas.microsoft.com/office/drawing/2010/main" val="0"/>
+                        </a:ext>
+                      </a:extLst>
+                    </a:blip>
+                    <a:stretch>
+                      <a:fillRect/>
+                    </a:stretch>
+                  </pic:blipFill>
+                  <pic:spPr>
+                    <a:xfrm>
+                      <a:off x="0" y="0"/>
+                      <a:ext cx="1733550" cy="1733550"/>
+                    </a:xfrm>
+                    <a:prstGeom prst="rect">
+                      <a:avLst/>
+                    </a:prstGeom>
+                  </pic:spPr>
+                </pic:pic>
+              </a:graphicData>
+            </a:graphic>
+            <wp14:sizeRelH relativeFrom="margin">
+              <wp14:pctWidth>0</wp14:pctWidth>
+            </wp14:sizeRelH>
+            <wp14:sizeRelV relativeFrom="margin">
+              <wp14:pctHeight>0</wp14:pctHeight>
+            </wp14:sizeRelV>
+          </wp:anchor>
+        </w:drawing>
+      </w:r>
+    </w:p>
+    <w:p>
+      <w:pPr>
+        <w:pStyle w:val="Textbody"/>
+        <w:ind w:left="709"/>
+        <w:rPr>
+          <w:rFonts w:ascii="Georgia" w:hAnsi="Georgia"/>
+          <w:lang w:val="en-GB"/>
+        </w:rPr>
+      </w:pPr>
+      <w:r>
+        <w:rPr>
+          <w:rFonts w:ascii="Georgia" w:hAnsi="Georgia"/>
+          <w:lang w:val="en-GB"/>
+        </w:rPr>
+        <w:t>As data-scientists, we intend to use the CRISP-DM methodology in order to solve the problem, which consists in different phases as presented in the chart</w:t>
+      </w:r>
+      <w:r>
+        <w:rPr>
+          <w:rFonts w:ascii="Georgia" w:hAnsi="Georgia"/>
+          <w:lang w:val="en-GB"/>
+        </w:rPr>
+        <w:t xml:space="preserve"> beside</w:t>
+      </w:r>
+      <w:r>
+        <w:rPr>
+          <w:rFonts w:ascii="Georgia" w:hAnsi="Georgia"/>
+          <w:lang w:val="en-GB"/>
+        </w:rPr>
+        <w:t xml:space="preserve">. </w:t>
+      </w:r>
+    </w:p>
+    <w:p>
+      <w:pPr>
+        <w:pStyle w:val="Textbody"/>
+        <w:ind w:left="709"/>
+        <w:rPr>
+          <w:rFonts w:ascii="Georgia" w:hAnsi="Georgia"/>
+          <w:lang w:val="en-GB"/>
+        </w:rPr>
+      </w:pPr>
+    </w:p>
+    <w:p>
+      <w:pPr>
+        <w:pStyle w:val="Textbody"/>
+        <w:ind w:left="709"/>
+        <w:rPr>
+          <w:rFonts w:ascii="Georgia" w:hAnsi="Georgia"/>
+          <w:lang w:val="en-GB"/>
+        </w:rPr>
+      </w:pPr>
+    </w:p>
+    <w:p>
+      <w:pPr>
+        <w:pStyle w:val="Textbody"/>
+        <w:ind w:left="709"/>
+        <w:rPr>
+          <w:rFonts w:ascii="Georgia" w:hAnsi="Georgia"/>
+          <w:lang w:val="en-GB"/>
+        </w:rPr>
+      </w:pPr>
+    </w:p>
+    <w:p>
+      <w:pPr>
+        <w:pStyle w:val="Textbody"/>
+        <w:ind w:left="709"/>
+        <w:rPr>
+          <w:rFonts w:ascii="Georgia" w:hAnsi="Georgia"/>
+          <w:lang w:val="en-GB"/>
+        </w:rPr>
+      </w:pPr>
+    </w:p>
+    <w:p>
+      <w:pPr>
+        <w:pStyle w:val="Textbody"/>
+        <w:ind w:left="709"/>
+        <w:rPr>
+          <w:rFonts w:ascii="Georgia" w:hAnsi="Georgia"/>
+          <w:lang w:val="en-GB"/>
+        </w:rPr>
+      </w:pPr>
+    </w:p>
+    <w:p>
+      <w:pPr>
+        <w:pStyle w:val="Textbody"/>
+        <w:ind w:left="709"/>
+        <w:rPr>
+          <w:rFonts w:ascii="Georgia" w:hAnsi="Georgia"/>
+          <w:lang w:val="en-GB"/>
+        </w:rPr>
+      </w:pPr>
+    </w:p>
+    <w:p>
+      <w:pPr>
+        <w:pStyle w:val="Textbody"/>
+        <w:ind w:left="709"/>
+        <w:rPr>
+          <w:rFonts w:ascii="Georgia" w:hAnsi="Georgia"/>
+          <w:lang w:val="en-GB"/>
+        </w:rPr>
+      </w:pPr>
+    </w:p>
+    <w:p>
+      <w:pPr>
+        <w:pStyle w:val="Textbody"/>
+        <w:rPr>
+          <w:rFonts w:ascii="Georgia" w:hAnsi="Georgia"/>
+          <w:lang w:val="en-GB"/>
+        </w:rPr>
+      </w:pPr>
+    </w:p>
+    <w:p>
+      <w:pPr>
+        <w:pStyle w:val="Textbody"/>
+        <w:ind w:left="709"/>
+        <w:rPr>
+          <w:rFonts w:ascii="Georgia" w:hAnsi="Georgia"/>
+          <w:lang w:val="en-GB"/>
+        </w:rPr>
+      </w:pPr>
+    </w:p>
+    <w:p>
+      <w:pPr>
+        <w:pStyle w:val="Textbody"/>
+        <w:ind w:left="709" w:firstLine="709"/>
+        <w:rPr>
+          <w:rFonts w:ascii="Georgia" w:hAnsi="Georgia"/>
+          <w:lang w:val="en-GB"/>
+        </w:rPr>
+      </w:pPr>
+      <w:r>
+        <w:rPr>
+          <w:rFonts w:ascii="Georgia" w:hAnsi="Georgia"/>
+          <w:lang w:val="en-GB"/>
+        </w:rPr>
+        <w:t xml:space="preserve">First of all, we needed to do some researches about similar studies, because it may help us understand more the problem and see different solutions. We used several papers but the most useful was [1] </w:t>
+      </w:r>
+      <w:r>
+        <w:rPr>
+          <w:rFonts w:ascii="Georgia" w:hAnsi="Georgia"/>
+          <w:u w:val="single"/>
+        </w:rPr>
+        <w:t xml:space="preserve">User Profiling in an Ego Network: Co-profiling </w:t>
+      </w:r>
+      <w:proofErr w:type="spellStart"/>
+      <w:r>
+        <w:rPr>
+          <w:rFonts w:ascii="Georgia" w:hAnsi="Georgia"/>
+          <w:u w:val="single"/>
+        </w:rPr>
+        <w:t>Attributes</w:t>
+      </w:r>
+      <w:proofErr w:type="spellEnd"/>
+      <w:r>
+        <w:rPr>
+          <w:rFonts w:ascii="Georgia" w:hAnsi="Georgia"/>
+          <w:u w:val="single"/>
+        </w:rPr>
+        <w:t xml:space="preserve"> and </w:t>
+      </w:r>
+      <w:proofErr w:type="spellStart"/>
+      <w:r>
+        <w:rPr>
+          <w:rFonts w:ascii="Georgia" w:hAnsi="Georgia"/>
+          <w:u w:val="single"/>
+        </w:rPr>
+        <w:t>Relationships</w:t>
+      </w:r>
+      <w:proofErr w:type="spellEnd"/>
+      <w:r>
+        <w:rPr>
+          <w:rFonts w:ascii="Georgia" w:hAnsi="Georgia"/>
+          <w:u w:val="single"/>
+        </w:rPr>
+        <w:t>.</w:t>
+      </w:r>
+      <w:r>
+        <w:rPr>
+          <w:rFonts w:ascii="Georgia" w:hAnsi="Georgia"/>
+        </w:rPr>
+        <w:t xml:space="preserve"> </w:t>
+      </w:r>
+      <w:r>
+        <w:rPr>
+          <w:rFonts w:ascii="Georgia" w:hAnsi="Georgia"/>
+          <w:lang w:val="en-GB"/>
+        </w:rPr>
+        <w:t xml:space="preserve"> </w:t>
+      </w:r>
+    </w:p>
+    <w:p>
+      <w:pPr>
+        <w:pStyle w:val="Textbody"/>
+        <w:rPr>
+          <w:rFonts w:ascii="Georgia" w:hAnsi="Georgia"/>
+          <w:lang w:val="en-GB"/>
+        </w:rPr>
+      </w:pPr>
+      <w:r>
+        <w:rPr>
+          <w:rFonts w:ascii="Georgia" w:hAnsi="Georgia"/>
+          <w:lang w:val="en-GB"/>
+        </w:rPr>
+        <w:tab/>
+      </w:r>
+    </w:p>
+    <w:p>
+      <w:pPr>
+        <w:pStyle w:val="Textbody"/>
+        <w:rPr>
+          <w:rFonts w:ascii="Georgia" w:hAnsi="Georgia"/>
+          <w:lang w:val="en-GB"/>
+        </w:rPr>
+      </w:pPr>
+      <w:r>
+        <w:rPr>
+          <w:rFonts w:ascii="Georgia" w:hAnsi="Georgia"/>
+          <w:lang w:val="en-GB"/>
+        </w:rPr>
+        <w:tab/>
+        <w:t xml:space="preserve">We should now list all the factors we think might lead a user to have a certain attribute, as we will use it later. This will help us understand </w:t>
+      </w:r>
+      <w:r>
+        <w:rPr>
+          <w:rFonts w:ascii="Georgia" w:hAnsi="Georgia"/>
+          <w:lang w:val="en-GB"/>
+        </w:rPr>
+        <w:t xml:space="preserve">the statistics that are relevant to draw from the graph. </w:t>
+      </w:r>
+    </w:p>
+    <w:p>
+      <w:pPr>
+        <w:pStyle w:val="Textbody"/>
+        <w:rPr>
+          <w:rFonts w:ascii="Georgia" w:hAnsi="Georgia"/>
+          <w:lang w:val="en-GB"/>
+        </w:rPr>
+      </w:pPr>
+      <w:r>
+        <w:rPr>
+          <w:rFonts w:ascii="Georgia" w:hAnsi="Georgia"/>
+          <w:lang w:val="en-GB"/>
+        </w:rPr>
+        <w:t>We then have to understand how the dataset is made so that we can use the data properly.</w:t>
+      </w:r>
+    </w:p>
+    <w:p>
+      <w:pPr>
+        <w:pStyle w:val="Textbody"/>
+        <w:rPr>
+          <w:rFonts w:ascii="Georgia" w:hAnsi="Georgia"/>
+          <w:lang w:val="en-GB"/>
+        </w:rPr>
+      </w:pPr>
+      <w:r>
+        <w:rPr>
+          <w:rFonts w:ascii="Georgia" w:hAnsi="Georgia"/>
+          <w:lang w:val="en-GB"/>
+        </w:rPr>
+        <w:t xml:space="preserve">We then draw the statistics and use the statistics to elaborate one or several models for user profiling. </w:t>
+      </w:r>
+    </w:p>
+    <w:p>
+      <w:pPr>
+        <w:pStyle w:val="Textbody"/>
+        <w:rPr>
+          <w:rFonts w:ascii="Georgia" w:hAnsi="Georgia"/>
+          <w:lang w:val="en-GB"/>
+        </w:rPr>
+      </w:pPr>
+      <w:r>
+        <w:rPr>
+          <w:rFonts w:ascii="Georgia" w:hAnsi="Georgia"/>
+          <w:lang w:val="en-GB"/>
+        </w:rPr>
+        <w:t xml:space="preserve">Once it is done, we have to implement the model using the data given and assess the model by comparing our predictions with the ground truth. Once it is done for every model, we will know which one are the best, meaning the one with best accuracies. </w:t>
+      </w:r>
+    </w:p>
+    <w:p>
+      <w:pPr>
+        <w:pStyle w:val="Textbody"/>
+        <w:rPr>
+          <w:rFonts w:ascii="Georgia" w:hAnsi="Georgia"/>
+          <w:lang w:val="en-GB"/>
+        </w:rPr>
+      </w:pPr>
+      <w:r>
+        <w:rPr>
+          <w:rFonts w:ascii="Georgia" w:hAnsi="Georgia"/>
+          <w:lang w:val="en-GB"/>
+        </w:rPr>
+        <w:t xml:space="preserve">We will now have the filled profiles and will be able to use it to establish who are the influencers that might help us find a restaurant at the bay. </w:t>
+      </w:r>
+    </w:p>
+    <w:p>
+      <w:pPr>
+        <w:pStyle w:val="Textbody"/>
+        <w:rPr>
+          <w:rFonts w:ascii="Georgia" w:hAnsi="Georgia"/>
+          <w:lang w:val="en-GB"/>
+        </w:rPr>
+      </w:pPr>
+    </w:p>
+    <w:p>
+      <w:pPr>
+        <w:pStyle w:val="Textbody"/>
+        <w:rPr>
+          <w:rFonts w:ascii="Georgia" w:hAnsi="Georgia"/>
+          <w:lang w:val="en-GB"/>
+        </w:rPr>
+      </w:pPr>
+      <w:r>
+        <w:fldChar w:fldCharType="begin"/>
+      </w:r>
+      <w:r>
+        <w:instrText xml:space="preserve"> INCLUDEPICTURE "https://upload.wikimedia.org/wikipedia/commons/thumb/b/b9/CRISP-DM_Process_Diagram.png/800px-CRISP-DM_Process_Diagram.png" \* MERGEFORMATINET </w:instrText>
+      </w:r>
+      <w:r>
+        <w:fldChar w:fldCharType="separate"/>
+      </w:r>
+      <w:r>
+        <w:fldChar w:fldCharType="end"/>
+      </w:r>
+    </w:p>
+    <w:p>
+      <w:pPr>
+        <w:pStyle w:val="Textbody"/>
+        <w:rPr>
+          <w:lang w:val="en-GB"/>
+        </w:rPr>
+      </w:pPr>
+    </w:p>
+    <w:p>
+      <w:pPr>
+        <w:pStyle w:val="Titre2"/>
+        <w:rPr>
+          <w:lang w:val="en-GB"/>
+        </w:rPr>
+      </w:pPr>
+      <w:r>
+        <w:rPr>
+          <w:lang w:val="en-GB"/>
+        </w:rPr>
+        <w:t>Statistics</w:t>
+      </w:r>
+    </w:p>
+    <w:p>
+      <w:pPr>
+        <w:pStyle w:val="Textbody"/>
+        <w:rPr>
+          <w:lang w:val="en-GB"/>
+        </w:rPr>
+      </w:pPr>
+    </w:p>
+    <w:p>
+      <w:pPr>
+        <w:pStyle w:val="Textbody"/>
+        <w:rPr>
+          <w:rFonts w:ascii="Georgia" w:hAnsi="Georgia"/>
+          <w:lang w:val="en-GB"/>
+        </w:rPr>
+      </w:pPr>
+      <w:r>
+        <w:rPr>
+          <w:rFonts w:ascii="Georgia" w:hAnsi="Georgia"/>
+          <w:lang w:val="en-GB"/>
+        </w:rPr>
+        <w:t xml:space="preserve">We </w:t>
+      </w:r>
+      <w:r>
+        <w:rPr>
+          <w:rFonts w:ascii="Georgia" w:hAnsi="Georgia"/>
+          <w:lang w:val="en-GB"/>
+        </w:rPr>
+        <w:t xml:space="preserve">therefore want to draw interesting statistics from the graph that might help us understand what factors make that a node </w:t>
+      </w:r>
+      <w:bookmarkStart w:id="8" w:name="_GoBack"/>
+      <w:bookmarkEnd w:id="8"/>
+      <w:r>
+        <w:rPr>
+          <w:rFonts w:ascii="Georgia" w:hAnsi="Georgia"/>
+          <w:lang w:val="en-GB"/>
+        </w:rPr>
+        <w:t>has a certain attribute.</w:t>
+      </w:r>
+    </w:p>
+    <w:p>
+      <w:pPr>
+        <w:pStyle w:val="Textbody"/>
+        <w:rPr>
+          <w:lang w:val="en-GB"/>
+        </w:rPr>
+      </w:pPr>
+    </w:p>
+    <w:p>
+      <w:pPr>
+        <w:pStyle w:val="Textbody"/>
+        <w:rPr>
+          <w:lang w:val="en-GB"/>
+        </w:rPr>
+      </w:pPr>
+    </w:p>
+    <w:p>
+      <w:pPr>
+        <w:pStyle w:val="Titre1"/>
+        <w:rPr>
+          <w:lang w:val="en-GB"/>
+        </w:rPr>
+      </w:pPr>
+      <w:bookmarkStart w:id="9" w:name="__RefHeading__20352_1162629425"/>
+      <w:r>
+        <w:rPr>
+          <w:lang w:val="en-GB"/>
+        </w:rPr>
+        <w:t>Conclusion</w:t>
       </w:r>
       <w:bookmarkEnd w:id="9"/>
-    </w:p>
-    <w:p>
-      <w:pPr>
-        <w:pStyle w:val="Titre2"/>
-        <w:rPr>
-          <w:lang w:val="en-GB"/>
-        </w:rPr>
-      </w:pPr>
-      <w:bookmarkStart w:id="10" w:name="__RefHeading___Toc1855_245993825"/>
-      <w:r>
-        <w:rPr>
-          <w:lang w:val="en-GB"/>
-        </w:rPr>
-        <w:t>Aspects techniques</w:t>
-      </w:r>
-      <w:bookmarkEnd w:id="10"/>
-    </w:p>
-    <w:p>
-      <w:pPr>
-        <w:pStyle w:val="Titre3"/>
-        <w:rPr>
-          <w:lang w:val="en-GB"/>
-        </w:rPr>
-      </w:pPr>
-      <w:bookmarkStart w:id="11" w:name="__RefHeading___Toc1857_245993825"/>
-      <w:r>
-        <w:rPr>
-          <w:lang w:val="en-GB"/>
-        </w:rPr>
-        <w:t xml:space="preserve">Le </w:t>
-      </w:r>
-      <w:proofErr w:type="spellStart"/>
-      <w:r>
-        <w:rPr>
-          <w:lang w:val="en-GB"/>
-        </w:rPr>
-        <w:t>logiciel</w:t>
-      </w:r>
-      <w:bookmarkEnd w:id="11"/>
-      <w:proofErr w:type="spellEnd"/>
-    </w:p>
-    <w:p>
-      <w:pPr>
-        <w:pStyle w:val="Titre4"/>
-        <w:rPr>
-          <w:lang w:val="en-GB"/>
-        </w:rPr>
-      </w:pPr>
-      <w:proofErr w:type="spellStart"/>
-      <w:r>
-        <w:rPr>
-          <w:lang w:val="en-GB"/>
-        </w:rPr>
-        <w:t>L’interface</w:t>
-      </w:r>
-      <w:proofErr w:type="spellEnd"/>
-      <w:r>
-        <w:rPr>
-          <w:lang w:val="en-GB"/>
-        </w:rPr>
-        <w:t xml:space="preserve"> </w:t>
-      </w:r>
-      <w:proofErr w:type="spellStart"/>
-      <w:r>
-        <w:rPr>
-          <w:lang w:val="en-GB"/>
-        </w:rPr>
-        <w:t>d’utilisation</w:t>
-      </w:r>
-      <w:proofErr w:type="spellEnd"/>
-    </w:p>
-    <w:p>
-      <w:pPr>
-        <w:pStyle w:val="Titre4"/>
-        <w:rPr>
-          <w:lang w:val="en-GB"/>
-        </w:rPr>
-      </w:pPr>
-      <w:r>
-        <w:rPr>
-          <w:lang w:val="en-GB"/>
-        </w:rPr>
-        <w:t xml:space="preserve">Le </w:t>
-      </w:r>
-      <w:proofErr w:type="spellStart"/>
-      <w:r>
-        <w:rPr>
-          <w:lang w:val="en-GB"/>
-        </w:rPr>
-        <w:t>moteur</w:t>
-      </w:r>
-      <w:proofErr w:type="spellEnd"/>
-      <w:r>
-        <w:rPr>
-          <w:lang w:val="en-GB"/>
-        </w:rPr>
-        <w:t xml:space="preserve"> de </w:t>
-      </w:r>
-      <w:proofErr w:type="spellStart"/>
-      <w:r>
-        <w:rPr>
-          <w:lang w:val="en-GB"/>
-        </w:rPr>
-        <w:t>calcul</w:t>
-      </w:r>
-      <w:proofErr w:type="spellEnd"/>
-    </w:p>
-    <w:p>
-      <w:pPr>
-        <w:pStyle w:val="Titre3"/>
-        <w:rPr>
-          <w:lang w:val="en-GB"/>
-        </w:rPr>
-      </w:pPr>
-      <w:bookmarkStart w:id="12" w:name="__RefHeading___Toc1859_245993825"/>
-      <w:r>
-        <w:rPr>
-          <w:lang w:val="en-GB"/>
-        </w:rPr>
-        <w:t>Le hardware</w:t>
-      </w:r>
-      <w:bookmarkEnd w:id="12"/>
-    </w:p>
-    <w:p>
-      <w:pPr>
-        <w:pStyle w:val="Titre2"/>
-        <w:rPr>
-          <w:lang w:val="en-GB"/>
-        </w:rPr>
-      </w:pPr>
-      <w:bookmarkStart w:id="13" w:name="__RefHeading__20462_1162629425"/>
-      <w:r>
-        <w:rPr>
-          <w:lang w:val="en-GB"/>
-        </w:rPr>
-        <w:t xml:space="preserve">Aspects </w:t>
-      </w:r>
-      <w:proofErr w:type="spellStart"/>
-      <w:r>
-        <w:rPr>
-          <w:lang w:val="en-GB"/>
-        </w:rPr>
-        <w:t>économiques</w:t>
-      </w:r>
-      <w:bookmarkEnd w:id="13"/>
-      <w:proofErr w:type="spellEnd"/>
-    </w:p>
-    <w:p>
-      <w:pPr>
-        <w:pStyle w:val="Titre3"/>
-        <w:rPr>
-          <w:lang w:val="en-GB"/>
-        </w:rPr>
-      </w:pPr>
-      <w:bookmarkStart w:id="14" w:name="__RefHeading__20572_1162629425"/>
-      <w:proofErr w:type="spellStart"/>
-      <w:r>
-        <w:rPr>
-          <w:lang w:val="en-GB"/>
-        </w:rPr>
-        <w:t>Coûts</w:t>
-      </w:r>
-      <w:proofErr w:type="spellEnd"/>
-      <w:r>
-        <w:rPr>
-          <w:lang w:val="en-GB"/>
-        </w:rPr>
-        <w:t xml:space="preserve"> de production</w:t>
-      </w:r>
-      <w:bookmarkEnd w:id="14"/>
-    </w:p>
-    <w:p>
-      <w:pPr>
-        <w:pStyle w:val="Titre3"/>
-        <w:rPr>
-          <w:lang w:val="en-GB"/>
-        </w:rPr>
-      </w:pPr>
-      <w:bookmarkStart w:id="15" w:name="__RefHeading___Toc1861_245993825"/>
-      <w:r>
-        <w:rPr>
-          <w:lang w:val="en-GB"/>
-        </w:rPr>
-        <w:t xml:space="preserve">Etude de </w:t>
-      </w:r>
-      <w:proofErr w:type="spellStart"/>
-      <w:r>
-        <w:rPr>
-          <w:lang w:val="en-GB"/>
-        </w:rPr>
-        <w:t>marché</w:t>
-      </w:r>
-      <w:bookmarkEnd w:id="15"/>
-      <w:proofErr w:type="spellEnd"/>
-    </w:p>
-    <w:p>
-      <w:pPr>
-        <w:pStyle w:val="Textbody"/>
-        <w:rPr>
-          <w:lang w:val="en-GB"/>
-        </w:rPr>
-      </w:pPr>
-      <w:r>
-        <w:rPr>
-          <w:lang w:val="en-GB"/>
-        </w:rPr>
-        <w:t xml:space="preserve">Par </w:t>
-      </w:r>
-      <w:proofErr w:type="spellStart"/>
-      <w:r>
-        <w:rPr>
-          <w:lang w:val="en-GB"/>
-        </w:rPr>
-        <w:t>défaut</w:t>
-      </w:r>
-      <w:proofErr w:type="spellEnd"/>
-      <w:r>
-        <w:rPr>
-          <w:lang w:val="en-GB"/>
-        </w:rPr>
-        <w:t xml:space="preserve"> on </w:t>
-      </w:r>
-      <w:proofErr w:type="spellStart"/>
-      <w:r>
-        <w:rPr>
-          <w:lang w:val="en-GB"/>
-        </w:rPr>
-        <w:t>utilisera</w:t>
-      </w:r>
-      <w:proofErr w:type="spellEnd"/>
-      <w:r>
-        <w:rPr>
-          <w:lang w:val="en-GB"/>
-        </w:rPr>
-        <w:t xml:space="preserve"> le style de </w:t>
-      </w:r>
-      <w:proofErr w:type="spellStart"/>
-      <w:r>
-        <w:rPr>
-          <w:lang w:val="en-GB"/>
-        </w:rPr>
-        <w:t>paragraphe</w:t>
-      </w:r>
-      <w:proofErr w:type="spellEnd"/>
-      <w:r>
-        <w:rPr>
-          <w:lang w:val="en-GB"/>
-        </w:rPr>
-        <w:t xml:space="preserve"> Corps de </w:t>
-      </w:r>
-      <w:proofErr w:type="spellStart"/>
-      <w:r>
-        <w:rPr>
-          <w:lang w:val="en-GB"/>
-        </w:rPr>
-        <w:t>texte</w:t>
-      </w:r>
-      <w:proofErr w:type="spellEnd"/>
-      <w:r>
-        <w:rPr>
-          <w:lang w:val="en-GB"/>
-        </w:rPr>
-        <w:t>.</w:t>
-      </w:r>
-    </w:p>
-    <w:p>
-      <w:pPr>
-        <w:pStyle w:val="Quotations"/>
-        <w:rPr>
-          <w:lang w:val="en-GB"/>
-        </w:rPr>
-      </w:pPr>
-      <w:r>
-        <w:rPr>
-          <w:lang w:val="en-GB"/>
-        </w:rPr>
-        <w:t xml:space="preserve">Une citation se fait </w:t>
-      </w:r>
-      <w:proofErr w:type="spellStart"/>
-      <w:r>
-        <w:rPr>
-          <w:lang w:val="en-GB"/>
-        </w:rPr>
-        <w:t>en</w:t>
-      </w:r>
-      <w:proofErr w:type="spellEnd"/>
-      <w:r>
-        <w:rPr>
-          <w:lang w:val="en-GB"/>
-        </w:rPr>
-        <w:t xml:space="preserve"> </w:t>
-      </w:r>
-      <w:r>
-        <w:rPr>
-          <w:lang w:val="en-GB"/>
-        </w:rPr>
-        <w:t>style « Quotations »</w:t>
-      </w:r>
-    </w:p>
-    <w:p>
-      <w:pPr>
-        <w:pStyle w:val="Textbody"/>
-        <w:rPr>
-          <w:lang w:val="en-GB"/>
-        </w:rPr>
-      </w:pPr>
-      <w:r>
-        <w:rPr>
-          <w:lang w:val="en-GB"/>
-        </w:rPr>
-        <w:t xml:space="preserve">Le </w:t>
-      </w:r>
-      <w:proofErr w:type="spellStart"/>
-      <w:r>
-        <w:rPr>
-          <w:lang w:val="en-GB"/>
-        </w:rPr>
-        <w:t>texte</w:t>
-      </w:r>
-      <w:proofErr w:type="spellEnd"/>
-      <w:r>
-        <w:rPr>
-          <w:lang w:val="en-GB"/>
-        </w:rPr>
-        <w:t xml:space="preserve"> </w:t>
-      </w:r>
-      <w:proofErr w:type="spellStart"/>
-      <w:r>
-        <w:rPr>
-          <w:lang w:val="en-GB"/>
-        </w:rPr>
-        <w:t>peut</w:t>
-      </w:r>
-      <w:proofErr w:type="spellEnd"/>
-      <w:r>
-        <w:rPr>
-          <w:lang w:val="en-GB"/>
-        </w:rPr>
-        <w:t xml:space="preserve"> </w:t>
-      </w:r>
-      <w:proofErr w:type="spellStart"/>
-      <w:r>
-        <w:rPr>
-          <w:lang w:val="en-GB"/>
-        </w:rPr>
-        <w:t>lui-même</w:t>
-      </w:r>
-      <w:proofErr w:type="spellEnd"/>
-      <w:r>
-        <w:rPr>
-          <w:lang w:val="en-GB"/>
-        </w:rPr>
-        <w:t xml:space="preserve"> </w:t>
-      </w:r>
-      <w:proofErr w:type="spellStart"/>
-      <w:r>
-        <w:rPr>
-          <w:lang w:val="en-GB"/>
-        </w:rPr>
-        <w:t>contenir</w:t>
-      </w:r>
-      <w:proofErr w:type="spellEnd"/>
-      <w:r>
-        <w:rPr>
-          <w:lang w:val="en-GB"/>
-        </w:rPr>
-        <w:t xml:space="preserve"> des </w:t>
-      </w:r>
-      <w:proofErr w:type="spellStart"/>
-      <w:r>
-        <w:rPr>
-          <w:lang w:val="en-GB"/>
-        </w:rPr>
-        <w:t>informations</w:t>
-      </w:r>
-      <w:proofErr w:type="spellEnd"/>
-      <w:r>
-        <w:rPr>
-          <w:lang w:val="en-GB"/>
-        </w:rPr>
-        <w:t xml:space="preserve"> </w:t>
-      </w:r>
-      <w:proofErr w:type="spellStart"/>
-      <w:proofErr w:type="gramStart"/>
-      <w:r>
-        <w:rPr>
-          <w:lang w:val="en-GB"/>
-        </w:rPr>
-        <w:t>indentées</w:t>
-      </w:r>
-      <w:proofErr w:type="spellEnd"/>
-      <w:r>
-        <w:rPr>
-          <w:lang w:val="en-GB"/>
-        </w:rPr>
-        <w:t> :</w:t>
-      </w:r>
-      <w:proofErr w:type="gramEnd"/>
-    </w:p>
-    <w:p>
-      <w:pPr>
-        <w:pStyle w:val="Standard"/>
-        <w:numPr>
-          <w:ilvl w:val="0"/>
-          <w:numId w:val="24"/>
-        </w:numPr>
-        <w:rPr>
-          <w:lang w:val="en-GB"/>
-        </w:rPr>
-      </w:pPr>
-      <w:proofErr w:type="spellStart"/>
-      <w:r>
-        <w:rPr>
-          <w:lang w:val="en-GB"/>
-        </w:rPr>
-        <w:t>Voici</w:t>
-      </w:r>
-      <w:proofErr w:type="spellEnd"/>
-      <w:r>
-        <w:rPr>
-          <w:lang w:val="en-GB"/>
-        </w:rPr>
-        <w:t xml:space="preserve"> un </w:t>
-      </w:r>
-      <w:proofErr w:type="spellStart"/>
-      <w:r>
-        <w:rPr>
-          <w:lang w:val="en-GB"/>
-        </w:rPr>
-        <w:t>exemple</w:t>
-      </w:r>
-      <w:proofErr w:type="spellEnd"/>
-      <w:r>
-        <w:rPr>
-          <w:lang w:val="en-GB"/>
-        </w:rPr>
-        <w:t xml:space="preserve"> de </w:t>
-      </w:r>
-      <w:proofErr w:type="spellStart"/>
-      <w:r>
-        <w:rPr>
-          <w:lang w:val="en-GB"/>
-        </w:rPr>
-        <w:t>texte</w:t>
-      </w:r>
-      <w:proofErr w:type="spellEnd"/>
-      <w:r>
-        <w:rPr>
-          <w:lang w:val="en-GB"/>
-        </w:rPr>
-        <w:t xml:space="preserve"> niv1, mis </w:t>
-      </w:r>
-      <w:proofErr w:type="spellStart"/>
-      <w:r>
-        <w:rPr>
-          <w:lang w:val="en-GB"/>
-        </w:rPr>
-        <w:t>en</w:t>
-      </w:r>
-      <w:proofErr w:type="spellEnd"/>
-      <w:r>
-        <w:rPr>
-          <w:lang w:val="en-GB"/>
-        </w:rPr>
-        <w:t xml:space="preserve"> style </w:t>
-      </w:r>
-      <w:proofErr w:type="spellStart"/>
-      <w:r>
-        <w:rPr>
-          <w:lang w:val="en-GB"/>
-        </w:rPr>
-        <w:t>paragraphe</w:t>
-      </w:r>
-      <w:proofErr w:type="spellEnd"/>
-      <w:r>
-        <w:rPr>
-          <w:lang w:val="en-GB"/>
-        </w:rPr>
-        <w:t xml:space="preserve"> « </w:t>
-      </w:r>
-      <w:proofErr w:type="spellStart"/>
-      <w:r>
-        <w:rPr>
-          <w:lang w:val="en-GB"/>
-        </w:rPr>
-        <w:t>liste</w:t>
-      </w:r>
-      <w:proofErr w:type="spellEnd"/>
-      <w:r>
-        <w:rPr>
-          <w:lang w:val="en-GB"/>
-        </w:rPr>
-        <w:t> »</w:t>
-      </w:r>
-    </w:p>
-    <w:p>
-      <w:pPr>
-        <w:pStyle w:val="Liste"/>
-        <w:numPr>
-          <w:ilvl w:val="0"/>
-          <w:numId w:val="25"/>
-        </w:numPr>
-        <w:rPr>
-          <w:lang w:val="en-GB"/>
-        </w:rPr>
-      </w:pPr>
-      <w:proofErr w:type="spellStart"/>
-      <w:r>
-        <w:rPr>
-          <w:lang w:val="en-GB"/>
-        </w:rPr>
-        <w:t>Voici</w:t>
-      </w:r>
-      <w:proofErr w:type="spellEnd"/>
-      <w:r>
-        <w:rPr>
-          <w:lang w:val="en-GB"/>
-        </w:rPr>
-        <w:t xml:space="preserve"> un </w:t>
-      </w:r>
-      <w:proofErr w:type="spellStart"/>
-      <w:r>
-        <w:rPr>
-          <w:lang w:val="en-GB"/>
-        </w:rPr>
-        <w:t>autre</w:t>
-      </w:r>
-      <w:proofErr w:type="spellEnd"/>
-      <w:r>
-        <w:rPr>
-          <w:lang w:val="en-GB"/>
-        </w:rPr>
-        <w:t xml:space="preserve"> </w:t>
-      </w:r>
-      <w:proofErr w:type="spellStart"/>
-      <w:r>
-        <w:rPr>
-          <w:lang w:val="en-GB"/>
-        </w:rPr>
-        <w:t>en</w:t>
-      </w:r>
-      <w:proofErr w:type="spellEnd"/>
-      <w:r>
-        <w:rPr>
-          <w:lang w:val="en-GB"/>
-        </w:rPr>
-        <w:t xml:space="preserve"> « </w:t>
-      </w:r>
-      <w:proofErr w:type="spellStart"/>
-      <w:r>
-        <w:rPr>
-          <w:lang w:val="en-GB"/>
-        </w:rPr>
-        <w:t>liste</w:t>
-      </w:r>
-      <w:proofErr w:type="spellEnd"/>
-      <w:r>
-        <w:rPr>
-          <w:lang w:val="en-GB"/>
-        </w:rPr>
-        <w:t> »</w:t>
-      </w:r>
-    </w:p>
-    <w:p>
-      <w:pPr>
-        <w:pStyle w:val="Listesuite"/>
-        <w:numPr>
-          <w:ilvl w:val="0"/>
-          <w:numId w:val="0"/>
-        </w:numPr>
-        <w:ind w:left="720"/>
-        <w:rPr>
-          <w:lang w:val="en-GB"/>
-        </w:rPr>
-      </w:pPr>
-      <w:r>
-        <w:rPr>
-          <w:lang w:val="en-GB"/>
-        </w:rPr>
-        <w:t xml:space="preserve">qui se </w:t>
-      </w:r>
-      <w:proofErr w:type="spellStart"/>
-      <w:r>
-        <w:rPr>
-          <w:lang w:val="en-GB"/>
-        </w:rPr>
-        <w:t>poursuit</w:t>
-      </w:r>
-      <w:proofErr w:type="spellEnd"/>
-      <w:r>
-        <w:rPr>
-          <w:lang w:val="en-GB"/>
-        </w:rPr>
-        <w:t xml:space="preserve"> sur les </w:t>
-      </w:r>
-      <w:proofErr w:type="spellStart"/>
-      <w:r>
-        <w:rPr>
-          <w:lang w:val="en-GB"/>
-        </w:rPr>
-        <w:t>lignes</w:t>
-      </w:r>
-      <w:proofErr w:type="spellEnd"/>
-      <w:r>
-        <w:rPr>
-          <w:lang w:val="en-GB"/>
-        </w:rPr>
-        <w:t xml:space="preserve"> </w:t>
-      </w:r>
-      <w:proofErr w:type="spellStart"/>
-      <w:r>
-        <w:rPr>
-          <w:lang w:val="en-GB"/>
-        </w:rPr>
-        <w:t>suivantes</w:t>
-      </w:r>
-      <w:proofErr w:type="spellEnd"/>
-    </w:p>
-    <w:p>
-      <w:pPr>
-        <w:pStyle w:val="Listesuite"/>
-        <w:numPr>
-          <w:ilvl w:val="0"/>
-          <w:numId w:val="0"/>
-        </w:numPr>
-        <w:ind w:left="720"/>
-        <w:rPr>
-          <w:lang w:val="en-GB"/>
-        </w:rPr>
-      </w:pPr>
-      <w:r>
-        <w:rPr>
-          <w:lang w:val="en-GB"/>
-        </w:rPr>
-        <w:t>grâce au style « </w:t>
-      </w:r>
-      <w:proofErr w:type="spellStart"/>
-      <w:r>
-        <w:rPr>
-          <w:lang w:val="en-GB"/>
-        </w:rPr>
-        <w:t>Liste</w:t>
-      </w:r>
-      <w:proofErr w:type="spellEnd"/>
-      <w:r>
-        <w:rPr>
-          <w:lang w:val="en-GB"/>
-        </w:rPr>
-        <w:t xml:space="preserve"> suite »</w:t>
-      </w:r>
-    </w:p>
-    <w:p>
-      <w:pPr>
-        <w:pStyle w:val="Liste2"/>
-        <w:numPr>
-          <w:ilvl w:val="0"/>
-          <w:numId w:val="26"/>
-        </w:numPr>
-        <w:rPr>
-          <w:lang w:val="en-GB"/>
-        </w:rPr>
-      </w:pPr>
-      <w:r>
-        <w:rPr>
-          <w:lang w:val="en-GB"/>
-        </w:rPr>
-        <w:t xml:space="preserve">Et </w:t>
-      </w:r>
-      <w:proofErr w:type="spellStart"/>
-      <w:r>
-        <w:rPr>
-          <w:lang w:val="en-GB"/>
-        </w:rPr>
-        <w:t>voic</w:t>
-      </w:r>
-      <w:r>
-        <w:rPr>
-          <w:lang w:val="en-GB"/>
-        </w:rPr>
-        <w:t>i</w:t>
-      </w:r>
-      <w:proofErr w:type="spellEnd"/>
-      <w:r>
-        <w:rPr>
-          <w:lang w:val="en-GB"/>
-        </w:rPr>
-        <w:t xml:space="preserve"> le </w:t>
-      </w:r>
-      <w:proofErr w:type="spellStart"/>
-      <w:r>
-        <w:rPr>
-          <w:lang w:val="en-GB"/>
-        </w:rPr>
-        <w:t>niveau</w:t>
-      </w:r>
-      <w:proofErr w:type="spellEnd"/>
-      <w:r>
-        <w:rPr>
-          <w:lang w:val="en-GB"/>
-        </w:rPr>
-        <w:t xml:space="preserve"> </w:t>
-      </w:r>
-      <w:proofErr w:type="spellStart"/>
-      <w:r>
-        <w:rPr>
-          <w:lang w:val="en-GB"/>
-        </w:rPr>
-        <w:t>inférieur</w:t>
-      </w:r>
-      <w:proofErr w:type="spellEnd"/>
-      <w:r>
-        <w:rPr>
-          <w:lang w:val="en-GB"/>
-        </w:rPr>
-        <w:t xml:space="preserve">, mis </w:t>
-      </w:r>
-      <w:proofErr w:type="spellStart"/>
-      <w:r>
-        <w:rPr>
-          <w:lang w:val="en-GB"/>
-        </w:rPr>
-        <w:t>en</w:t>
-      </w:r>
-      <w:proofErr w:type="spellEnd"/>
-      <w:r>
-        <w:rPr>
-          <w:lang w:val="en-GB"/>
-        </w:rPr>
-        <w:t xml:space="preserve"> « </w:t>
-      </w:r>
-      <w:proofErr w:type="spellStart"/>
-      <w:r>
-        <w:rPr>
-          <w:lang w:val="en-GB"/>
-        </w:rPr>
-        <w:t>liste</w:t>
-      </w:r>
-      <w:proofErr w:type="spellEnd"/>
-      <w:r>
-        <w:rPr>
-          <w:lang w:val="en-GB"/>
-        </w:rPr>
-        <w:t xml:space="preserve"> 2 »</w:t>
-      </w:r>
-    </w:p>
-    <w:p>
-      <w:pPr>
-        <w:pStyle w:val="Liste2suite"/>
-        <w:rPr>
-          <w:lang w:val="en-GB"/>
-        </w:rPr>
-      </w:pPr>
-      <w:r>
-        <w:rPr>
-          <w:lang w:val="en-GB"/>
-        </w:rPr>
-        <w:t xml:space="preserve">qui </w:t>
-      </w:r>
-      <w:proofErr w:type="spellStart"/>
-      <w:r>
-        <w:rPr>
-          <w:lang w:val="en-GB"/>
-        </w:rPr>
-        <w:t>peut</w:t>
-      </w:r>
-      <w:proofErr w:type="spellEnd"/>
-      <w:r>
-        <w:rPr>
-          <w:lang w:val="en-GB"/>
-        </w:rPr>
-        <w:t xml:space="preserve"> </w:t>
-      </w:r>
-      <w:proofErr w:type="spellStart"/>
-      <w:r>
-        <w:rPr>
-          <w:lang w:val="en-GB"/>
-        </w:rPr>
-        <w:t>lui</w:t>
-      </w:r>
-      <w:proofErr w:type="spellEnd"/>
-      <w:r>
-        <w:rPr>
-          <w:lang w:val="en-GB"/>
-        </w:rPr>
-        <w:t xml:space="preserve"> </w:t>
-      </w:r>
-      <w:proofErr w:type="spellStart"/>
-      <w:r>
-        <w:rPr>
-          <w:lang w:val="en-GB"/>
-        </w:rPr>
-        <w:t>aussi</w:t>
-      </w:r>
-      <w:proofErr w:type="spellEnd"/>
-      <w:r>
-        <w:rPr>
-          <w:lang w:val="en-GB"/>
-        </w:rPr>
-        <w:t xml:space="preserve"> se </w:t>
-      </w:r>
-      <w:proofErr w:type="spellStart"/>
-      <w:r>
-        <w:rPr>
-          <w:lang w:val="en-GB"/>
-        </w:rPr>
-        <w:t>poursuivre</w:t>
-      </w:r>
-      <w:proofErr w:type="spellEnd"/>
-      <w:r>
-        <w:rPr>
-          <w:lang w:val="en-GB"/>
-        </w:rPr>
-        <w:t xml:space="preserve"> sur les </w:t>
-      </w:r>
-      <w:proofErr w:type="spellStart"/>
-      <w:r>
-        <w:rPr>
-          <w:lang w:val="en-GB"/>
-        </w:rPr>
-        <w:t>lignes</w:t>
-      </w:r>
-      <w:proofErr w:type="spellEnd"/>
-      <w:r>
-        <w:rPr>
-          <w:lang w:val="en-GB"/>
-        </w:rPr>
-        <w:t xml:space="preserve"> </w:t>
-      </w:r>
-      <w:proofErr w:type="spellStart"/>
-      <w:r>
-        <w:rPr>
-          <w:lang w:val="en-GB"/>
-        </w:rPr>
-        <w:t>suivantes</w:t>
-      </w:r>
-      <w:proofErr w:type="spellEnd"/>
-    </w:p>
-    <w:p>
-      <w:pPr>
-        <w:pStyle w:val="Liste2suite"/>
-        <w:rPr>
-          <w:lang w:val="en-GB"/>
-        </w:rPr>
-      </w:pPr>
-      <w:r>
-        <w:rPr>
-          <w:lang w:val="en-GB"/>
-        </w:rPr>
-        <w:t>grâce au style « </w:t>
-      </w:r>
-      <w:proofErr w:type="spellStart"/>
-      <w:r>
-        <w:rPr>
-          <w:lang w:val="en-GB"/>
-        </w:rPr>
-        <w:t>Liste</w:t>
-      </w:r>
-      <w:proofErr w:type="spellEnd"/>
-      <w:r>
-        <w:rPr>
-          <w:lang w:val="en-GB"/>
-        </w:rPr>
-        <w:t xml:space="preserve"> 2 suite »</w:t>
-      </w:r>
-    </w:p>
-    <w:p>
-      <w:pPr>
-        <w:pStyle w:val="PreformattedText"/>
-        <w:rPr>
-          <w:lang w:val="en-GB"/>
-        </w:rPr>
-      </w:pPr>
-      <w:proofErr w:type="spellStart"/>
-      <w:r>
-        <w:rPr>
-          <w:lang w:val="en-GB"/>
-        </w:rPr>
-        <w:t>Texte</w:t>
-      </w:r>
-      <w:proofErr w:type="spellEnd"/>
-      <w:r>
-        <w:rPr>
-          <w:lang w:val="en-GB"/>
-        </w:rPr>
-        <w:t xml:space="preserve"> </w:t>
-      </w:r>
-      <w:proofErr w:type="spellStart"/>
-      <w:r>
-        <w:rPr>
-          <w:lang w:val="en-GB"/>
-        </w:rPr>
-        <w:t>préformaté</w:t>
-      </w:r>
-      <w:proofErr w:type="spellEnd"/>
-    </w:p>
-    <w:p>
-      <w:pPr>
-        <w:pStyle w:val="Liste"/>
-        <w:numPr>
-          <w:ilvl w:val="0"/>
-          <w:numId w:val="27"/>
-        </w:numPr>
-        <w:rPr>
-          <w:lang w:val="en-GB"/>
-        </w:rPr>
-      </w:pPr>
-      <w:proofErr w:type="spellStart"/>
-      <w:r>
-        <w:rPr>
-          <w:lang w:val="en-GB"/>
-        </w:rPr>
-        <w:t>Liste</w:t>
-      </w:r>
-      <w:proofErr w:type="spellEnd"/>
-    </w:p>
-    <w:p>
-      <w:pPr>
-        <w:pStyle w:val="Textbodyindent"/>
-        <w:rPr>
-          <w:lang w:val="en-GB"/>
-        </w:rPr>
-      </w:pPr>
-      <w:proofErr w:type="spellStart"/>
-      <w:r>
-        <w:rPr>
-          <w:lang w:val="en-GB"/>
-        </w:rPr>
-        <w:t>Retrait</w:t>
-      </w:r>
-      <w:proofErr w:type="spellEnd"/>
-      <w:r>
-        <w:rPr>
-          <w:lang w:val="en-GB"/>
-        </w:rPr>
-        <w:t xml:space="preserve"> corps de </w:t>
-      </w:r>
-      <w:proofErr w:type="spellStart"/>
-      <w:r>
-        <w:rPr>
-          <w:lang w:val="en-GB"/>
-        </w:rPr>
-        <w:t>texte</w:t>
-      </w:r>
-      <w:proofErr w:type="spellEnd"/>
-    </w:p>
-    <w:p>
-      <w:pPr>
-        <w:pStyle w:val="Liste2"/>
-        <w:numPr>
-          <w:ilvl w:val="0"/>
-          <w:numId w:val="19"/>
-        </w:numPr>
-        <w:rPr>
-          <w:lang w:val="en-GB"/>
-        </w:rPr>
-      </w:pPr>
-      <w:proofErr w:type="spellStart"/>
-      <w:r>
-        <w:rPr>
-          <w:lang w:val="en-GB"/>
-        </w:rPr>
-        <w:t>Liste</w:t>
-      </w:r>
-      <w:proofErr w:type="spellEnd"/>
-      <w:r>
-        <w:rPr>
-          <w:lang w:val="en-GB"/>
-        </w:rPr>
-        <w:t xml:space="preserve"> 2</w:t>
-      </w:r>
-    </w:p>
-    <w:p>
-      <w:pPr>
-        <w:pStyle w:val="Retraitcorpsdetexte2"/>
-        <w:rPr>
-          <w:lang w:val="en-GB"/>
-        </w:rPr>
-      </w:pPr>
-      <w:proofErr w:type="spellStart"/>
-      <w:r>
-        <w:rPr>
-          <w:lang w:val="en-GB"/>
-        </w:rPr>
-        <w:t>Retrait</w:t>
-      </w:r>
-      <w:proofErr w:type="spellEnd"/>
-      <w:r>
-        <w:rPr>
-          <w:lang w:val="en-GB"/>
-        </w:rPr>
-        <w:t xml:space="preserve"> corps de </w:t>
-      </w:r>
-      <w:proofErr w:type="spellStart"/>
-      <w:r>
-        <w:rPr>
-          <w:lang w:val="en-GB"/>
-        </w:rPr>
-        <w:t>texte</w:t>
-      </w:r>
-      <w:proofErr w:type="spellEnd"/>
-      <w:r>
-        <w:rPr>
-          <w:lang w:val="en-GB"/>
-        </w:rPr>
-        <w:t xml:space="preserve"> 2</w:t>
-      </w:r>
-    </w:p>
-    <w:p>
-      <w:pPr>
-        <w:pStyle w:val="Titre1"/>
-        <w:rPr>
-          <w:lang w:val="en-GB"/>
-        </w:rPr>
-      </w:pPr>
-      <w:bookmarkStart w:id="16" w:name="__RefHeading__20352_1162629425"/>
-      <w:r>
-        <w:rPr>
-          <w:lang w:val="en-GB"/>
-        </w:rPr>
-        <w:t>Conclusion</w:t>
-      </w:r>
-      <w:bookmarkEnd w:id="16"/>
     </w:p>
     <w:p>
       <w:pPr>
@@ -3178,7 +2744,7 @@
           <w:lang w:val="en-GB"/>
         </w:rPr>
       </w:pPr>
-      <w:bookmarkStart w:id="17" w:name="__RefHeading__20354_1162629425"/>
+      <w:bookmarkStart w:id="10" w:name="__RefHeading__20354_1162629425"/>
       <w:proofErr w:type="spellStart"/>
       <w:r>
         <w:rPr>
@@ -3201,63 +2767,66 @@
         </w:rPr>
         <w:t>Bibliographiques</w:t>
       </w:r>
-      <w:bookmarkEnd w:id="17"/>
+      <w:bookmarkEnd w:id="10"/>
       <w:proofErr w:type="spellEnd"/>
     </w:p>
     <w:p>
       <w:pPr>
-        <w:pStyle w:val="Retraitcorpsdetexte2"/>
-        <w:rPr>
-          <w:lang w:val="en-GB"/>
-        </w:rPr>
-        <w:sectPr>
-          <w:footerReference w:type="first" r:id="rId35"/>
-          <w:pgSz w:w="11899" w:h="16837"/>
-          <w:pgMar w:top="1134" w:right="1134" w:bottom="1700" w:left="1134" w:header="720" w:footer="1134" w:gutter="0"/>
-          <w:cols w:space="720"/>
-          <w:titlePg/>
-        </w:sectPr>
-      </w:pPr>
-      <w:r>
-        <w:rPr>
-          <w:lang w:val="en-GB"/>
-        </w:rPr>
-        <w:t xml:space="preserve">Il ne </w:t>
-      </w:r>
+        <w:pStyle w:val="Sous-titre"/>
+        <w:rPr>
+          <w:lang w:val="en-GB"/>
+        </w:rPr>
+      </w:pPr>
+      <w:bookmarkStart w:id="11" w:name="__RefHeading__23102_1162629425"/>
+      <w:r>
+        <w:rPr>
+          <w:lang w:val="en-GB"/>
+        </w:rPr>
+        <w:t>Annexes</w:t>
+      </w:r>
+      <w:bookmarkEnd w:id="11"/>
+    </w:p>
+    <w:p>
+      <w:pPr>
+        <w:pStyle w:val="Textbody"/>
+        <w:rPr>
+          <w:lang w:val="en-GB"/>
+        </w:rPr>
+      </w:pPr>
       <w:proofErr w:type="spellStart"/>
       <w:r>
         <w:rPr>
           <w:lang w:val="en-GB"/>
         </w:rPr>
-        <w:t>faut</w:t>
+        <w:t>En</w:t>
       </w:r>
       <w:proofErr w:type="spellEnd"/>
       <w:r>
         <w:rPr>
           <w:lang w:val="en-GB"/>
         </w:rPr>
-        <w:t xml:space="preserve"> pas </w:t>
+        <w:t xml:space="preserve"> </w:t>
       </w:r>
       <w:proofErr w:type="spellStart"/>
       <w:r>
         <w:rPr>
           <w:lang w:val="en-GB"/>
         </w:rPr>
-        <w:t>oublier</w:t>
+        <w:t>général</w:t>
       </w:r>
       <w:proofErr w:type="spellEnd"/>
       <w:r>
         <w:rPr>
           <w:lang w:val="en-GB"/>
         </w:rPr>
-        <w:t xml:space="preserve"> de </w:t>
+        <w:t xml:space="preserve">, on </w:t>
       </w:r>
       <w:proofErr w:type="spellStart"/>
       <w:r>
         <w:rPr>
           <w:lang w:val="en-GB"/>
         </w:rPr>
-        <w:t>mentionner</w:t>
+        <w:t>regroupe</w:t>
       </w:r>
       <w:proofErr w:type="spellEnd"/>
       <w:r>
@@ -3278,129 +2847,20 @@
         <w:rPr>
           <w:lang w:val="en-GB"/>
         </w:rPr>
-        <w:t xml:space="preserve"> les sources </w:t>
+        <w:t xml:space="preserve"> les annexes </w:t>
       </w:r>
       <w:proofErr w:type="spellStart"/>
       <w:r>
         <w:rPr>
           <w:lang w:val="en-GB"/>
         </w:rPr>
-        <w:t>d’information</w:t>
+        <w:t>en</w:t>
       </w:r>
       <w:proofErr w:type="spellEnd"/>
       <w:r>
         <w:rPr>
           <w:lang w:val="en-GB"/>
         </w:rPr>
-        <w:t xml:space="preserve"> </w:t>
-      </w:r>
-      <w:proofErr w:type="spellStart"/>
-      <w:r>
-        <w:rPr>
-          <w:lang w:val="en-GB"/>
-        </w:rPr>
-        <w:t>utilisées</w:t>
-      </w:r>
-      <w:proofErr w:type="spellEnd"/>
-      <w:r>
-        <w:rPr>
-          <w:lang w:val="en-GB"/>
-        </w:rPr>
-        <w:t>.</w:t>
-      </w:r>
-    </w:p>
-    <w:p>
-      <w:pPr>
-        <w:pStyle w:val="Sous-titre"/>
-        <w:rPr>
-          <w:lang w:val="en-GB"/>
-        </w:rPr>
-      </w:pPr>
-      <w:bookmarkStart w:id="18" w:name="__RefHeading__23102_1162629425"/>
-      <w:r>
-        <w:rPr>
-          <w:lang w:val="en-GB"/>
-        </w:rPr>
-        <w:lastRenderedPageBreak/>
-        <w:t>Annexes</w:t>
-      </w:r>
-      <w:bookmarkEnd w:id="18"/>
-    </w:p>
-    <w:p>
-      <w:pPr>
-        <w:pStyle w:val="Textbody"/>
-        <w:rPr>
-          <w:lang w:val="en-GB"/>
-        </w:rPr>
-      </w:pPr>
-      <w:proofErr w:type="spellStart"/>
-      <w:r>
-        <w:rPr>
-          <w:lang w:val="en-GB"/>
-        </w:rPr>
-        <w:t>En</w:t>
-      </w:r>
-      <w:proofErr w:type="spellEnd"/>
-      <w:r>
-        <w:rPr>
-          <w:lang w:val="en-GB"/>
-        </w:rPr>
-        <w:t xml:space="preserve"> </w:t>
-      </w:r>
-      <w:proofErr w:type="spellStart"/>
-      <w:r>
-        <w:rPr>
-          <w:lang w:val="en-GB"/>
-        </w:rPr>
-        <w:t>général</w:t>
-      </w:r>
-      <w:proofErr w:type="spellEnd"/>
-      <w:r>
-        <w:rPr>
-          <w:lang w:val="en-GB"/>
-        </w:rPr>
-        <w:t xml:space="preserve">, on </w:t>
-      </w:r>
-      <w:proofErr w:type="spellStart"/>
-      <w:r>
-        <w:rPr>
-          <w:lang w:val="en-GB"/>
-        </w:rPr>
-        <w:t>regroupe</w:t>
-      </w:r>
-      <w:proofErr w:type="spellEnd"/>
-      <w:r>
-        <w:rPr>
-          <w:lang w:val="en-GB"/>
-        </w:rPr>
-        <w:t xml:space="preserve"> </w:t>
-      </w:r>
-      <w:proofErr w:type="spellStart"/>
-      <w:r>
-        <w:rPr>
-          <w:lang w:val="en-GB"/>
-        </w:rPr>
-        <w:t>toutes</w:t>
-      </w:r>
-      <w:proofErr w:type="spellEnd"/>
-      <w:r>
-        <w:rPr>
-          <w:lang w:val="en-GB"/>
-        </w:rPr>
-        <w:t xml:space="preserve"> les annexes </w:t>
-      </w:r>
-      <w:proofErr w:type="spellStart"/>
-      <w:r>
-        <w:rPr>
-          <w:lang w:val="en-GB"/>
-        </w:rPr>
-        <w:t>en</w:t>
-      </w:r>
-      <w:proofErr w:type="spellEnd"/>
-      <w:r>
-        <w:rPr>
-          <w:lang w:val="en-GB"/>
-        </w:rPr>
         <w:t xml:space="preserve"> fin du document.</w:t>
       </w:r>
     </w:p>
@@ -3411,7 +2871,7 @@
           <w:lang w:val="en-GB"/>
         </w:rPr>
       </w:pPr>
-      <w:bookmarkStart w:id="19" w:name="__RefHeading__23104_1162629425"/>
+      <w:bookmarkStart w:id="12" w:name="__RefHeading__23104_1162629425"/>
       <w:r>
         <w:rPr>
           <w:lang w:val="en-GB"/>
@@ -3419,7 +2879,7 @@
         <w:lastRenderedPageBreak/>
         <w:t>Annexe 1</w:t>
       </w:r>
-      <w:bookmarkEnd w:id="19"/>
+      <w:bookmarkEnd w:id="12"/>
     </w:p>
     <w:p>
       <w:pPr>
@@ -3432,14 +2892,14 @@
           <w:lang w:val="en-GB"/>
         </w:rPr>
       </w:pPr>
-      <w:bookmarkStart w:id="20" w:name="__RefHeading__20574_1162629425"/>
+      <w:bookmarkStart w:id="13" w:name="__RefHeading__20574_1162629425"/>
       <w:r>
         <w:rPr>
           <w:lang w:val="en-GB"/>
         </w:rPr>
         <w:t>Annexe 2</w:t>
       </w:r>
-      <w:bookmarkEnd w:id="20"/>
+      <w:bookmarkEnd w:id="13"/>
     </w:p>
     <w:p>
       <w:pPr>
@@ -3653,58 +3113,6 @@
 </file>
 
 <file path=word/footer3.xml><?xml version="1.0" encoding="utf-8"?>
-<w:ftr xmlns:wpc="http://schemas.microsoft.com/office/word/2010/wordprocessingCanvas" xmlns:cx="http://schemas.microsoft.com/office/drawing/2014/chartex" xmlns:cx1="http://schemas.microsoft.com/office/drawing/2015/9/8/chartex" xmlns:cx2="http://schemas.microsoft.com/office/drawing/2015/10/21/chartex" xmlns:cx3="http://schemas.microsoft.com/office/drawing/2016/5/9/chartex" xmlns:cx4="http://schemas.microsoft.com/office/drawing/2016/5/10/chartex" xmlns:cx5="http://schemas.microsoft.com/office/drawing/2016/5/11/chartex" xmlns:cx6="http://schemas.microsoft.com/office/drawing/2016/5/12/chartex" xmlns:cx7="http://schemas.microsoft.com/office/drawing/2016/5/13/chartex" xmlns:cx8="http://schemas.microsoft.com/office/drawing/2016/5/14/chartex" xmlns:mc="http://schemas.openxmlformats.org/markup-compatibility/2006" xmlns:aink="http://schemas.microsoft.com/office/drawing/2016/ink" xmlns:am3d="http://schemas.microsoft.com/office/drawing/2017/model3d" xmlns:o="urn:schemas-microsoft-com:office:office" xmlns:r="http://schemas.openxmlformats.org/officeDocument/2006/relationships" xmlns:m="http://schemas.openxmlformats.org/officeDocument/2006/math" xmlns:v="urn:schemas-microsoft-com:vml" xmlns:wp14="http://schemas.microsoft.com/office/word/2010/wordprocessingDrawing" xmlns:wp="http://schemas.openxmlformats.org/drawingml/2006/wordprocessingDrawing" xmlns:w10="urn:schemas-microsoft-com:office:word" xmlns:w="http://schemas.openxmlformats.org/wordprocessingml/2006/main" xmlns:w14="http://schemas.microsoft.com/office/word/2010/wordml" xmlns:w15="http://schemas.microsoft.com/office/word/2012/wordml" xmlns:w16cid="http://schemas.microsoft.com/office/word/2016/wordml/cid" xmlns:w16se="http://schemas.microsoft.com/office/word/2015/wordml/symex" xmlns:wpg="http://schemas.microsoft.com/office/word/2010/wordprocessingGroup" xmlns:wpi="http://schemas.microsoft.com/office/word/2010/wordprocessingInk" xmlns:wne="http://schemas.microsoft.com/office/word/2006/wordml" xmlns:wps="http://schemas.microsoft.com/office/word/2010/wordprocessingShape" mc:Ignorable="w14 w15 w16se w16cid wp14">
-  <w:p>
-    <w:pPr>
-      <w:pStyle w:val="Footerright"/>
-    </w:pPr>
-    <w:r>
-      <w:t>Titre du document - v 0.1</w:t>
-    </w:r>
-    <w:r>
-      <w:tab/>
-    </w:r>
-    <w:r>
-      <w:fldChar w:fldCharType="begin"/>
-    </w:r>
-    <w:r>
-      <w:instrText xml:space="preserve"> PAGE </w:instrText>
-    </w:r>
-    <w:r>
-      <w:fldChar w:fldCharType="separate"/>
-    </w:r>
-    <w:r>
-      <w:t>3</w:t>
-    </w:r>
-    <w:r>
-      <w:fldChar w:fldCharType="end"/>
-    </w:r>
-    <w:r>
-      <w:t> / </w:t>
-    </w:r>
-    <w:r>
-      <w:fldChar w:fldCharType="begin"/>
-    </w:r>
-    <w:r>
-      <w:instrText xml:space="preserve"> NUMPAGES </w:instrText>
-    </w:r>
-    <w:r>
-      <w:fldChar w:fldCharType="separate"/>
-    </w:r>
-    <w:r>
-      <w:t>12</w:t>
-    </w:r>
-    <w:r>
-      <w:fldChar w:fldCharType="end"/>
-    </w:r>
-    <w:r>
-      <w:tab/>
-    </w:r>
-  </w:p>
-</w:ftr>
-</file>
-
-<file path=word/footer4.xml><?xml version="1.0" encoding="utf-8"?>
 <w:ftr xmlns:wpc="http://schemas.microsoft.com/office/word/2010/wordprocessingCanvas" xmlns:cx="http://schemas.microsoft.com/office/drawing/2014/chartex" xmlns:cx1="http://schemas.microsoft.com/office/drawing/2015/9/8/chartex" xmlns:cx2="http://schemas.microsoft.com/office/drawing/2015/10/21/chartex" xmlns:cx3="http://schemas.microsoft.com/office/drawing/2016/5/9/chartex" xmlns:cx4="http://schemas.microsoft.com/office/drawing/2016/5/10/chartex" xmlns:cx5="http://schemas.microsoft.com/office/drawing/2016/5/11/chartex" xmlns:cx6="http://schemas.microsoft.com/office/drawing/2016/5/12/chartex" xmlns:cx7="http://schemas.microsoft.com/office/drawing/2016/5/13/chartex" xmlns:cx8="http://schemas.microsoft.com/office/drawing/2016/5/14/chartex" xmlns:mc="http://schemas.openxmlformats.org/markup-compatibility/2006" xmlns:aink="http://schemas.microsoft.com/office/drawing/2016/ink" xmlns:am3d="http://schemas.microsoft.com/office/drawing/2017/model3d" xmlns:o="urn:schemas-microsoft-com:office:office" xmlns:r="http://schemas.openxmlformats.org/officeDocument/2006/relationships" xmlns:m="http://schemas.openxmlformats.org/officeDocument/2006/math" xmlns:v="urn:schemas-microsoft-com:vml" xmlns:wp14="http://schemas.microsoft.com/office/word/2010/wordprocessingDrawing" xmlns:wp="http://schemas.openxmlformats.org/drawingml/2006/wordprocessingDrawing" xmlns:w10="urn:schemas-microsoft-com:office:word" xmlns:w="http://schemas.openxmlformats.org/wordprocessingml/2006/main" xmlns:w14="http://schemas.microsoft.com/office/word/2010/wordml" xmlns:w15="http://schemas.microsoft.com/office/word/2012/wordml" xmlns:w16cid="http://schemas.microsoft.com/office/word/2016/wordml/cid" xmlns:w16se="http://schemas.microsoft.com/office/word/2015/wordml/symex" xmlns:wpg="http://schemas.microsoft.com/office/word/2010/wordprocessingGroup" xmlns:wpi="http://schemas.microsoft.com/office/word/2010/wordprocessingInk" xmlns:wne="http://schemas.microsoft.com/office/word/2006/wordml" xmlns:wps="http://schemas.microsoft.com/office/word/2010/wordprocessingShape" mc:Ignorable="w14 w15 w16se w16cid wp14">
   <w:p>
     <w:pPr>
@@ -3875,7 +3283,7 @@
         <v:path o:extrusionok="f" gradientshapeok="t" o:connecttype="rect"/>
         <o:lock v:ext="edit" aspectratio="t"/>
       </v:shapetype>
-      <v:shape id="_x0000_i1041" type="#_x0000_t75" style="width:8.25pt;height:8.25pt" o:bullet="t">
+      <v:shape id="_x0000_i1064" type="#_x0000_t75" style="width:8.25pt;height:8.25pt" o:bullet="t">
         <v:imagedata r:id="rId1" o:title=""/>
       </v:shape>
     </w:pict>
@@ -7396,7 +6804,7 @@
 </file>
 
 <file path=customXml/itemProps1.xml><?xml version="1.0" encoding="utf-8"?>
-<ds:datastoreItem xmlns:ds="http://schemas.openxmlformats.org/officeDocument/2006/customXml" ds:itemID="{4A36BA38-12BC-4096-8C63-FA32B07422FE}">
+<ds:datastoreItem xmlns:ds="http://schemas.openxmlformats.org/officeDocument/2006/customXml" ds:itemID="{2A5B7BB4-003E-443C-9133-3739067D95C9}">
   <ds:schemaRefs>
     <ds:schemaRef ds:uri="http://schemas.openxmlformats.org/officeDocument/2006/bibliography"/>
   </ds:schemaRefs>

</xml_diff>

<commit_message>
finishing git add . !
</commit_message>
<xml_diff>
--- a/challenge2/rapport.docx
+++ b/challenge2/rapport.docx
@@ -17,9 +17,9 @@
           <w:lang w:val="en-GB"/>
         </w:rPr>
         <w:sectPr>
-          <w:pgSz w:w="11906" w:h="16838"/>
-          <w:pgMar w:top="1134" w:right="1134" w:bottom="1134" w:left="1134" w:header="720" w:footer="720" w:gutter="0"/>
-          <w:pgNumType w:start="1"/>
+          <w:footerReference w:type="first" r:id="rId8"/>
+          <w:pgSz w:w="11899" w:h="16837"/>
+          <w:pgMar w:top="1134" w:right="1134" w:bottom="1700" w:left="1134" w:header="720" w:footer="1134" w:gutter="0"/>
           <w:cols w:space="720"/>
           <w:titlePg/>
         </w:sectPr>
@@ -79,12 +79,6 @@
                               <w:gridCol w:w="6230"/>
                             </w:tblGrid>
                             <w:tr>
-                              <w:tblPrEx>
-                                <w:tblCellMar>
-                                  <w:top w:w="0" w:type="dxa"/>
-                                  <w:bottom w:w="0" w:type="dxa"/>
-                                </w:tblCellMar>
-                              </w:tblPrEx>
                               <w:trPr>
                                 <w:cantSplit/>
                                 <w:trHeight w:hRule="exact" w:val="2701"/>
@@ -119,7 +113,7 @@
                                     <w:pStyle w:val="Textbody"/>
                                     <w:spacing w:line="380" w:lineRule="exact"/>
                                   </w:pPr>
-                                  <w:hyperlink r:id="rId8" w:history="1">
+                                  <w:hyperlink r:id="rId9" w:history="1">
                                     <w:r>
                                       <w:rPr>
                                         <w:sz w:val="24"/>
@@ -154,7 +148,7 @@
                                     <w:pStyle w:val="Textbody"/>
                                     <w:spacing w:line="380" w:lineRule="exact"/>
                                   </w:pPr>
-                                  <w:hyperlink r:id="rId9" w:history="1">
+                                  <w:hyperlink r:id="rId10" w:history="1">
                                     <w:r>
                                       <w:rPr>
                                         <w:sz w:val="24"/>
@@ -162,7 +156,7 @@
                                       <w:t>auteur2@</w:t>
                                     </w:r>
                                   </w:hyperlink>
-                                  <w:hyperlink r:id="rId10" w:history="1">
+                                  <w:hyperlink r:id="rId11" w:history="1">
                                     <w:r>
                                       <w:t>i</w:t>
                                     </w:r>
@@ -194,7 +188,7 @@
                                     <w:pStyle w:val="Textbody"/>
                                     <w:spacing w:line="380" w:lineRule="exact"/>
                                   </w:pPr>
-                                  <w:hyperlink r:id="rId11" w:history="1">
+                                  <w:hyperlink r:id="rId12" w:history="1">
                                     <w:r>
                                       <w:rPr>
                                         <w:sz w:val="24"/>
@@ -202,7 +196,7 @@
                                       <w:t>auteur3@</w:t>
                                     </w:r>
                                   </w:hyperlink>
-                                  <w:hyperlink r:id="rId12" w:history="1">
+                                  <w:hyperlink r:id="rId13" w:history="1">
                                     <w:r>
                                       <w:t>i</w:t>
                                     </w:r>
@@ -262,12 +256,6 @@
                         <w:gridCol w:w="6230"/>
                       </w:tblGrid>
                       <w:tr>
-                        <w:tblPrEx>
-                          <w:tblCellMar>
-                            <w:top w:w="0" w:type="dxa"/>
-                            <w:bottom w:w="0" w:type="dxa"/>
-                          </w:tblCellMar>
-                        </w:tblPrEx>
                         <w:trPr>
                           <w:cantSplit/>
                           <w:trHeight w:hRule="exact" w:val="2701"/>
@@ -302,7 +290,7 @@
                               <w:pStyle w:val="Textbody"/>
                               <w:spacing w:line="380" w:lineRule="exact"/>
                             </w:pPr>
-                            <w:hyperlink r:id="rId13" w:history="1">
+                            <w:hyperlink r:id="rId14" w:history="1">
                               <w:r>
                                 <w:rPr>
                                   <w:sz w:val="24"/>
@@ -337,7 +325,7 @@
                               <w:pStyle w:val="Textbody"/>
                               <w:spacing w:line="380" w:lineRule="exact"/>
                             </w:pPr>
-                            <w:hyperlink r:id="rId14" w:history="1">
+                            <w:hyperlink r:id="rId15" w:history="1">
                               <w:r>
                                 <w:rPr>
                                   <w:sz w:val="24"/>
@@ -345,7 +333,7 @@
                                 <w:t>auteur2@</w:t>
                               </w:r>
                             </w:hyperlink>
-                            <w:hyperlink r:id="rId15" w:history="1">
+                            <w:hyperlink r:id="rId16" w:history="1">
                               <w:r>
                                 <w:t>i</w:t>
                               </w:r>
@@ -377,7 +365,7 @@
                               <w:pStyle w:val="Textbody"/>
                               <w:spacing w:line="380" w:lineRule="exact"/>
                             </w:pPr>
-                            <w:hyperlink r:id="rId16" w:history="1">
+                            <w:hyperlink r:id="rId17" w:history="1">
                               <w:r>
                                 <w:rPr>
                                   <w:sz w:val="24"/>
@@ -385,7 +373,7 @@
                                 <w:t>auteur3@</w:t>
                               </w:r>
                             </w:hyperlink>
-                            <w:hyperlink r:id="rId17" w:history="1">
+                            <w:hyperlink r:id="rId18" w:history="1">
                               <w:r>
                                 <w:t>i</w:t>
                               </w:r>
@@ -473,12 +461,6 @@
                               <w:gridCol w:w="6087"/>
                             </w:tblGrid>
                             <w:tr>
-                              <w:tblPrEx>
-                                <w:tblCellMar>
-                                  <w:top w:w="0" w:type="dxa"/>
-                                  <w:bottom w:w="0" w:type="dxa"/>
-                                </w:tblCellMar>
-                              </w:tblPrEx>
                               <w:trPr>
                                 <w:cantSplit/>
                                 <w:trHeight w:hRule="exact" w:val="4050"/>
@@ -516,10 +498,7 @@
                                     <w:pStyle w:val="Textbody"/>
                                   </w:pPr>
                                   <w:r>
-                                    <w:t>Version 0.1</w:t>
-                                  </w:r>
-                                  <w:r>
-                                    <w:t xml:space="preserve"> - 01/01/2017</w:t>
+                                    <w:t>Version 0.1 - 01/01/2017</w:t>
                                   </w:r>
                                 </w:p>
                                 <w:p>
@@ -578,12 +557,6 @@
                         <w:gridCol w:w="6087"/>
                       </w:tblGrid>
                       <w:tr>
-                        <w:tblPrEx>
-                          <w:tblCellMar>
-                            <w:top w:w="0" w:type="dxa"/>
-                            <w:bottom w:w="0" w:type="dxa"/>
-                          </w:tblCellMar>
-                        </w:tblPrEx>
                         <w:trPr>
                           <w:cantSplit/>
                           <w:trHeight w:hRule="exact" w:val="4050"/>
@@ -621,10 +594,7 @@
                               <w:pStyle w:val="Textbody"/>
                             </w:pPr>
                             <w:r>
-                              <w:t>Version 0.1</w:t>
-                            </w:r>
-                            <w:r>
-                              <w:t xml:space="preserve"> - 01/01/2017</w:t>
+                              <w:t>Version 0.1 - 01/01/2017</w:t>
                             </w:r>
                           </w:p>
                           <w:p>
@@ -687,7 +657,7 @@
                     <pic:cNvPicPr/>
                   </pic:nvPicPr>
                   <pic:blipFill>
-                    <a:blip r:embed="rId18">
+                    <a:blip r:embed="rId19">
                       <a:lum/>
                       <a:alphaModFix/>
                     </a:blip>
@@ -1104,292 +1074,6 @@
     <w:p>
       <w:pPr>
         <w:pStyle w:val="Sous-titre"/>
-        <w:rPr>
-          <w:lang w:val="en-GB"/>
-        </w:rPr>
-      </w:pPr>
-      <w:bookmarkStart w:id="4" w:name="__RefHeading__20344_1162629425"/>
-      <w:r>
-        <w:rPr>
-          <w:lang w:val="en-GB"/>
-        </w:rPr>
-        <w:lastRenderedPageBreak/>
-        <w:t>Résumé</w:t>
-      </w:r>
-      <w:bookmarkEnd w:id="4"/>
-    </w:p>
-    <w:p>
-      <w:pPr>
-        <w:pStyle w:val="Textbody"/>
-        <w:rPr>
-          <w:lang w:val="en-GB"/>
-        </w:rPr>
-      </w:pPr>
-      <w:r>
-        <w:rPr>
-          <w:lang w:val="en-GB"/>
-        </w:rPr>
-        <w:t xml:space="preserve">Ce document </w:t>
-      </w:r>
-      <w:proofErr w:type="spellStart"/>
-      <w:r>
-        <w:rPr>
-          <w:lang w:val="en-GB"/>
-        </w:rPr>
-        <w:t>est</w:t>
-      </w:r>
-      <w:proofErr w:type="spellEnd"/>
-      <w:r>
-        <w:rPr>
-          <w:lang w:val="en-GB"/>
-        </w:rPr>
-        <w:t xml:space="preserve"> un </w:t>
-      </w:r>
-      <w:proofErr w:type="spellStart"/>
-      <w:r>
-        <w:rPr>
-          <w:lang w:val="en-GB"/>
-        </w:rPr>
-        <w:t>modèle</w:t>
-      </w:r>
-      <w:proofErr w:type="spellEnd"/>
-      <w:r>
-        <w:rPr>
-          <w:lang w:val="en-GB"/>
-        </w:rPr>
-        <w:t xml:space="preserve"> de rapport compatible avec la </w:t>
-      </w:r>
-      <w:proofErr w:type="spellStart"/>
-      <w:r>
-        <w:rPr>
-          <w:lang w:val="en-GB"/>
-        </w:rPr>
-        <w:t>charte</w:t>
-      </w:r>
-      <w:proofErr w:type="spellEnd"/>
-      <w:r>
-        <w:rPr>
-          <w:lang w:val="en-GB"/>
-        </w:rPr>
-        <w:t xml:space="preserve"> </w:t>
-      </w:r>
-      <w:proofErr w:type="spellStart"/>
-      <w:r>
-        <w:rPr>
-          <w:lang w:val="en-GB"/>
-        </w:rPr>
-        <w:t>graphique</w:t>
-      </w:r>
-      <w:proofErr w:type="spellEnd"/>
-      <w:r>
-        <w:rPr>
-          <w:lang w:val="en-GB"/>
-        </w:rPr>
-        <w:t xml:space="preserve"> de IMT </w:t>
-      </w:r>
-      <w:proofErr w:type="spellStart"/>
-      <w:r>
-        <w:rPr>
-          <w:lang w:val="en-GB"/>
-        </w:rPr>
-        <w:t>Atlantique</w:t>
-      </w:r>
-      <w:proofErr w:type="spellEnd"/>
-      <w:r>
-        <w:rPr>
-          <w:lang w:val="en-GB"/>
-        </w:rPr>
-        <w:t>.</w:t>
-      </w:r>
-    </w:p>
-    <w:p>
-      <w:pPr>
-        <w:pStyle w:val="Textbody"/>
-        <w:rPr>
-          <w:lang w:val="en-GB"/>
-        </w:rPr>
-      </w:pPr>
-    </w:p>
-    <w:p>
-      <w:pPr>
-        <w:pStyle w:val="Textbody"/>
-        <w:rPr>
-          <w:lang w:val="en-GB"/>
-        </w:rPr>
-      </w:pPr>
-      <w:r>
-        <w:rPr>
-          <w:lang w:val="en-GB"/>
-        </w:rPr>
-        <w:t xml:space="preserve">Mots </w:t>
-      </w:r>
-      <w:proofErr w:type="spellStart"/>
-      <w:proofErr w:type="gramStart"/>
-      <w:r>
-        <w:rPr>
-          <w:lang w:val="en-GB"/>
-        </w:rPr>
-        <w:t>clés</w:t>
-      </w:r>
-      <w:proofErr w:type="spellEnd"/>
-      <w:r>
-        <w:rPr>
-          <w:lang w:val="en-GB"/>
-        </w:rPr>
-        <w:t xml:space="preserve"> :</w:t>
-      </w:r>
-      <w:proofErr w:type="gramEnd"/>
-      <w:r>
-        <w:rPr>
-          <w:lang w:val="en-GB"/>
-        </w:rPr>
-        <w:t xml:space="preserve"> </w:t>
-      </w:r>
-      <w:proofErr w:type="spellStart"/>
-      <w:r>
-        <w:rPr>
-          <w:lang w:val="en-GB"/>
-        </w:rPr>
-        <w:t>traitement</w:t>
-      </w:r>
-      <w:proofErr w:type="spellEnd"/>
-      <w:r>
-        <w:rPr>
-          <w:lang w:val="en-GB"/>
-        </w:rPr>
-        <w:t xml:space="preserve"> de </w:t>
-      </w:r>
-      <w:proofErr w:type="spellStart"/>
-      <w:r>
-        <w:rPr>
-          <w:lang w:val="en-GB"/>
-        </w:rPr>
-        <w:t>texte</w:t>
-      </w:r>
-      <w:proofErr w:type="spellEnd"/>
-      <w:r>
-        <w:rPr>
-          <w:lang w:val="en-GB"/>
-        </w:rPr>
-        <w:t xml:space="preserve">, styles, </w:t>
-      </w:r>
-      <w:proofErr w:type="spellStart"/>
-      <w:r>
-        <w:rPr>
-          <w:lang w:val="en-GB"/>
-        </w:rPr>
-        <w:t>modèles</w:t>
-      </w:r>
-      <w:proofErr w:type="spellEnd"/>
-    </w:p>
-    <w:p>
-      <w:pPr>
-        <w:pStyle w:val="Sous-titre"/>
-        <w:rPr>
-          <w:lang w:val="en-GB"/>
-        </w:rPr>
-      </w:pPr>
-      <w:bookmarkStart w:id="5" w:name="__RefHeading__20346_1162629425"/>
-      <w:r>
-        <w:rPr>
-          <w:lang w:val="en-GB"/>
-        </w:rPr>
-        <w:t>Abstract</w:t>
-      </w:r>
-      <w:bookmarkEnd w:id="5"/>
-    </w:p>
-    <w:p>
-      <w:pPr>
-        <w:pStyle w:val="Textbody"/>
-        <w:rPr>
-          <w:lang w:val="en-GB"/>
-        </w:rPr>
-      </w:pPr>
-      <w:bookmarkStart w:id="6" w:name="result_box"/>
-      <w:bookmarkEnd w:id="6"/>
-      <w:r>
-        <w:rPr>
-          <w:lang w:val="en-GB"/>
-        </w:rPr>
-        <w:t xml:space="preserve">This document is a </w:t>
-      </w:r>
-      <w:r>
-        <w:rPr>
-          <w:lang w:val="en-GB"/>
-        </w:rPr>
-        <w:t xml:space="preserve">report template compliant with the IMT </w:t>
-      </w:r>
-      <w:proofErr w:type="spellStart"/>
-      <w:r>
-        <w:rPr>
-          <w:lang w:val="en-GB"/>
-        </w:rPr>
-        <w:t>Atlantique</w:t>
-      </w:r>
-      <w:proofErr w:type="spellEnd"/>
-      <w:r>
-        <w:rPr>
-          <w:lang w:val="en-GB"/>
-        </w:rPr>
-        <w:t xml:space="preserve"> corporate identity &amp; style guide.</w:t>
-      </w:r>
-    </w:p>
-    <w:p>
-      <w:pPr>
-        <w:pStyle w:val="Textbody"/>
-        <w:rPr>
-          <w:lang w:val="en-GB"/>
-        </w:rPr>
-      </w:pPr>
-    </w:p>
-    <w:p>
-      <w:pPr>
-        <w:pStyle w:val="Textbody"/>
-        <w:rPr>
-          <w:lang w:val="en-GB"/>
-        </w:rPr>
-      </w:pPr>
-      <w:proofErr w:type="gramStart"/>
-      <w:r>
-        <w:rPr>
-          <w:lang w:val="en-GB"/>
-        </w:rPr>
-        <w:t>Keywords :</w:t>
-      </w:r>
-      <w:proofErr w:type="gramEnd"/>
-      <w:r>
-        <w:rPr>
-          <w:lang w:val="en-GB"/>
-        </w:rPr>
-        <w:t xml:space="preserve"> word processor, styles, template</w:t>
-      </w:r>
-    </w:p>
-    <w:p>
-      <w:pPr>
-        <w:pStyle w:val="Textbody"/>
-        <w:rPr>
-          <w:lang w:val="en-GB"/>
-        </w:rPr>
-        <w:sectPr>
-          <w:footerReference w:type="first" r:id="rId19"/>
-          <w:pgSz w:w="11899" w:h="16837"/>
-          <w:pgMar w:top="1134" w:right="1134" w:bottom="1700" w:left="1134" w:header="720" w:footer="1134" w:gutter="0"/>
-          <w:cols w:space="720"/>
-          <w:titlePg/>
-        </w:sectPr>
-      </w:pPr>
-    </w:p>
-    <w:p>
-      <w:pPr>
-        <w:pStyle w:val="Textbody"/>
-        <w:rPr>
-          <w:lang w:val="en-GB"/>
-        </w:rPr>
-      </w:pPr>
-    </w:p>
-    <w:p>
-      <w:pPr>
-        <w:pStyle w:val="Sous-titre"/>
         <w:tabs>
           <w:tab w:val="right" w:leader="dot" w:pos="9406"/>
         </w:tabs>
@@ -1407,6 +1091,7 @@
           <w:szCs w:val="24"/>
           <w:lang w:val="en-GB"/>
         </w:rPr>
+        <w:lastRenderedPageBreak/>
         <w:fldChar w:fldCharType="begin"/>
       </w:r>
       <w:r>
@@ -1427,14 +1112,12 @@
         </w:rPr>
         <w:fldChar w:fldCharType="separate"/>
       </w:r>
-      <w:proofErr w:type="spellStart"/>
       <w:r>
         <w:rPr>
           <w:lang w:val="en-GB"/>
         </w:rPr>
         <w:t>Sommaire</w:t>
       </w:r>
-      <w:proofErr w:type="spellEnd"/>
     </w:p>
     <w:p>
       <w:pPr>
@@ -1448,7 +1131,7 @@
           <w:lang w:val="en-GB"/>
         </w:rPr>
       </w:pPr>
-      <w:hyperlink r:id="rId20" w:history="1">
+      <w:hyperlink w:anchor="__RefHeading__20344_1162629425" w:history="1">
         <w:r>
           <w:rPr>
             <w:lang w:val="en-GB"/>
@@ -1476,7 +1159,7 @@
           <w:lang w:val="en-GB"/>
         </w:rPr>
       </w:pPr>
-      <w:hyperlink r:id="rId21" w:history="1">
+      <w:hyperlink w:anchor="__RefHeading__20346_1162629425" w:history="1">
         <w:r>
           <w:rPr>
             <w:lang w:val="en-GB"/>
@@ -1504,7 +1187,7 @@
           <w:lang w:val="en-GB"/>
         </w:rPr>
       </w:pPr>
-      <w:hyperlink r:id="rId22" w:history="1">
+      <w:hyperlink w:anchor="__RefHeading__20348_1162629425" w:history="1">
         <w:r>
           <w:rPr>
             <w:lang w:val="en-GB"/>
@@ -1532,7 +1215,7 @@
           <w:lang w:val="en-GB"/>
         </w:rPr>
       </w:pPr>
-      <w:hyperlink r:id="rId23" w:history="1">
+      <w:hyperlink w:anchor="__RefHeading__20350_1162629425" w:history="1">
         <w:r>
           <w:rPr>
             <w:lang w:val="en-GB"/>
@@ -1560,18 +1243,12 @@
           <w:lang w:val="en-GB"/>
         </w:rPr>
       </w:pPr>
-      <w:hyperlink r:id="rId24" w:history="1">
+      <w:hyperlink w:anchor="__RefHeading___Toc1855_245993825" w:history="1">
         <w:r>
           <w:rPr>
             <w:lang w:val="en-GB"/>
           </w:rPr>
-          <w:t>II.1 Aspe</w:t>
-        </w:r>
-        <w:r>
-          <w:rPr>
-            <w:lang w:val="en-GB"/>
-          </w:rPr>
-          <w:t>cts techniques</w:t>
+          <w:t>II.1 Aspects techniques</w:t>
         </w:r>
         <w:r>
           <w:rPr>
@@ -1592,7 +1269,7 @@
           <w:lang w:val="en-GB"/>
         </w:rPr>
       </w:pPr>
-      <w:hyperlink r:id="rId25" w:history="1">
+      <w:hyperlink w:anchor="__RefHeading___Toc1857_245993825" w:history="1">
         <w:r>
           <w:rPr>
             <w:lang w:val="en-GB"/>
@@ -1618,7 +1295,7 @@
           <w:lang w:val="en-GB"/>
         </w:rPr>
       </w:pPr>
-      <w:hyperlink r:id="rId26" w:history="1">
+      <w:hyperlink w:anchor="__RefHeading___Toc1859_245993825" w:history="1">
         <w:r>
           <w:rPr>
             <w:lang w:val="en-GB"/>
@@ -1646,7 +1323,7 @@
           <w:lang w:val="en-GB"/>
         </w:rPr>
       </w:pPr>
-      <w:hyperlink r:id="rId27" w:history="1">
+      <w:hyperlink w:anchor="__RefHeading__20462_1162629425" w:history="1">
         <w:r>
           <w:rPr>
             <w:lang w:val="en-GB"/>
@@ -1672,7 +1349,7 @@
           <w:lang w:val="en-GB"/>
         </w:rPr>
       </w:pPr>
-      <w:hyperlink r:id="rId28" w:history="1">
+      <w:hyperlink w:anchor="__RefHeading__20572_1162629425" w:history="1">
         <w:r>
           <w:rPr>
             <w:lang w:val="en-GB"/>
@@ -1698,7 +1375,7 @@
           <w:lang w:val="en-GB"/>
         </w:rPr>
       </w:pPr>
-      <w:hyperlink r:id="rId29" w:history="1">
+      <w:hyperlink w:anchor="__RefHeading___Toc1861_245993825" w:history="1">
         <w:r>
           <w:rPr>
             <w:lang w:val="en-GB"/>
@@ -1726,7 +1403,7 @@
           <w:lang w:val="en-GB"/>
         </w:rPr>
       </w:pPr>
-      <w:hyperlink r:id="rId30" w:history="1">
+      <w:hyperlink w:anchor="__RefHeading__20352_1162629425" w:history="1">
         <w:r>
           <w:rPr>
             <w:lang w:val="en-GB"/>
@@ -1754,18 +1431,12 @@
           <w:lang w:val="en-GB"/>
         </w:rPr>
       </w:pPr>
-      <w:hyperlink r:id="rId31" w:history="1">
+      <w:hyperlink w:anchor="__RefHeading__20354_1162629425" w:history="1">
         <w:r>
           <w:rPr>
             <w:lang w:val="en-GB"/>
           </w:rPr>
-          <w:t xml:space="preserve">  R</w:t>
-        </w:r>
-        <w:r>
-          <w:rPr>
-            <w:lang w:val="en-GB"/>
-          </w:rPr>
-          <w:t>éférences Bibliographiques</w:t>
+          <w:t xml:space="preserve">  Références Bibliographiques</w:t>
         </w:r>
         <w:r>
           <w:rPr>
@@ -1788,7 +1459,7 @@
           <w:lang w:val="en-GB"/>
         </w:rPr>
       </w:pPr>
-      <w:hyperlink r:id="rId32" w:history="1">
+      <w:hyperlink w:anchor="__RefHeading__23102_1162629425" w:history="1">
         <w:r>
           <w:rPr>
             <w:lang w:val="en-GB"/>
@@ -1816,7 +1487,7 @@
           <w:lang w:val="en-GB"/>
         </w:rPr>
       </w:pPr>
-      <w:hyperlink r:id="rId33" w:history="1">
+      <w:hyperlink w:anchor="__RefHeading__23104_1162629425" w:history="1">
         <w:r>
           <w:rPr>
             <w:lang w:val="en-GB"/>
@@ -1842,7 +1513,7 @@
           <w:lang w:val="en-GB"/>
         </w:rPr>
       </w:pPr>
-      <w:hyperlink r:id="rId34" w:history="1">
+      <w:hyperlink w:anchor="__RefHeading__20574_1162629425" w:history="1">
         <w:r>
           <w:rPr>
             <w:lang w:val="en-GB"/>
@@ -1898,14 +1569,14 @@
           <w:lang w:val="en-GB"/>
         </w:rPr>
       </w:pPr>
-      <w:bookmarkStart w:id="7" w:name="__RefHeading__20348_1162629425"/>
+      <w:bookmarkStart w:id="4" w:name="__RefHeading__20348_1162629425"/>
       <w:r>
         <w:rPr>
           <w:lang w:val="en-GB"/>
         </w:rPr>
         <w:t>Introduction</w:t>
       </w:r>
-      <w:bookmarkEnd w:id="7"/>
+      <w:bookmarkEnd w:id="4"/>
     </w:p>
     <w:p>
       <w:pPr>
@@ -1921,7 +1592,7 @@
           <w:kern w:val="0"/>
           <w:sz w:val="21"/>
           <w:szCs w:val="21"/>
-          <w:lang w:val="en-GB" w:eastAsia="fr-FR" w:bidi="ar-SA"/>
+          <w:lang w:val="en-GB"/>
         </w:rPr>
       </w:pPr>
       <w:r>
@@ -1931,75 +1602,9 @@
           <w:kern w:val="0"/>
           <w:sz w:val="21"/>
           <w:szCs w:val="21"/>
-          <w:lang w:val="en-GB" w:eastAsia="fr-FR" w:bidi="ar-SA"/>
-        </w:rPr>
-        <w:t>As</w:t>
-      </w:r>
-      <w:r>
-        <w:rPr>
-          <w:rFonts w:ascii="Georgia" w:eastAsia="Times New Roman" w:hAnsi="Georgia" w:cs="Times New Roman"/>
-          <w:color w:val="333333"/>
-          <w:kern w:val="0"/>
-          <w:sz w:val="21"/>
-          <w:szCs w:val="21"/>
-          <w:lang w:val="en-GB" w:eastAsia="fr-FR" w:bidi="ar-SA"/>
-        </w:rPr>
-        <w:t xml:space="preserve"> data scientist at LinkedIn</w:t>
-      </w:r>
-      <w:r>
-        <w:rPr>
-          <w:rFonts w:ascii="Georgia" w:eastAsia="Times New Roman" w:hAnsi="Georgia" w:cs="Times New Roman"/>
-          <w:color w:val="333333"/>
-          <w:kern w:val="0"/>
-          <w:sz w:val="21"/>
-          <w:szCs w:val="21"/>
-          <w:lang w:val="en-GB" w:eastAsia="fr-FR" w:bidi="ar-SA"/>
-        </w:rPr>
-        <w:t>, our</w:t>
-      </w:r>
-      <w:r>
-        <w:rPr>
-          <w:rFonts w:ascii="Georgia" w:eastAsia="Times New Roman" w:hAnsi="Georgia" w:cs="Times New Roman"/>
-          <w:color w:val="333333"/>
-          <w:kern w:val="0"/>
-          <w:sz w:val="21"/>
-          <w:szCs w:val="21"/>
-          <w:lang w:val="en-GB" w:eastAsia="fr-FR" w:bidi="ar-SA"/>
-        </w:rPr>
-        <w:t xml:space="preserve"> colleagues from Marketing want to organize an online marketing campaign for their client, a restaurant in the Bay area. They have read a lot about social network analysis and ask</w:t>
-      </w:r>
-      <w:r>
-        <w:rPr>
-          <w:rFonts w:ascii="Georgia" w:eastAsia="Times New Roman" w:hAnsi="Georgia" w:cs="Times New Roman"/>
-          <w:color w:val="333333"/>
-          <w:kern w:val="0"/>
-          <w:sz w:val="21"/>
-          <w:szCs w:val="21"/>
-          <w:lang w:val="en-GB" w:eastAsia="fr-FR" w:bidi="ar-SA"/>
-        </w:rPr>
-        <w:t>ed us</w:t>
-      </w:r>
-      <w:r>
-        <w:rPr>
-          <w:rFonts w:ascii="Georgia" w:eastAsia="Times New Roman" w:hAnsi="Georgia" w:cs="Times New Roman"/>
-          <w:color w:val="333333"/>
-          <w:kern w:val="0"/>
-          <w:sz w:val="21"/>
-          <w:szCs w:val="21"/>
-          <w:lang w:val="en-GB" w:eastAsia="fr-FR" w:bidi="ar-SA"/>
-        </w:rPr>
-        <w:t xml:space="preserve"> to find the 5 most influential people on the network who would best promote the restaurant</w:t>
-      </w:r>
-      <w:r>
-        <w:rPr>
-          <w:rFonts w:ascii="Georgia" w:eastAsia="Times New Roman" w:hAnsi="Georgia" w:cs="Times New Roman"/>
-          <w:color w:val="333333"/>
-          <w:kern w:val="0"/>
-          <w:sz w:val="21"/>
-          <w:szCs w:val="21"/>
-          <w:lang w:val="en-GB" w:eastAsia="fr-FR" w:bidi="ar-SA"/>
-        </w:rPr>
-        <w:t xml:space="preserve">. </w:t>
+          <w:lang w:val="en-GB"/>
+        </w:rPr>
+        <w:t xml:space="preserve">As data scientist at LinkedIn, our colleagues from Marketing want to organize an online marketing campaign for their client, a restaurant in the Bay area. They have read a lot about social network analysis and asked us to find the 5 most influential people on the network who would best promote the restaurant. </w:t>
       </w:r>
     </w:p>
     <w:p>
@@ -2016,7 +1621,7 @@
           <w:kern w:val="0"/>
           <w:sz w:val="21"/>
           <w:szCs w:val="21"/>
-          <w:lang w:val="en-GB" w:eastAsia="fr-FR" w:bidi="ar-SA"/>
+          <w:lang w:val="en-GB"/>
         </w:rPr>
       </w:pPr>
       <w:r>
@@ -2026,7 +1631,7 @@
           <w:kern w:val="0"/>
           <w:sz w:val="21"/>
           <w:szCs w:val="21"/>
-          <w:lang w:val="en-GB" w:eastAsia="fr-FR" w:bidi="ar-SA"/>
+          <w:lang w:val="en-GB"/>
         </w:rPr>
         <w:t xml:space="preserve">When taking a closer </w:t>
       </w:r>
@@ -2037,7 +1642,7 @@
           <w:kern w:val="0"/>
           <w:sz w:val="21"/>
           <w:szCs w:val="21"/>
-          <w:lang w:val="en-GB" w:eastAsia="fr-FR" w:bidi="ar-SA"/>
+          <w:lang w:val="en-GB"/>
         </w:rPr>
         <w:t xml:space="preserve">look at the </w:t>
       </w:r>
@@ -2048,7 +1653,7 @@
           <w:kern w:val="0"/>
           <w:sz w:val="21"/>
           <w:szCs w:val="21"/>
-          <w:lang w:val="en-GB" w:eastAsia="fr-FR" w:bidi="ar-SA"/>
+          <w:lang w:val="en-GB"/>
         </w:rPr>
         <w:t xml:space="preserve">dataset we are given, we can see that only 40% of users have provided their location. We will therefore have to fill the uncomplete profiles before finding the influencers. </w:t>
       </w:r>
@@ -2067,7 +1672,7 @@
           <w:kern w:val="0"/>
           <w:sz w:val="21"/>
           <w:szCs w:val="21"/>
-          <w:lang w:val="en-GB" w:eastAsia="fr-FR" w:bidi="ar-SA"/>
+          <w:lang w:val="en-GB"/>
         </w:rPr>
       </w:pPr>
     </w:p>
@@ -2086,7 +1691,7 @@
           <w:kern w:val="0"/>
           <w:sz w:val="21"/>
           <w:szCs w:val="21"/>
-          <w:lang w:val="en-GB" w:eastAsia="fr-FR" w:bidi="ar-SA"/>
+          <w:lang w:val="en-GB"/>
         </w:rPr>
       </w:pPr>
       <w:r>
@@ -2096,7 +1701,7 @@
           <w:kern w:val="0"/>
           <w:sz w:val="21"/>
           <w:szCs w:val="21"/>
-          <w:lang w:val="en-GB" w:eastAsia="fr-FR" w:bidi="ar-SA"/>
+          <w:lang w:val="en-GB"/>
         </w:rPr>
         <w:t xml:space="preserve">In order to do that we are given a dataset representing </w:t>
       </w:r>
@@ -2107,7 +1712,7 @@
           <w:kern w:val="0"/>
           <w:sz w:val="21"/>
           <w:szCs w:val="21"/>
-          <w:lang w:val="en-GB" w:eastAsia="fr-FR" w:bidi="ar-SA"/>
+          <w:lang w:val="en-GB"/>
         </w:rPr>
         <w:t>a LinkedIn graph, each node being a person and edges the fact they are connected. People also have three attributes: location (locations they live/have lived in), college (college(s) they went to), employer (company(</w:t>
       </w:r>
@@ -2119,7 +1724,7 @@
           <w:kern w:val="0"/>
           <w:sz w:val="21"/>
           <w:szCs w:val="21"/>
-          <w:lang w:val="en-GB" w:eastAsia="fr-FR" w:bidi="ar-SA"/>
+          <w:lang w:val="en-GB"/>
         </w:rPr>
         <w:t>ies</w:t>
       </w:r>
@@ -2131,7 +1736,7 @@
           <w:kern w:val="0"/>
           <w:sz w:val="21"/>
           <w:szCs w:val="21"/>
-          <w:lang w:val="en-GB" w:eastAsia="fr-FR" w:bidi="ar-SA"/>
+          <w:lang w:val="en-GB"/>
         </w:rPr>
         <w:t>) they worked for). Only 40% of the people in the graph have provided their attribute.</w:t>
       </w:r>
@@ -2151,7 +1756,7 @@
           <w:kern w:val="0"/>
           <w:sz w:val="21"/>
           <w:szCs w:val="21"/>
-          <w:lang w:val="en-GB" w:eastAsia="fr-FR" w:bidi="ar-SA"/>
+          <w:lang w:val="en-GB"/>
         </w:rPr>
       </w:pPr>
       <w:r>
@@ -2161,7 +1766,7 @@
           <w:kern w:val="0"/>
           <w:sz w:val="21"/>
           <w:szCs w:val="21"/>
-          <w:lang w:val="en-GB" w:eastAsia="fr-FR" w:bidi="ar-SA"/>
+          <w:lang w:val="en-GB"/>
         </w:rPr>
         <w:t xml:space="preserve"> Our aim is to use connections and correlations between those attributes and people in order to fill the missing profiles, and use those results in order to find influencers.</w:t>
       </w:r>
@@ -2180,7 +1785,7 @@
           <w:kern w:val="0"/>
           <w:sz w:val="21"/>
           <w:szCs w:val="21"/>
-          <w:lang w:val="en-GB" w:eastAsia="fr-FR" w:bidi="ar-SA"/>
+          <w:lang w:val="en-GB"/>
         </w:rPr>
       </w:pPr>
     </w:p>
@@ -2246,6 +1851,9 @@
         </w:rPr>
       </w:pPr>
       <w:r>
+        <w:rPr>
+          <w:noProof/>
+        </w:rPr>
         <w:drawing>
           <wp:anchor distT="0" distB="0" distL="114300" distR="114300" simplePos="0" relativeHeight="251660288" behindDoc="1" locked="0" layoutInCell="1" allowOverlap="1" wp14:anchorId="4F9A6FA1">
             <wp:simplePos x="0" y="0"/>
@@ -2278,7 +1886,7 @@
                     <pic:cNvPicPr/>
                   </pic:nvPicPr>
                   <pic:blipFill>
-                    <a:blip r:embed="rId35">
+                    <a:blip r:embed="rId20">
                       <a:extLst>
                         <a:ext uri="{28A0092B-C50C-407E-A947-70E740481C1C}">
                           <a14:useLocalDpi xmlns:a14="http://schemas.microsoft.com/office/drawing/2010/main" val="0"/>
@@ -2451,44 +2059,14 @@
         <w:rPr>
           <w:rFonts w:ascii="Georgia" w:hAnsi="Georgia"/>
           <w:u w:val="single"/>
-        </w:rPr>
-        <w:t xml:space="preserve">User Profiling in an Ego Network: Co-profiling </w:t>
-      </w:r>
-      <w:proofErr w:type="spellStart"/>
-      <w:r>
-        <w:rPr>
-          <w:rFonts w:ascii="Georgia" w:hAnsi="Georgia"/>
-          <w:u w:val="single"/>
-        </w:rPr>
-        <w:t>Attributes</w:t>
-      </w:r>
-      <w:proofErr w:type="spellEnd"/>
-      <w:r>
-        <w:rPr>
-          <w:rFonts w:ascii="Georgia" w:hAnsi="Georgia"/>
-          <w:u w:val="single"/>
-        </w:rPr>
-        <w:t xml:space="preserve"> and </w:t>
-      </w:r>
-      <w:proofErr w:type="spellStart"/>
-      <w:r>
-        <w:rPr>
-          <w:rFonts w:ascii="Georgia" w:hAnsi="Georgia"/>
-          <w:u w:val="single"/>
-        </w:rPr>
-        <w:t>Relationships</w:t>
-      </w:r>
-      <w:proofErr w:type="spellEnd"/>
-      <w:r>
-        <w:rPr>
-          <w:rFonts w:ascii="Georgia" w:hAnsi="Georgia"/>
-          <w:u w:val="single"/>
-        </w:rPr>
-        <w:t>.</w:t>
-      </w:r>
-      <w:r>
-        <w:rPr>
-          <w:rFonts w:ascii="Georgia" w:hAnsi="Georgia"/>
+          <w:lang w:val="en-US"/>
+        </w:rPr>
+        <w:t>User Profiling in an Ego Network: Co-profiling Attributes and Relationships.</w:t>
+      </w:r>
+      <w:r>
+        <w:rPr>
+          <w:rFonts w:ascii="Georgia" w:hAnsi="Georgia"/>
+          <w:lang w:val="en-US"/>
         </w:rPr>
         <w:t xml:space="preserve"> </w:t>
       </w:r>
@@ -2625,12 +2203,12 @@
         <w:fldChar w:fldCharType="begin"/>
       </w:r>
       <w:r>
+        <w:rPr>
+          <w:lang w:val="en-US"/>
+        </w:rPr>
         <w:instrText xml:space="preserve"> INCLUDEPICTURE "https://upload.wikimedia.org/wikipedia/commons/thumb/b/b9/CRISP-DM_Process_Diagram.png/800px-CRISP-DM_Process_Diagram.png" \* MERGEFORMATINET </w:instrText>
       </w:r>
       <w:r>
-        <w:fldChar w:fldCharType="separate"/>
-      </w:r>
-      <w:r>
         <w:fldChar w:fldCharType="end"/>
       </w:r>
     </w:p>
@@ -2669,37 +2247,33 @@
         <w:pStyle w:val="Textbody"/>
         <w:rPr>
           <w:rFonts w:ascii="Georgia" w:hAnsi="Georgia"/>
-          <w:lang w:val="en-GB"/>
-        </w:rPr>
-      </w:pPr>
-      <w:r>
-        <w:rPr>
-          <w:rFonts w:ascii="Georgia" w:hAnsi="Georgia"/>
-          <w:lang w:val="en-GB"/>
-        </w:rPr>
-        <w:t xml:space="preserve">We </w:t>
-      </w:r>
-      <w:r>
-        <w:rPr>
-          <w:rFonts w:ascii="Georgia" w:hAnsi="Georgia"/>
-          <w:lang w:val="en-GB"/>
-        </w:rPr>
-        <w:t xml:space="preserve">therefore want to draw interesting statistics from the graph that might help us understand what factors make that a node </w:t>
-      </w:r>
-      <w:bookmarkStart w:id="8" w:name="_GoBack"/>
-      <w:bookmarkEnd w:id="8"/>
-      <w:r>
-        <w:rPr>
-          <w:rFonts w:ascii="Georgia" w:hAnsi="Georgia"/>
-          <w:lang w:val="en-GB"/>
-        </w:rPr>
-        <w:t>has a certain attribute.</w:t>
+          <w:sz w:val="22"/>
+          <w:lang w:val="en-GB"/>
+        </w:rPr>
+      </w:pPr>
+      <w:r>
+        <w:rPr>
+          <w:rFonts w:ascii="Georgia" w:hAnsi="Georgia"/>
+          <w:sz w:val="22"/>
+          <w:lang w:val="en-GB"/>
+        </w:rPr>
+        <w:t>We therefore want to draw interesting statistics from the graph that might help us understand what factors make that a node has a certain attribute.</w:t>
+      </w:r>
+      <w:r>
+        <w:rPr>
+          <w:rFonts w:ascii="Georgia" w:hAnsi="Georgia"/>
+          <w:sz w:val="22"/>
+          <w:lang w:val="en-GB"/>
+        </w:rPr>
+        <w:t xml:space="preserve"> </w:t>
       </w:r>
     </w:p>
     <w:p>
       <w:pPr>
         <w:pStyle w:val="Textbody"/>
         <w:rPr>
+          <w:rFonts w:ascii="Georgia" w:hAnsi="Georgia"/>
+          <w:sz w:val="22"/>
           <w:lang w:val="en-GB"/>
         </w:rPr>
       </w:pPr>
@@ -2708,6 +2282,1031 @@
       <w:pPr>
         <w:pStyle w:val="Textbody"/>
         <w:rPr>
+          <w:rFonts w:ascii="Georgia" w:hAnsi="Georgia"/>
+          <w:sz w:val="22"/>
+          <w:lang w:val="en-GB"/>
+        </w:rPr>
+      </w:pPr>
+      <w:r>
+        <w:rPr>
+          <w:rFonts w:ascii="Georgia" w:hAnsi="Georgia"/>
+          <w:sz w:val="22"/>
+          <w:lang w:val="en-GB"/>
+        </w:rPr>
+        <w:t xml:space="preserve">First some basic statistics about the graph: </w:t>
+      </w:r>
+    </w:p>
+    <w:p>
+      <w:pPr>
+        <w:pStyle w:val="Textbody"/>
+        <w:rPr>
+          <w:rFonts w:ascii="Georgia" w:hAnsi="Georgia"/>
+          <w:i/>
+          <w:lang w:val="en-GB"/>
+        </w:rPr>
+      </w:pPr>
+      <w:r>
+        <w:rPr>
+          <w:rFonts w:ascii="Georgia" w:hAnsi="Georgia"/>
+          <w:i/>
+          <w:lang w:val="en-GB"/>
+        </w:rPr>
+        <w:t>N</w:t>
+      </w:r>
+      <w:r>
+        <w:rPr>
+          <w:rFonts w:ascii="Georgia" w:hAnsi="Georgia"/>
+          <w:i/>
+          <w:lang w:val="en-GB"/>
+        </w:rPr>
+        <w:t>umber</w:t>
+      </w:r>
+      <w:r>
+        <w:rPr>
+          <w:rFonts w:ascii="Georgia" w:hAnsi="Georgia"/>
+          <w:i/>
+          <w:lang w:val="en-GB"/>
+        </w:rPr>
+        <w:t xml:space="preserve"> of users in our graph: 811</w:t>
+      </w:r>
+    </w:p>
+    <w:p>
+      <w:pPr>
+        <w:pStyle w:val="Textbody"/>
+        <w:rPr>
+          <w:rFonts w:ascii="Georgia" w:hAnsi="Georgia"/>
+          <w:i/>
+          <w:lang w:val="en-GB"/>
+        </w:rPr>
+      </w:pPr>
+      <w:r>
+        <w:rPr>
+          <w:rFonts w:ascii="Georgia" w:hAnsi="Georgia"/>
+          <w:i/>
+          <w:lang w:val="en-GB"/>
+        </w:rPr>
+        <w:t>N</w:t>
+      </w:r>
+      <w:r>
+        <w:rPr>
+          <w:rFonts w:ascii="Georgia" w:hAnsi="Georgia"/>
+          <w:i/>
+          <w:lang w:val="en-GB"/>
+        </w:rPr>
+        <w:t>umber</w:t>
+      </w:r>
+      <w:r>
+        <w:rPr>
+          <w:rFonts w:ascii="Georgia" w:hAnsi="Georgia"/>
+          <w:i/>
+          <w:lang w:val="en-GB"/>
+        </w:rPr>
+        <w:t xml:space="preserve"> of users with one or more attribute college: 230</w:t>
+      </w:r>
+    </w:p>
+    <w:p>
+      <w:pPr>
+        <w:pStyle w:val="Textbody"/>
+        <w:rPr>
+          <w:rFonts w:ascii="Georgia" w:hAnsi="Georgia"/>
+          <w:i/>
+          <w:lang w:val="en-GB"/>
+        </w:rPr>
+      </w:pPr>
+      <w:r>
+        <w:rPr>
+          <w:rFonts w:ascii="Georgia" w:hAnsi="Georgia"/>
+          <w:i/>
+          <w:lang w:val="en-GB"/>
+        </w:rPr>
+        <w:t>N</w:t>
+      </w:r>
+      <w:r>
+        <w:rPr>
+          <w:rFonts w:ascii="Georgia" w:hAnsi="Georgia"/>
+          <w:i/>
+          <w:lang w:val="en-GB"/>
+        </w:rPr>
+        <w:t>umber</w:t>
+      </w:r>
+      <w:r>
+        <w:rPr>
+          <w:rFonts w:ascii="Georgia" w:hAnsi="Georgia"/>
+          <w:i/>
+          <w:lang w:val="en-GB"/>
+        </w:rPr>
+        <w:t xml:space="preserve"> of users with one or more attribute location: 336</w:t>
+      </w:r>
+    </w:p>
+    <w:p>
+      <w:pPr>
+        <w:pStyle w:val="Textbody"/>
+        <w:rPr>
+          <w:rFonts w:ascii="Georgia" w:hAnsi="Georgia"/>
+          <w:i/>
+          <w:lang w:val="en-GB"/>
+        </w:rPr>
+      </w:pPr>
+      <w:r>
+        <w:rPr>
+          <w:rFonts w:ascii="Georgia" w:hAnsi="Georgia"/>
+          <w:i/>
+          <w:lang w:val="en-GB"/>
+        </w:rPr>
+        <w:t>N</w:t>
+      </w:r>
+      <w:r>
+        <w:rPr>
+          <w:rFonts w:ascii="Georgia" w:hAnsi="Georgia"/>
+          <w:i/>
+          <w:lang w:val="en-GB"/>
+        </w:rPr>
+        <w:t>umber</w:t>
+      </w:r>
+      <w:r>
+        <w:rPr>
+          <w:rFonts w:ascii="Georgia" w:hAnsi="Georgia"/>
+          <w:i/>
+          <w:lang w:val="en-GB"/>
+        </w:rPr>
+        <w:t xml:space="preserve"> of users with one or more attribute employer: 297</w:t>
+      </w:r>
+    </w:p>
+    <w:p>
+      <w:pPr>
+        <w:pStyle w:val="Textbody"/>
+        <w:rPr>
+          <w:rFonts w:ascii="Georgia" w:hAnsi="Georgia"/>
+          <w:i/>
+          <w:lang w:val="en-GB"/>
+        </w:rPr>
+      </w:pPr>
+      <w:r>
+        <w:rPr>
+          <w:rFonts w:ascii="Georgia" w:hAnsi="Georgia"/>
+          <w:i/>
+          <w:lang w:val="en-GB"/>
+        </w:rPr>
+        <w:t xml:space="preserve">We have to find information for </w:t>
+      </w:r>
+      <w:r>
+        <w:rPr>
+          <w:rFonts w:ascii="Georgia" w:hAnsi="Georgia"/>
+          <w:i/>
+          <w:lang w:val="en-GB"/>
+        </w:rPr>
+        <w:t>475 users with empty profile</w:t>
+      </w:r>
+    </w:p>
+    <w:p>
+      <w:pPr>
+        <w:pStyle w:val="Textbody"/>
+        <w:rPr>
+          <w:rFonts w:ascii="Georgia" w:hAnsi="Georgia"/>
+          <w:i/>
+          <w:lang w:val="en-GB"/>
+        </w:rPr>
+      </w:pPr>
+      <w:r>
+        <w:rPr>
+          <w:rFonts w:ascii="Georgia" w:hAnsi="Georgia"/>
+          <w:i/>
+          <w:lang w:val="en-GB"/>
+        </w:rPr>
+        <w:t>Number of edges: 1597</w:t>
+      </w:r>
+    </w:p>
+    <w:p>
+      <w:pPr>
+        <w:pStyle w:val="Textbody"/>
+        <w:rPr>
+          <w:rFonts w:ascii="Georgia" w:hAnsi="Georgia"/>
+          <w:i/>
+          <w:lang w:val="en-GB"/>
+        </w:rPr>
+      </w:pPr>
+      <w:r>
+        <w:rPr>
+          <w:rFonts w:ascii="Georgia" w:hAnsi="Georgia"/>
+          <w:i/>
+          <w:lang w:val="en-GB"/>
+        </w:rPr>
+        <w:t>Average degree:   3.9383</w:t>
+      </w:r>
+    </w:p>
+    <w:p>
+      <w:pPr>
+        <w:pStyle w:val="Textbody"/>
+        <w:rPr>
+          <w:rFonts w:ascii="Georgia" w:hAnsi="Georgia"/>
+          <w:i/>
+          <w:lang w:val="en-GB"/>
+        </w:rPr>
+      </w:pPr>
+      <w:r>
+        <w:rPr>
+          <w:rFonts w:ascii="Georgia" w:hAnsi="Georgia"/>
+          <w:i/>
+          <w:lang w:val="en-GB"/>
+        </w:rPr>
+        <w:t>Graph density 0.004862</w:t>
+      </w:r>
+    </w:p>
+    <w:p>
+      <w:pPr>
+        <w:pStyle w:val="Textbody"/>
+        <w:rPr>
+          <w:rFonts w:ascii="Georgia" w:hAnsi="Georgia"/>
+          <w:i/>
+          <w:lang w:val="en-GB"/>
+        </w:rPr>
+      </w:pPr>
+      <w:r>
+        <w:rPr>
+          <w:rFonts w:ascii="Georgia" w:hAnsi="Georgia"/>
+          <w:i/>
+          <w:lang w:val="en-GB"/>
+        </w:rPr>
+        <w:t>Diameter (maximum eccentricity): 19</w:t>
+      </w:r>
+    </w:p>
+    <w:p>
+      <w:pPr>
+        <w:pStyle w:val="Textbody"/>
+        <w:rPr>
+          <w:rFonts w:ascii="Georgia" w:hAnsi="Georgia"/>
+          <w:i/>
+          <w:lang w:val="en-GB"/>
+        </w:rPr>
+      </w:pPr>
+      <w:r>
+        <w:rPr>
+          <w:rFonts w:ascii="Georgia" w:hAnsi="Georgia"/>
+          <w:i/>
+          <w:lang w:val="en-GB"/>
+        </w:rPr>
+        <w:t>Radius (minimum eccentricity): 10</w:t>
+      </w:r>
+    </w:p>
+    <w:p>
+      <w:pPr>
+        <w:pStyle w:val="Textbody"/>
+        <w:rPr>
+          <w:rFonts w:ascii="Georgia" w:hAnsi="Georgia"/>
+          <w:i/>
+          <w:lang w:val="en-GB"/>
+        </w:rPr>
+      </w:pPr>
+      <w:r>
+        <w:rPr>
+          <w:rFonts w:ascii="Georgia" w:hAnsi="Georgia"/>
+          <w:i/>
+          <w:lang w:val="en-GB"/>
+        </w:rPr>
+        <w:t>Mean eccentricity (eccentricity(v) = the maximum distance from v to all other nodes): 13.241676942046857</w:t>
+      </w:r>
+    </w:p>
+    <w:p>
+      <w:pPr>
+        <w:pStyle w:val="Textbody"/>
+        <w:rPr>
+          <w:rFonts w:ascii="Georgia" w:hAnsi="Georgia"/>
+          <w:i/>
+          <w:lang w:val="en-GB"/>
+        </w:rPr>
+      </w:pPr>
+      <w:proofErr w:type="spellStart"/>
+      <w:r>
+        <w:rPr>
+          <w:rFonts w:ascii="Georgia" w:hAnsi="Georgia"/>
+          <w:i/>
+          <w:lang w:val="en-GB"/>
+        </w:rPr>
+        <w:t>Center</w:t>
+      </w:r>
+      <w:proofErr w:type="spellEnd"/>
+      <w:r>
+        <w:rPr>
+          <w:rFonts w:ascii="Georgia" w:hAnsi="Georgia"/>
+          <w:i/>
+          <w:lang w:val="en-GB"/>
+        </w:rPr>
+        <w:t xml:space="preserve"> is composed of 3 nodes (nodes with eccentricity equal to radius)</w:t>
+      </w:r>
+    </w:p>
+    <w:p>
+      <w:pPr>
+        <w:pStyle w:val="Textbody"/>
+        <w:rPr>
+          <w:rFonts w:ascii="Georgia" w:hAnsi="Georgia"/>
+          <w:i/>
+          <w:lang w:val="en-GB"/>
+        </w:rPr>
+      </w:pPr>
+      <w:r>
+        <w:rPr>
+          <w:rFonts w:ascii="Georgia" w:hAnsi="Georgia"/>
+          <w:i/>
+          <w:lang w:val="en-GB"/>
+        </w:rPr>
+        <w:t>Periphery is composed of 5 nodes (nodes with eccentricity equal to the diameter)</w:t>
+      </w:r>
+    </w:p>
+    <w:p>
+      <w:pPr>
+        <w:pStyle w:val="Textbody"/>
+        <w:rPr>
+          <w:rFonts w:ascii="Georgia" w:hAnsi="Georgia"/>
+          <w:i/>
+          <w:lang w:val="en-GB"/>
+        </w:rPr>
+      </w:pPr>
+      <w:r>
+        <w:rPr>
+          <w:rFonts w:ascii="Georgia" w:hAnsi="Georgia"/>
+          <w:i/>
+          <w:lang w:val="en-GB"/>
+        </w:rPr>
+        <w:lastRenderedPageBreak/>
+        <w:t>Mean clustering coefficient 0.347288</w:t>
+      </w:r>
+    </w:p>
+    <w:p>
+      <w:pPr>
+        <w:pStyle w:val="Textbody"/>
+        <w:rPr>
+          <w:rFonts w:ascii="Georgia" w:hAnsi="Georgia"/>
+          <w:i/>
+          <w:lang w:val="en-GB"/>
+        </w:rPr>
+      </w:pPr>
+      <w:r>
+        <w:rPr>
+          <w:rFonts w:ascii="Georgia" w:hAnsi="Georgia"/>
+          <w:i/>
+          <w:lang w:val="en-GB"/>
+        </w:rPr>
+        <w:t>Total number of triangles in graph: 1217</w:t>
+      </w:r>
+    </w:p>
+    <w:p>
+      <w:pPr>
+        <w:rPr>
+          <w:rFonts w:ascii="Georgia" w:hAnsi="Georgia"/>
+          <w:lang w:val="en-GB"/>
+        </w:rPr>
+      </w:pPr>
+    </w:p>
+    <w:p>
+      <w:pPr>
+        <w:pStyle w:val="Paragraphedeliste"/>
+        <w:numPr>
+          <w:ilvl w:val="0"/>
+          <w:numId w:val="28"/>
+        </w:numPr>
+        <w:rPr>
+          <w:rFonts w:ascii="Georgia" w:hAnsi="Georgia"/>
+          <w:sz w:val="22"/>
+          <w:lang w:val="en-GB"/>
+        </w:rPr>
+      </w:pPr>
+      <w:r>
+        <w:rPr>
+          <w:noProof/>
+          <w:lang w:val="en-GB"/>
+        </w:rPr>
+        <w:drawing>
+          <wp:anchor distT="0" distB="0" distL="114300" distR="114300" simplePos="0" relativeHeight="251661312" behindDoc="0" locked="0" layoutInCell="1" allowOverlap="1">
+            <wp:simplePos x="0" y="0"/>
+            <wp:positionH relativeFrom="page">
+              <wp:posOffset>8255</wp:posOffset>
+            </wp:positionH>
+            <wp:positionV relativeFrom="paragraph">
+              <wp:posOffset>892810</wp:posOffset>
+            </wp:positionV>
+            <wp:extent cx="7548176" cy="2118511"/>
+            <wp:effectExtent l="0" t="0" r="0" b="0"/>
+            <wp:wrapSquare wrapText="bothSides"/>
+            <wp:docPr id="12" name="Image 12"/>
+            <wp:cNvGraphicFramePr>
+              <a:graphicFrameLocks xmlns:a="http://schemas.openxmlformats.org/drawingml/2006/main" noChangeAspect="1"/>
+            </wp:cNvGraphicFramePr>
+            <a:graphic xmlns:a="http://schemas.openxmlformats.org/drawingml/2006/main">
+              <a:graphicData uri="http://schemas.openxmlformats.org/drawingml/2006/picture">
+                <pic:pic xmlns:pic="http://schemas.openxmlformats.org/drawingml/2006/picture">
+                  <pic:nvPicPr>
+                    <pic:cNvPr id="0" name="Picture 6"/>
+                    <pic:cNvPicPr>
+                      <a:picLocks noChangeAspect="1" noChangeArrowheads="1"/>
+                    </pic:cNvPicPr>
+                  </pic:nvPicPr>
+                  <pic:blipFill>
+                    <a:blip r:embed="rId21" cstate="print">
+                      <a:extLst>
+                        <a:ext uri="{28A0092B-C50C-407E-A947-70E740481C1C}">
+                          <a14:useLocalDpi xmlns:a14="http://schemas.microsoft.com/office/drawing/2010/main" val="0"/>
+                        </a:ext>
+                      </a:extLst>
+                    </a:blip>
+                    <a:srcRect/>
+                    <a:stretch>
+                      <a:fillRect/>
+                    </a:stretch>
+                  </pic:blipFill>
+                  <pic:spPr bwMode="auto">
+                    <a:xfrm>
+                      <a:off x="0" y="0"/>
+                      <a:ext cx="7548176" cy="2118511"/>
+                    </a:xfrm>
+                    <a:prstGeom prst="rect">
+                      <a:avLst/>
+                    </a:prstGeom>
+                    <a:noFill/>
+                    <a:ln>
+                      <a:noFill/>
+                    </a:ln>
+                  </pic:spPr>
+                </pic:pic>
+              </a:graphicData>
+            </a:graphic>
+            <wp14:sizeRelH relativeFrom="margin">
+              <wp14:pctWidth>0</wp14:pctWidth>
+            </wp14:sizeRelH>
+            <wp14:sizeRelV relativeFrom="margin">
+              <wp14:pctHeight>0</wp14:pctHeight>
+            </wp14:sizeRelV>
+          </wp:anchor>
+        </w:drawing>
+      </w:r>
+      <w:r>
+        <w:rPr>
+          <w:rFonts w:ascii="Georgia" w:hAnsi="Georgia"/>
+          <w:sz w:val="22"/>
+          <w:lang w:val="en-GB"/>
+        </w:rPr>
+        <w:t>We might also want to know</w:t>
+      </w:r>
+      <w:r>
+        <w:rPr>
+          <w:rFonts w:ascii="Georgia" w:hAnsi="Georgia"/>
+          <w:sz w:val="22"/>
+          <w:lang w:val="en-GB"/>
+        </w:rPr>
+        <w:t xml:space="preserve">, for each location for example, the clustering coefficient for the graph composed only of the nodes that have this value for attribute location. For example, we look at all the people living in location L1 and compute the clustering coefficient for the location L1. If values are high, then we may be able to determine easily whether a user lives in this location or not. </w:t>
+      </w:r>
+      <w:r>
+        <w:rPr>
+          <w:rFonts w:ascii="Georgia" w:hAnsi="Georgia"/>
+          <w:sz w:val="22"/>
+          <w:lang w:val="en-GB"/>
+        </w:rPr>
+        <w:t xml:space="preserve">Here are the </w:t>
+      </w:r>
+      <w:proofErr w:type="gramStart"/>
+      <w:r>
+        <w:rPr>
+          <w:rFonts w:ascii="Georgia" w:hAnsi="Georgia"/>
+          <w:sz w:val="22"/>
+          <w:lang w:val="en-GB"/>
+        </w:rPr>
+        <w:t>results :</w:t>
+      </w:r>
+      <w:proofErr w:type="gramEnd"/>
+    </w:p>
+    <w:p>
+      <w:pPr>
+        <w:rPr>
+          <w:rFonts w:ascii="Georgia" w:hAnsi="Georgia"/>
+          <w:sz w:val="22"/>
+          <w:lang w:val="en-GB"/>
+        </w:rPr>
+      </w:pPr>
+      <w:r>
+        <w:rPr>
+          <w:rFonts w:ascii="Georgia" w:hAnsi="Georgia"/>
+          <w:sz w:val="22"/>
+          <w:lang w:val="en-GB"/>
+        </w:rPr>
+        <w:t xml:space="preserve"> </w:t>
+      </w:r>
+    </w:p>
+    <w:p>
+      <w:pPr>
+        <w:rPr>
+          <w:rFonts w:ascii="Georgia" w:hAnsi="Georgia"/>
+          <w:sz w:val="22"/>
+          <w:lang w:val="en-GB"/>
+        </w:rPr>
+      </w:pPr>
+      <w:r>
+        <w:rPr>
+          <w:rFonts w:ascii="Georgia" w:hAnsi="Georgia"/>
+          <w:sz w:val="22"/>
+          <w:lang w:val="en-GB"/>
+        </w:rPr>
+        <w:t xml:space="preserve">We can see many locations have only one person in it and if they have more than one person, the clustering coefficient is really low. We therefore cannot use this information in our prediction model. </w:t>
+      </w:r>
+    </w:p>
+    <w:p>
+      <w:pPr>
+        <w:rPr>
+          <w:rFonts w:ascii="Georgia" w:hAnsi="Georgia"/>
+          <w:sz w:val="22"/>
+          <w:lang w:val="en-GB"/>
+        </w:rPr>
+      </w:pPr>
+    </w:p>
+    <w:p>
+      <w:pPr>
+        <w:pStyle w:val="Paragraphedeliste"/>
+        <w:numPr>
+          <w:ilvl w:val="0"/>
+          <w:numId w:val="28"/>
+        </w:numPr>
+        <w:rPr>
+          <w:rFonts w:ascii="Georgia" w:hAnsi="Georgia"/>
+          <w:sz w:val="22"/>
+          <w:lang w:val="en-GB"/>
+        </w:rPr>
+      </w:pPr>
+      <w:r>
+        <w:rPr>
+          <w:rFonts w:ascii="Georgia" w:hAnsi="Georgia"/>
+          <w:sz w:val="22"/>
+          <w:lang w:val="en-GB"/>
+        </w:rPr>
+        <w:t xml:space="preserve">We can compute the homophily as well: </w:t>
+      </w:r>
+    </w:p>
+    <w:p>
+      <w:pPr>
+        <w:rPr>
+          <w:rFonts w:ascii="Georgia" w:hAnsi="Georgia"/>
+          <w:sz w:val="22"/>
+          <w:lang w:val="en-GB"/>
+        </w:rPr>
+      </w:pPr>
+      <w:r>
+        <w:rPr>
+          <w:rFonts w:ascii="Georgia" w:hAnsi="Georgia"/>
+          <w:sz w:val="22"/>
+          <w:lang w:val="en-GB"/>
+        </w:rPr>
+        <w:t>The homophily for Employer, Location, College are respectively: 0.0338</w:t>
+      </w:r>
+      <w:proofErr w:type="gramStart"/>
+      <w:r>
+        <w:rPr>
+          <w:rFonts w:ascii="Georgia" w:hAnsi="Georgia"/>
+          <w:sz w:val="22"/>
+          <w:lang w:val="en-GB"/>
+        </w:rPr>
+        <w:t>,  0.04320</w:t>
+      </w:r>
+      <w:proofErr w:type="gramEnd"/>
+      <w:r>
+        <w:rPr>
+          <w:rFonts w:ascii="Georgia" w:hAnsi="Georgia"/>
+          <w:sz w:val="22"/>
+          <w:lang w:val="en-GB"/>
+        </w:rPr>
+        <w:t xml:space="preserve">,   0.03569. </w:t>
+      </w:r>
+    </w:p>
+    <w:p>
+      <w:pPr>
+        <w:rPr>
+          <w:rFonts w:ascii="Georgia" w:hAnsi="Georgia"/>
+          <w:sz w:val="22"/>
+          <w:lang w:val="en-GB"/>
+        </w:rPr>
+      </w:pPr>
+      <w:proofErr w:type="spellStart"/>
+      <w:r>
+        <w:rPr>
+          <w:rFonts w:ascii="Georgia" w:hAnsi="Georgia"/>
+          <w:sz w:val="22"/>
+          <w:lang w:val="en-GB"/>
+        </w:rPr>
+        <w:t>Theses</w:t>
+      </w:r>
+      <w:proofErr w:type="spellEnd"/>
+      <w:r>
+        <w:rPr>
+          <w:rFonts w:ascii="Georgia" w:hAnsi="Georgia"/>
+          <w:sz w:val="22"/>
+          <w:lang w:val="en-GB"/>
+        </w:rPr>
+        <w:t xml:space="preserve"> values are low due to the fact very few people have completed their </w:t>
+      </w:r>
+      <w:r>
+        <w:rPr>
+          <w:rFonts w:ascii="Georgia" w:hAnsi="Georgia"/>
+          <w:sz w:val="22"/>
+          <w:lang w:val="en-GB"/>
+        </w:rPr>
+        <w:t>profiles!</w:t>
+      </w:r>
+      <w:r>
+        <w:rPr>
+          <w:rFonts w:ascii="Georgia" w:hAnsi="Georgia"/>
+          <w:sz w:val="22"/>
+          <w:lang w:val="en-GB"/>
+        </w:rPr>
+        <w:t xml:space="preserve"> </w:t>
+      </w:r>
+    </w:p>
+    <w:p>
+      <w:pPr>
+        <w:rPr>
+          <w:rFonts w:ascii="Georgia" w:hAnsi="Georgia"/>
+          <w:sz w:val="22"/>
+          <w:lang w:val="en-GB"/>
+        </w:rPr>
+      </w:pPr>
+    </w:p>
+    <w:p>
+      <w:pPr>
+        <w:pStyle w:val="Paragraphedeliste"/>
+        <w:numPr>
+          <w:ilvl w:val="0"/>
+          <w:numId w:val="28"/>
+        </w:numPr>
+        <w:rPr>
+          <w:rFonts w:ascii="Georgia" w:hAnsi="Georgia"/>
+          <w:sz w:val="22"/>
+          <w:lang w:val="en-GB"/>
+        </w:rPr>
+      </w:pPr>
+      <w:r>
+        <w:rPr>
+          <w:rFonts w:ascii="Georgia" w:hAnsi="Georgia"/>
+          <w:sz w:val="22"/>
+          <w:lang w:val="en-GB"/>
+        </w:rPr>
+        <w:t xml:space="preserve">We also wanted to know if sharing an attribute might help sharing another one. For </w:t>
+      </w:r>
+      <w:proofErr w:type="gramStart"/>
+      <w:r>
+        <w:rPr>
+          <w:rFonts w:ascii="Georgia" w:hAnsi="Georgia"/>
+          <w:sz w:val="22"/>
+          <w:lang w:val="en-GB"/>
+        </w:rPr>
+        <w:t>example :</w:t>
+      </w:r>
+      <w:proofErr w:type="gramEnd"/>
+      <w:r>
+        <w:rPr>
+          <w:rFonts w:ascii="Georgia" w:hAnsi="Georgia"/>
+          <w:sz w:val="22"/>
+          <w:lang w:val="en-GB"/>
+        </w:rPr>
+        <w:t xml:space="preserve"> if </w:t>
+      </w:r>
+      <w:proofErr w:type="spellStart"/>
+      <w:r>
+        <w:rPr>
+          <w:rFonts w:ascii="Georgia" w:hAnsi="Georgia"/>
+          <w:sz w:val="22"/>
+          <w:lang w:val="en-GB"/>
+        </w:rPr>
+        <w:t>i</w:t>
+      </w:r>
+      <w:proofErr w:type="spellEnd"/>
+      <w:r>
+        <w:rPr>
+          <w:rFonts w:ascii="Georgia" w:hAnsi="Georgia"/>
+          <w:sz w:val="22"/>
+          <w:lang w:val="en-GB"/>
+        </w:rPr>
+        <w:t xml:space="preserve"> and j are in the same college, what is the probability they have the same employer ? </w:t>
+      </w:r>
+    </w:p>
+    <w:p>
+      <w:pPr>
+        <w:rPr>
+          <w:rFonts w:ascii="Georgia" w:hAnsi="Georgia"/>
+          <w:sz w:val="22"/>
+          <w:lang w:val="en-GB"/>
+        </w:rPr>
+      </w:pPr>
+      <w:r>
+        <w:rPr>
+          <w:rFonts w:ascii="Georgia" w:hAnsi="Georgia"/>
+          <w:sz w:val="22"/>
+          <w:lang w:val="en-GB"/>
+        </w:rPr>
+        <w:t>Here’s our result</w:t>
+      </w:r>
+    </w:p>
+    <w:p>
+      <w:pPr>
+        <w:pStyle w:val="Textbody"/>
+        <w:rPr>
+          <w:rFonts w:ascii="Georgia" w:hAnsi="Georgia"/>
+          <w:sz w:val="22"/>
+          <w:lang w:val="en-GB"/>
+        </w:rPr>
+      </w:pPr>
+      <w:r>
+        <w:rPr>
+          <w:rFonts w:ascii="Georgia" w:hAnsi="Georgia"/>
+          <w:noProof/>
+          <w:sz w:val="22"/>
+          <w:lang w:val="en-GB"/>
+        </w:rPr>
+        <w:drawing>
+          <wp:anchor distT="0" distB="0" distL="114300" distR="114300" simplePos="0" relativeHeight="251662336" behindDoc="0" locked="0" layoutInCell="1" allowOverlap="1">
+            <wp:simplePos x="0" y="0"/>
+            <wp:positionH relativeFrom="margin">
+              <wp:align>left</wp:align>
+            </wp:positionH>
+            <wp:positionV relativeFrom="paragraph">
+              <wp:posOffset>3810</wp:posOffset>
+            </wp:positionV>
+            <wp:extent cx="3270250" cy="971550"/>
+            <wp:effectExtent l="0" t="0" r="6350" b="0"/>
+            <wp:wrapSquare wrapText="bothSides"/>
+            <wp:docPr id="13" name="Image 13"/>
+            <wp:cNvGraphicFramePr>
+              <a:graphicFrameLocks xmlns:a="http://schemas.openxmlformats.org/drawingml/2006/main" noChangeAspect="1"/>
+            </wp:cNvGraphicFramePr>
+            <a:graphic xmlns:a="http://schemas.openxmlformats.org/drawingml/2006/main">
+              <a:graphicData uri="http://schemas.openxmlformats.org/drawingml/2006/picture">
+                <pic:pic xmlns:pic="http://schemas.openxmlformats.org/drawingml/2006/picture">
+                  <pic:nvPicPr>
+                    <pic:cNvPr id="0" name="Picture 7"/>
+                    <pic:cNvPicPr>
+                      <a:picLocks noChangeAspect="1" noChangeArrowheads="1"/>
+                    </pic:cNvPicPr>
+                  </pic:nvPicPr>
+                  <pic:blipFill>
+                    <a:blip r:embed="rId22">
+                      <a:extLst>
+                        <a:ext uri="{28A0092B-C50C-407E-A947-70E740481C1C}">
+                          <a14:useLocalDpi xmlns:a14="http://schemas.microsoft.com/office/drawing/2010/main" val="0"/>
+                        </a:ext>
+                      </a:extLst>
+                    </a:blip>
+                    <a:srcRect/>
+                    <a:stretch>
+                      <a:fillRect/>
+                    </a:stretch>
+                  </pic:blipFill>
+                  <pic:spPr bwMode="auto">
+                    <a:xfrm>
+                      <a:off x="0" y="0"/>
+                      <a:ext cx="3270250" cy="971550"/>
+                    </a:xfrm>
+                    <a:prstGeom prst="rect">
+                      <a:avLst/>
+                    </a:prstGeom>
+                    <a:noFill/>
+                    <a:ln>
+                      <a:noFill/>
+                    </a:ln>
+                  </pic:spPr>
+                </pic:pic>
+              </a:graphicData>
+            </a:graphic>
+          </wp:anchor>
+        </w:drawing>
+      </w:r>
+    </w:p>
+    <w:p>
+      <w:pPr>
+        <w:pStyle w:val="Textbody"/>
+        <w:rPr>
+          <w:rFonts w:ascii="Georgia" w:hAnsi="Georgia"/>
+          <w:sz w:val="22"/>
+          <w:lang w:val="en-GB"/>
+        </w:rPr>
+      </w:pPr>
+    </w:p>
+    <w:p>
+      <w:pPr>
+        <w:pStyle w:val="Textbody"/>
+        <w:rPr>
+          <w:rFonts w:ascii="Georgia" w:hAnsi="Georgia"/>
+          <w:sz w:val="22"/>
+          <w:lang w:val="en-GB"/>
+        </w:rPr>
+      </w:pPr>
+    </w:p>
+    <w:p>
+      <w:pPr>
+        <w:pStyle w:val="Textbody"/>
+        <w:rPr>
+          <w:rFonts w:ascii="Georgia" w:hAnsi="Georgia"/>
+          <w:sz w:val="22"/>
+          <w:lang w:val="en-GB"/>
+        </w:rPr>
+      </w:pPr>
+    </w:p>
+    <w:p>
+      <w:pPr>
+        <w:pStyle w:val="Textbody"/>
+        <w:rPr>
+          <w:rFonts w:ascii="Georgia" w:hAnsi="Georgia"/>
+          <w:sz w:val="22"/>
+          <w:lang w:val="en-GB"/>
+        </w:rPr>
+      </w:pPr>
+    </w:p>
+    <w:p>
+      <w:pPr>
+        <w:pStyle w:val="Textbody"/>
+        <w:rPr>
+          <w:sz w:val="22"/>
+          <w:lang w:val="en-GB"/>
+        </w:rPr>
+      </w:pPr>
+    </w:p>
+    <w:p>
+      <w:pPr>
+        <w:pStyle w:val="Textbody"/>
+        <w:rPr>
+          <w:sz w:val="22"/>
+          <w:lang w:val="en-GB"/>
+        </w:rPr>
+      </w:pPr>
+    </w:p>
+    <w:p>
+      <w:pPr>
+        <w:pStyle w:val="Textbody"/>
+        <w:rPr>
+          <w:rFonts w:ascii="Georgia" w:hAnsi="Georgia"/>
+          <w:sz w:val="22"/>
+          <w:lang w:val="en-GB"/>
+        </w:rPr>
+      </w:pPr>
+      <w:r>
+        <w:rPr>
+          <w:rFonts w:ascii="Georgia" w:hAnsi="Georgia"/>
+          <w:sz w:val="22"/>
+          <w:lang w:val="en-GB"/>
+        </w:rPr>
+        <w:t xml:space="preserve">We can see the ¼ of the people from the same location share the same college and vice-versa, which is an interesting point for the models we might want to implement. </w:t>
+      </w:r>
+    </w:p>
+    <w:p>
+      <w:pPr>
+        <w:pStyle w:val="Textbody"/>
+        <w:rPr>
+          <w:rFonts w:ascii="Georgia" w:hAnsi="Georgia"/>
+          <w:sz w:val="22"/>
+          <w:lang w:val="en-GB"/>
+        </w:rPr>
+      </w:pPr>
+      <w:r>
+        <w:rPr>
+          <w:rFonts w:ascii="Georgia" w:hAnsi="Georgia"/>
+          <w:noProof/>
+          <w:sz w:val="22"/>
+          <w:lang w:val="en-GB"/>
+        </w:rPr>
+        <w:lastRenderedPageBreak/>
+        <w:drawing>
+          <wp:anchor distT="0" distB="0" distL="114300" distR="114300" simplePos="0" relativeHeight="251663360" behindDoc="0" locked="0" layoutInCell="1" allowOverlap="1">
+            <wp:simplePos x="0" y="0"/>
+            <wp:positionH relativeFrom="margin">
+              <wp:align>center</wp:align>
+            </wp:positionH>
+            <wp:positionV relativeFrom="paragraph">
+              <wp:posOffset>574040</wp:posOffset>
+            </wp:positionV>
+            <wp:extent cx="7155736" cy="1846907"/>
+            <wp:effectExtent l="0" t="0" r="7620" b="1270"/>
+            <wp:wrapSquare wrapText="bothSides"/>
+            <wp:docPr id="14" name="Image 14"/>
+            <wp:cNvGraphicFramePr>
+              <a:graphicFrameLocks xmlns:a="http://schemas.openxmlformats.org/drawingml/2006/main" noChangeAspect="1"/>
+            </wp:cNvGraphicFramePr>
+            <a:graphic xmlns:a="http://schemas.openxmlformats.org/drawingml/2006/main">
+              <a:graphicData uri="http://schemas.openxmlformats.org/drawingml/2006/picture">
+                <pic:pic xmlns:pic="http://schemas.openxmlformats.org/drawingml/2006/picture">
+                  <pic:nvPicPr>
+                    <pic:cNvPr id="0" name="Picture 8"/>
+                    <pic:cNvPicPr>
+                      <a:picLocks noChangeAspect="1" noChangeArrowheads="1"/>
+                    </pic:cNvPicPr>
+                  </pic:nvPicPr>
+                  <pic:blipFill>
+                    <a:blip r:embed="rId23" cstate="print">
+                      <a:extLst>
+                        <a:ext uri="{28A0092B-C50C-407E-A947-70E740481C1C}">
+                          <a14:useLocalDpi xmlns:a14="http://schemas.microsoft.com/office/drawing/2010/main" val="0"/>
+                        </a:ext>
+                      </a:extLst>
+                    </a:blip>
+                    <a:srcRect/>
+                    <a:stretch>
+                      <a:fillRect/>
+                    </a:stretch>
+                  </pic:blipFill>
+                  <pic:spPr bwMode="auto">
+                    <a:xfrm>
+                      <a:off x="0" y="0"/>
+                      <a:ext cx="7155736" cy="1846907"/>
+                    </a:xfrm>
+                    <a:prstGeom prst="rect">
+                      <a:avLst/>
+                    </a:prstGeom>
+                    <a:noFill/>
+                    <a:ln>
+                      <a:noFill/>
+                    </a:ln>
+                  </pic:spPr>
+                </pic:pic>
+              </a:graphicData>
+            </a:graphic>
+            <wp14:sizeRelH relativeFrom="margin">
+              <wp14:pctWidth>0</wp14:pctWidth>
+            </wp14:sizeRelH>
+            <wp14:sizeRelV relativeFrom="margin">
+              <wp14:pctHeight>0</wp14:pctHeight>
+            </wp14:sizeRelV>
+          </wp:anchor>
+        </w:drawing>
+      </w:r>
+      <w:r>
+        <w:rPr>
+          <w:rFonts w:ascii="Georgia" w:hAnsi="Georgia"/>
+          <w:sz w:val="22"/>
+          <w:lang w:val="en-GB"/>
+        </w:rPr>
+        <w:t>Other interesting conditional probabilities would be the probability for users with the same attribute (</w:t>
+      </w:r>
+      <w:proofErr w:type="gramStart"/>
+      <w:r>
+        <w:rPr>
+          <w:rFonts w:ascii="Georgia" w:hAnsi="Georgia"/>
+          <w:sz w:val="22"/>
+          <w:lang w:val="en-GB"/>
+        </w:rPr>
+        <w:t>ex :</w:t>
+      </w:r>
+      <w:proofErr w:type="gramEnd"/>
+      <w:r>
+        <w:rPr>
+          <w:rFonts w:ascii="Georgia" w:hAnsi="Georgia"/>
+          <w:sz w:val="22"/>
+          <w:lang w:val="en-GB"/>
+        </w:rPr>
+        <w:t xml:space="preserve"> location) to have another attribute ( ex: employer ). Using it, we might be able to know, for example, that every people who have been to a certain college have a certain attribute location, etc. Below is a sample form our results</w:t>
+      </w:r>
+      <w:r>
+        <w:rPr>
+          <w:rFonts w:ascii="Georgia" w:hAnsi="Georgia"/>
+          <w:sz w:val="22"/>
+          <w:lang w:val="en-GB"/>
+        </w:rPr>
+        <w:t xml:space="preserve"> (for a given job, given college and given location)</w:t>
+      </w:r>
+    </w:p>
+    <w:p>
+      <w:pPr>
+        <w:pStyle w:val="Textbody"/>
+        <w:rPr>
+          <w:rFonts w:ascii="Georgia" w:hAnsi="Georgia"/>
+          <w:sz w:val="22"/>
+          <w:lang w:val="en-GB"/>
+        </w:rPr>
+      </w:pPr>
+    </w:p>
+    <w:p>
+      <w:pPr>
+        <w:pStyle w:val="Textbody"/>
+        <w:rPr>
+          <w:rFonts w:ascii="Georgia" w:hAnsi="Georgia"/>
+          <w:sz w:val="22"/>
+          <w:lang w:val="en-GB"/>
+        </w:rPr>
+      </w:pPr>
+      <w:r>
+        <w:rPr>
+          <w:rFonts w:ascii="Georgia" w:hAnsi="Georgia"/>
+          <w:sz w:val="22"/>
+          <w:lang w:val="en-GB"/>
+        </w:rPr>
+        <w:t xml:space="preserve">We can see this information can be useful, because sometimes, knowing an attribute of a user might help us define the most probable values for his other attributes. </w:t>
+      </w:r>
+    </w:p>
+    <w:p>
+      <w:pPr>
+        <w:pStyle w:val="Textbody"/>
+        <w:rPr>
+          <w:rFonts w:ascii="Georgia" w:hAnsi="Georgia"/>
+          <w:lang w:val="en-GB"/>
+        </w:rPr>
+      </w:pPr>
+    </w:p>
+    <w:p>
+      <w:pPr>
+        <w:pStyle w:val="Textbody"/>
+        <w:rPr>
+          <w:rFonts w:ascii="Georgia" w:hAnsi="Georgia"/>
           <w:lang w:val="en-GB"/>
         </w:rPr>
       </w:pPr>
@@ -2719,36 +3318,1649 @@
           <w:lang w:val="en-GB"/>
         </w:rPr>
       </w:pPr>
-      <w:bookmarkStart w:id="9" w:name="__RefHeading__20352_1162629425"/>
-      <w:r>
-        <w:rPr>
-          <w:lang w:val="en-GB"/>
-        </w:rPr>
-        <w:t>Conclusion</w:t>
-      </w:r>
-      <w:bookmarkEnd w:id="9"/>
-    </w:p>
-    <w:p>
-      <w:pPr>
-        <w:pStyle w:val="Sous-titre"/>
-        <w:rPr>
-          <w:lang w:val="en-GB"/>
-        </w:rPr>
-      </w:pPr>
+      <w:r>
+        <w:rPr>
+          <w:lang w:val="en-GB"/>
+        </w:rPr>
+        <w:t>PREDICTION MODELS AND HYPOTHESeS</w:t>
+      </w:r>
+    </w:p>
+    <w:p>
+      <w:pPr>
+        <w:pStyle w:val="Titre2"/>
+        <w:rPr>
+          <w:lang w:val="en-GB"/>
+        </w:rPr>
+      </w:pPr>
+      <w:proofErr w:type="gramStart"/>
+      <w:r>
+        <w:rPr>
+          <w:lang w:val="en-GB"/>
+        </w:rPr>
+        <w:t>PREAMBULE :</w:t>
+      </w:r>
+      <w:proofErr w:type="gramEnd"/>
+      <w:r>
+        <w:rPr>
+          <w:lang w:val="en-GB"/>
+        </w:rPr>
+        <w:t xml:space="preserve"> </w:t>
+      </w:r>
+      <w:r>
+        <w:rPr>
+          <w:lang w:val="en-GB"/>
+        </w:rPr>
+        <w:t>ACCURACY EVALUTATION</w:t>
+      </w:r>
+    </w:p>
+    <w:p>
+      <w:pPr>
+        <w:pStyle w:val="Textbody"/>
+        <w:rPr>
+          <w:lang w:val="en-GB"/>
+        </w:rPr>
+      </w:pPr>
+    </w:p>
+    <w:p>
+      <w:pPr>
+        <w:rPr>
+          <w:rFonts w:ascii="Georgia" w:hAnsi="Georgia"/>
+          <w:lang w:val="en-GB"/>
+        </w:rPr>
+      </w:pPr>
+      <w:r>
+        <w:rPr>
+          <w:rFonts w:ascii="Georgia" w:hAnsi="Georgia"/>
+          <w:lang w:val="en-GB"/>
+        </w:rPr>
+        <w:t>We will need a precise way to compute the accuracy of our model, by comparing the predictions with the ground truth.</w:t>
+      </w:r>
+      <w:r>
+        <w:rPr>
+          <w:rFonts w:ascii="Georgia" w:hAnsi="Georgia"/>
+          <w:lang w:val="en-GB"/>
+        </w:rPr>
+        <w:t xml:space="preserve"> Our aim is to fill the profile, but for an attribute, there can be several values (mostly there is only one </w:t>
+      </w:r>
+      <w:r>
+        <w:rPr>
+          <w:rFonts w:ascii="Georgia" w:hAnsi="Georgia"/>
+          <w:lang w:val="en-GB"/>
+        </w:rPr>
+        <w:t xml:space="preserve">value </w:t>
+      </w:r>
+      <w:r>
+        <w:rPr>
+          <w:rFonts w:ascii="Georgia" w:hAnsi="Georgia"/>
+          <w:lang w:val="en-GB"/>
+        </w:rPr>
+        <w:t>but it isn’t impossible</w:t>
+      </w:r>
+      <w:r>
+        <w:rPr>
+          <w:rFonts w:ascii="Georgia" w:hAnsi="Georgia"/>
+          <w:lang w:val="en-GB"/>
+        </w:rPr>
+        <w:t xml:space="preserve"> that there are more than one value</w:t>
+      </w:r>
+      <w:r>
+        <w:rPr>
+          <w:rFonts w:ascii="Georgia" w:hAnsi="Georgia"/>
+          <w:lang w:val="en-GB"/>
+        </w:rPr>
+        <w:t>). In a first time, we predict only one value for each attribute, but later we might predict several values.</w:t>
+      </w:r>
+    </w:p>
+    <w:p>
+      <w:pPr>
+        <w:rPr>
+          <w:rFonts w:ascii="Georgia" w:hAnsi="Georgia"/>
+          <w:lang w:val="en-GB"/>
+        </w:rPr>
+      </w:pPr>
+    </w:p>
+    <w:p>
+      <w:pPr>
+        <w:rPr>
+          <w:rFonts w:ascii="Georgia" w:hAnsi="Georgia"/>
+          <w:lang w:val="en-GB"/>
+        </w:rPr>
+      </w:pPr>
+      <w:r>
+        <w:rPr>
+          <w:rFonts w:ascii="Georgia" w:hAnsi="Georgia"/>
+          <w:lang w:val="en-GB"/>
+        </w:rPr>
+        <w:t xml:space="preserve">The evaluation process will be done </w:t>
+      </w:r>
+      <w:r>
+        <w:rPr>
+          <w:rFonts w:ascii="Georgia" w:hAnsi="Georgia"/>
+          <w:lang w:val="en-GB"/>
+        </w:rPr>
+        <w:t xml:space="preserve">this </w:t>
+      </w:r>
+      <w:proofErr w:type="gramStart"/>
+      <w:r>
+        <w:rPr>
+          <w:rFonts w:ascii="Georgia" w:hAnsi="Georgia"/>
+          <w:lang w:val="en-GB"/>
+        </w:rPr>
+        <w:t>way :</w:t>
+      </w:r>
+      <w:proofErr w:type="gramEnd"/>
+      <w:r>
+        <w:rPr>
+          <w:rFonts w:ascii="Georgia" w:hAnsi="Georgia"/>
+          <w:lang w:val="en-GB"/>
+        </w:rPr>
+        <w:t xml:space="preserve">  we will compare the predicted results and ground truth, and return the number of correct predictions divided by the number of predictions. </w:t>
+      </w:r>
+    </w:p>
+    <w:p>
+      <w:pPr>
+        <w:rPr>
+          <w:rFonts w:ascii="Georgia" w:hAnsi="Georgia"/>
+          <w:lang w:val="en-GB"/>
+        </w:rPr>
+      </w:pPr>
+    </w:p>
+    <w:p>
+      <w:pPr>
+        <w:pStyle w:val="Titre2"/>
+        <w:rPr>
+          <w:lang w:val="en-GB"/>
+        </w:rPr>
+      </w:pPr>
+      <w:r>
+        <w:rPr>
+          <w:lang w:val="en-GB"/>
+        </w:rPr>
+        <w:t>THE NAIVE METHOD</w:t>
+      </w:r>
+    </w:p>
+    <w:p>
+      <w:pPr>
+        <w:pStyle w:val="Textbody"/>
+        <w:rPr>
+          <w:lang w:val="en-GB"/>
+        </w:rPr>
+      </w:pPr>
+    </w:p>
+    <w:p>
+      <w:pPr>
+        <w:rPr>
+          <w:rFonts w:ascii="Georgia" w:hAnsi="Georgia"/>
+          <w:lang w:val="en-GB"/>
+        </w:rPr>
+      </w:pPr>
+      <w:r>
+        <w:rPr>
+          <w:rFonts w:ascii="Georgia" w:hAnsi="Georgia"/>
+          <w:lang w:val="en-GB"/>
+        </w:rPr>
+        <w:t xml:space="preserve">We can use the notion of homophily to help us begin solving this problem. </w:t>
+      </w:r>
+      <w:proofErr w:type="gramStart"/>
+      <w:r>
+        <w:rPr>
+          <w:rFonts w:ascii="Georgia" w:hAnsi="Georgia"/>
+          <w:lang w:val="en-GB"/>
+        </w:rPr>
+        <w:t>Indeed</w:t>
+      </w:r>
+      <w:proofErr w:type="gramEnd"/>
+      <w:r>
+        <w:rPr>
+          <w:rFonts w:ascii="Georgia" w:hAnsi="Georgia"/>
+          <w:lang w:val="en-GB"/>
+        </w:rPr>
+        <w:t xml:space="preserve"> homophily is the</w:t>
+      </w:r>
+      <w:r>
+        <w:rPr>
+          <w:rFonts w:ascii="Georgia" w:hAnsi="Georgia"/>
+          <w:lang w:val="en-GB"/>
+        </w:rPr>
+        <w:t xml:space="preserve"> ‘</w:t>
+      </w:r>
+      <w:r>
+        <w:rPr>
+          <w:rFonts w:ascii="Georgia" w:hAnsi="Georgia"/>
+          <w:lang w:val="en-GB"/>
+        </w:rPr>
+        <w:t>tendency of individuals to associate and bond with similar others</w:t>
+      </w:r>
+      <w:r>
+        <w:rPr>
+          <w:rFonts w:ascii="Georgia" w:hAnsi="Georgia"/>
+          <w:lang w:val="en-GB"/>
+        </w:rPr>
+        <w:t xml:space="preserve">’ (Wikipedia). If similarities breed connections, we might assume that a proportion of people that are connected are connected because they have similarities. From a logical point of view: </w:t>
+      </w:r>
+    </w:p>
+    <w:p>
+      <w:pPr>
+        <w:rPr>
+          <w:rFonts w:ascii="Georgia" w:hAnsi="Georgia"/>
+          <w:lang w:val="en-GB"/>
+        </w:rPr>
+      </w:pPr>
+    </w:p>
+    <w:p>
+      <w:pPr>
+        <w:rPr>
+          <w:rFonts w:ascii="Georgia" w:hAnsi="Georgia"/>
+          <w:lang w:val="en-GB"/>
+        </w:rPr>
+      </w:pPr>
+      <w:r>
+        <w:rPr>
+          <w:rFonts w:ascii="Georgia" w:hAnsi="Georgia"/>
+          <w:lang w:val="en-GB"/>
+        </w:rPr>
+        <w:t>We have ‘A &amp; B sharing attributes =&gt; A probably linked to B’ (with a probability equals to the homophily for the attributes shared)</w:t>
+      </w:r>
+    </w:p>
+    <w:p>
+      <w:pPr>
+        <w:rPr>
+          <w:rFonts w:ascii="Georgia" w:hAnsi="Georgia"/>
+          <w:lang w:val="en-GB"/>
+        </w:rPr>
+      </w:pPr>
+      <w:r>
+        <w:rPr>
+          <w:rFonts w:ascii="Georgia" w:hAnsi="Georgia"/>
+          <w:lang w:val="en-GB"/>
+        </w:rPr>
+        <w:t>Which is equivalent to ‘</w:t>
+      </w:r>
+      <w:proofErr w:type="gramStart"/>
+      <w:r>
+        <w:rPr>
+          <w:rFonts w:ascii="Georgia" w:hAnsi="Georgia"/>
+          <w:lang w:val="en-GB"/>
+        </w:rPr>
+        <w:t>A,B</w:t>
+      </w:r>
+      <w:proofErr w:type="gramEnd"/>
+      <w:r>
+        <w:rPr>
+          <w:rFonts w:ascii="Georgia" w:hAnsi="Georgia"/>
+          <w:lang w:val="en-GB"/>
+        </w:rPr>
+        <w:t xml:space="preserve"> not linked =&gt; A&amp;B are unlikely to share attributes’. </w:t>
+      </w:r>
+      <w:r>
+        <w:rPr>
+          <w:rFonts w:ascii="Georgia" w:hAnsi="Georgia"/>
+          <w:lang w:val="en-GB"/>
+        </w:rPr>
+        <w:br/>
+      </w:r>
+    </w:p>
+    <w:p>
+      <w:pPr>
+        <w:rPr>
+          <w:rFonts w:ascii="Georgia" w:hAnsi="Georgia"/>
+          <w:lang w:val="en-GB"/>
+        </w:rPr>
+      </w:pPr>
+      <w:r>
+        <w:rPr>
+          <w:rFonts w:ascii="Georgia" w:hAnsi="Georgia"/>
+          <w:lang w:val="en-GB"/>
+        </w:rPr>
+        <w:t xml:space="preserve">What we want to do is consider that people </w:t>
+      </w:r>
+      <w:r>
+        <w:rPr>
+          <w:rFonts w:ascii="Georgia" w:hAnsi="Georgia"/>
+          <w:lang w:val="en-GB"/>
+        </w:rPr>
+        <w:t xml:space="preserve">who are connected are likely to share one or more attribute, which is not directly equivalent to the concept of homophily but </w:t>
+      </w:r>
+      <w:r>
+        <w:rPr>
+          <w:rFonts w:ascii="Georgia" w:hAnsi="Georgia"/>
+          <w:lang w:val="en-GB"/>
+        </w:rPr>
+        <w:t>a</w:t>
+      </w:r>
+      <w:r>
+        <w:rPr>
+          <w:rFonts w:ascii="Georgia" w:hAnsi="Georgia"/>
+          <w:lang w:val="en-GB"/>
+        </w:rPr>
+        <w:t xml:space="preserve"> hypothesis. </w:t>
+      </w:r>
+    </w:p>
+    <w:p>
+      <w:pPr>
+        <w:rPr>
+          <w:rFonts w:ascii="Georgia" w:hAnsi="Georgia"/>
+          <w:lang w:val="en-GB"/>
+        </w:rPr>
+      </w:pPr>
+    </w:p>
+    <w:p>
+      <w:pPr>
+        <w:rPr>
+          <w:rFonts w:ascii="Georgia" w:hAnsi="Georgia"/>
+          <w:lang w:val="en-GB"/>
+        </w:rPr>
+      </w:pPr>
+      <w:r>
+        <w:rPr>
+          <w:rFonts w:ascii="Georgia" w:hAnsi="Georgia"/>
+          <w:lang w:val="en-GB"/>
+        </w:rPr>
+        <w:t>Considering this, the first idea that came through our mind</w:t>
+      </w:r>
+      <w:r>
+        <w:rPr>
+          <w:rFonts w:ascii="Georgia" w:hAnsi="Georgia"/>
+          <w:lang w:val="en-GB"/>
+        </w:rPr>
+        <w:t xml:space="preserve"> was, for a given node, to predict the value of one of his attributes by the most represented value amongst his neighbours’ attributes. (ex: I have 5 neighbours, 3 of them went to college C1, 2 of them went to college C2, our model will predict that I went to college C1).</w:t>
+      </w:r>
+    </w:p>
+    <w:p>
+      <w:pPr>
+        <w:rPr>
+          <w:rFonts w:ascii="Georgia" w:hAnsi="Georgia"/>
+          <w:lang w:val="en-GB"/>
+        </w:rPr>
+      </w:pPr>
+    </w:p>
+    <w:p>
+      <w:pPr>
+        <w:rPr>
+          <w:rFonts w:ascii="Georgia" w:hAnsi="Georgia"/>
+          <w:lang w:val="en-GB"/>
+        </w:rPr>
+      </w:pPr>
+      <w:proofErr w:type="gramStart"/>
+      <w:r>
+        <w:rPr>
+          <w:rFonts w:ascii="Georgia" w:hAnsi="Georgia"/>
+          <w:lang w:val="en-GB"/>
+        </w:rPr>
+        <w:t>Results :</w:t>
+      </w:r>
+      <w:proofErr w:type="gramEnd"/>
+      <w:r>
+        <w:rPr>
+          <w:rFonts w:ascii="Georgia" w:hAnsi="Georgia"/>
+          <w:lang w:val="en-GB"/>
+        </w:rPr>
+        <w:t xml:space="preserve"> </w:t>
+      </w:r>
+    </w:p>
+    <w:p>
+      <w:pPr>
+        <w:rPr>
+          <w:rFonts w:ascii="Georgia" w:hAnsi="Georgia"/>
+          <w:lang w:val="en-GB"/>
+        </w:rPr>
+      </w:pPr>
+    </w:p>
+    <w:p>
+      <w:pPr>
+        <w:rPr>
+          <w:rFonts w:ascii="Georgia" w:hAnsi="Georgia"/>
+          <w:lang w:val="en-GB"/>
+        </w:rPr>
+      </w:pPr>
+      <w:r>
+        <w:rPr>
+          <w:rFonts w:ascii="Georgia" w:hAnsi="Georgia"/>
+          <w:lang w:val="en-GB"/>
+        </w:rPr>
+        <w:t>The results are not very good. It is logical, if we consider the statistics</w:t>
+      </w:r>
+      <w:r>
+        <w:rPr>
+          <w:rFonts w:ascii="Georgia" w:hAnsi="Georgia"/>
+          <w:lang w:val="en-GB"/>
+        </w:rPr>
+        <w:t xml:space="preserve"> (for the medium-size network</w:t>
+      </w:r>
+      <w:proofErr w:type="gramStart"/>
+      <w:r>
+        <w:rPr>
+          <w:rFonts w:ascii="Georgia" w:hAnsi="Georgia"/>
+          <w:lang w:val="en-GB"/>
+        </w:rPr>
+        <w:t>)</w:t>
+      </w:r>
+      <w:r>
+        <w:rPr>
+          <w:rFonts w:ascii="Georgia" w:hAnsi="Georgia"/>
+          <w:lang w:val="en-GB"/>
+        </w:rPr>
+        <w:t xml:space="preserve"> :</w:t>
+      </w:r>
+      <w:proofErr w:type="gramEnd"/>
+      <w:r>
+        <w:rPr>
+          <w:rFonts w:ascii="Georgia" w:hAnsi="Georgia"/>
+          <w:lang w:val="en-GB"/>
+        </w:rPr>
+        <w:t xml:space="preserve"> the average degree is ~4, which means the sample we use for the prediction isn’t big enough. </w:t>
+      </w:r>
+      <w:r>
+        <w:rPr>
+          <w:rFonts w:ascii="Georgia" w:hAnsi="Georgia"/>
+          <w:lang w:val="en-GB"/>
+        </w:rPr>
+        <w:t>We need to think how we can extend it without decreasing the precision</w:t>
+      </w:r>
+      <w:r>
+        <w:rPr>
+          <w:rFonts w:ascii="Georgia" w:hAnsi="Georgia"/>
+          <w:lang w:val="en-GB"/>
+        </w:rPr>
+        <w:t xml:space="preserve"> (which might happen if we use a too large sample</w:t>
+      </w:r>
+      <w:proofErr w:type="gramStart"/>
+      <w:r>
+        <w:rPr>
+          <w:rFonts w:ascii="Georgia" w:hAnsi="Georgia"/>
+          <w:lang w:val="en-GB"/>
+        </w:rPr>
+        <w:t>) .</w:t>
+      </w:r>
+      <w:proofErr w:type="gramEnd"/>
+    </w:p>
+    <w:p>
+      <w:pPr>
+        <w:rPr>
+          <w:rFonts w:ascii="Georgia" w:hAnsi="Georgia"/>
+          <w:lang w:val="en-GB"/>
+        </w:rPr>
+      </w:pPr>
+    </w:p>
+    <w:p>
+      <w:pPr>
+        <w:rPr>
+          <w:rFonts w:ascii="Georgia" w:hAnsi="Georgia"/>
+          <w:lang w:val="en-GB"/>
+        </w:rPr>
+      </w:pPr>
+    </w:p>
+    <w:p>
+      <w:pPr>
+        <w:rPr>
+          <w:rFonts w:ascii="Georgia" w:hAnsi="Georgia"/>
+          <w:lang w:val="en-GB"/>
+        </w:rPr>
+      </w:pPr>
+    </w:p>
+    <w:p>
+      <w:pPr>
+        <w:rPr>
+          <w:rFonts w:ascii="Georgia" w:hAnsi="Georgia"/>
+          <w:lang w:val="en-GB"/>
+        </w:rPr>
+      </w:pPr>
+      <w:r>
+        <w:rPr>
+          <w:rFonts w:ascii="Georgia" w:hAnsi="Georgia"/>
+          <w:lang w:val="en-GB"/>
+        </w:rPr>
+        <w:br/>
+      </w:r>
+    </w:p>
+    <w:p>
+      <w:pPr>
+        <w:pStyle w:val="Textbody"/>
+        <w:rPr>
+          <w:lang w:val="en-GB"/>
+        </w:rPr>
+      </w:pPr>
+    </w:p>
+    <w:p>
+      <w:pPr>
+        <w:pStyle w:val="Textbody"/>
+        <w:rPr>
+          <w:lang w:val="en-GB"/>
+        </w:rPr>
+      </w:pPr>
+    </w:p>
+    <w:p>
+      <w:pPr>
+        <w:pStyle w:val="Titre2"/>
+        <w:rPr>
+          <w:lang w:val="en-GB"/>
+        </w:rPr>
+      </w:pPr>
+      <w:r>
+        <w:rPr>
+          <w:lang w:val="en-GB"/>
+        </w:rPr>
+        <w:t>COMMUNITY DETECTION BASED METHOD</w:t>
+      </w:r>
+    </w:p>
+    <w:p>
+      <w:pPr>
+        <w:pStyle w:val="Textbody"/>
+        <w:rPr>
+          <w:lang w:val="en-GB"/>
+        </w:rPr>
+      </w:pPr>
+    </w:p>
+    <w:p>
+      <w:pPr>
+        <w:rPr>
+          <w:rFonts w:ascii="Georgia" w:hAnsi="Georgia"/>
+          <w:lang w:val="en-GB"/>
+        </w:rPr>
+      </w:pPr>
+      <w:r>
+        <w:rPr>
+          <w:rFonts w:ascii="Georgia" w:hAnsi="Georgia"/>
+          <w:lang w:val="en-GB"/>
+        </w:rPr>
+        <w:t xml:space="preserve">After seeing the </w:t>
+      </w:r>
+      <w:r>
+        <w:rPr>
+          <w:rFonts w:ascii="Georgia" w:hAnsi="Georgia"/>
+          <w:lang w:val="en-GB"/>
+        </w:rPr>
+        <w:t>results from the naive method, we’ve thought about extending the method to a larger par</w:t>
+      </w:r>
+      <w:r>
+        <w:rPr>
+          <w:rFonts w:ascii="Georgia" w:hAnsi="Georgia"/>
+          <w:lang w:val="en-GB"/>
+        </w:rPr>
+        <w:t>t</w:t>
+      </w:r>
+      <w:r>
+        <w:rPr>
+          <w:rFonts w:ascii="Georgia" w:hAnsi="Georgia"/>
+          <w:lang w:val="en-GB"/>
+        </w:rPr>
+        <w:t xml:space="preserve"> of </w:t>
+      </w:r>
+      <w:r>
+        <w:rPr>
+          <w:rFonts w:ascii="Georgia" w:hAnsi="Georgia"/>
+          <w:lang w:val="en-GB"/>
+        </w:rPr>
+        <w:t xml:space="preserve">the network. The next idea that came to our minds was that we could detect communities from the graph. Once we have our partition of the graph and the communities, we know in which community the user is and can predict the value of one of his attributes by the most represented value amongst the people in his community’s attribute. </w:t>
+      </w:r>
+    </w:p>
+    <w:p>
+      <w:pPr>
+        <w:rPr>
+          <w:rFonts w:ascii="Georgia" w:hAnsi="Georgia"/>
+          <w:lang w:val="en-GB"/>
+        </w:rPr>
+      </w:pPr>
+      <w:r>
+        <w:rPr>
+          <w:rFonts w:ascii="Georgia" w:hAnsi="Georgia"/>
+          <w:lang w:val="en-GB"/>
+        </w:rPr>
+        <w:t xml:space="preserve">In order to make the partition and split the graph into different communities, we used the Louvain algorithm and the heuristic provided by the package </w:t>
+      </w:r>
+      <w:proofErr w:type="spellStart"/>
+      <w:r>
+        <w:rPr>
+          <w:rFonts w:ascii="Georgia" w:hAnsi="Georgia"/>
+          <w:lang w:val="en-GB"/>
+        </w:rPr>
+        <w:t>NetworkX</w:t>
+      </w:r>
+      <w:proofErr w:type="spellEnd"/>
+      <w:r>
+        <w:rPr>
+          <w:rFonts w:ascii="Georgia" w:hAnsi="Georgia"/>
+          <w:lang w:val="en-GB"/>
+        </w:rPr>
+        <w:t xml:space="preserve">: </w:t>
+      </w:r>
+    </w:p>
+    <w:p>
+      <w:pPr>
+        <w:rPr>
+          <w:rFonts w:ascii="Georgia" w:hAnsi="Georgia"/>
+          <w:i/>
+          <w:lang w:val="en-GB"/>
+        </w:rPr>
+      </w:pPr>
+    </w:p>
+    <w:p>
+      <w:pPr>
+        <w:rPr>
+          <w:rFonts w:ascii="Georgia" w:hAnsi="Georgia"/>
+          <w:i/>
+        </w:rPr>
+      </w:pPr>
+      <w:r>
+        <w:rPr>
+          <w:rFonts w:ascii="Georgia" w:hAnsi="Georgia"/>
+          <w:i/>
+          <w:lang w:val="en-GB"/>
+        </w:rPr>
+        <w:tab/>
+      </w:r>
+      <w:proofErr w:type="gramStart"/>
+      <w:r>
+        <w:rPr>
+          <w:rFonts w:ascii="Georgia" w:hAnsi="Georgia"/>
+          <w:i/>
+        </w:rPr>
+        <w:t>p</w:t>
+      </w:r>
+      <w:r>
+        <w:rPr>
+          <w:rFonts w:ascii="Georgia" w:hAnsi="Georgia"/>
+          <w:i/>
+        </w:rPr>
+        <w:t>artition</w:t>
+      </w:r>
+      <w:proofErr w:type="gramEnd"/>
+      <w:r>
+        <w:rPr>
+          <w:rFonts w:ascii="Georgia" w:hAnsi="Georgia"/>
+          <w:i/>
+        </w:rPr>
+        <w:t xml:space="preserve"> = </w:t>
+      </w:r>
+      <w:proofErr w:type="spellStart"/>
+      <w:r>
+        <w:rPr>
+          <w:rFonts w:ascii="Georgia" w:hAnsi="Georgia"/>
+          <w:i/>
+        </w:rPr>
+        <w:t>community.best_partition</w:t>
+      </w:r>
+      <w:proofErr w:type="spellEnd"/>
+      <w:r>
+        <w:rPr>
+          <w:rFonts w:ascii="Georgia" w:hAnsi="Georgia"/>
+          <w:i/>
+        </w:rPr>
+        <w:t>(G)</w:t>
+      </w:r>
+    </w:p>
+    <w:p>
+      <w:pPr>
+        <w:rPr>
+          <w:rFonts w:ascii="Georgia" w:hAnsi="Georgia"/>
+          <w:i/>
+        </w:rPr>
+      </w:pPr>
+    </w:p>
+    <w:p>
+      <w:pPr>
+        <w:rPr>
+          <w:rFonts w:ascii="Georgia" w:hAnsi="Georgia"/>
+          <w:lang w:val="en-GB"/>
+        </w:rPr>
+      </w:pPr>
+      <w:r>
+        <w:rPr>
+          <w:rFonts w:ascii="Georgia" w:hAnsi="Georgia"/>
+          <w:lang w:val="en-GB"/>
+        </w:rPr>
+        <w:t xml:space="preserve">We then had to look what community each unfilled node was in, and browse through the </w:t>
+      </w:r>
+      <w:r>
+        <w:rPr>
+          <w:rFonts w:ascii="Georgia" w:hAnsi="Georgia"/>
+          <w:lang w:val="en-GB"/>
+        </w:rPr>
+        <w:t xml:space="preserve">community, take the number of times each location is represented in the community and predict the location corresponding to the most represented area. We can draw </w:t>
+      </w:r>
+      <w:r>
+        <w:rPr>
+          <w:rFonts w:ascii="Georgia" w:hAnsi="Georgia"/>
+          <w:lang w:val="en-GB"/>
+        </w:rPr>
+        <w:t xml:space="preserve">a list </w:t>
+      </w:r>
+      <w:r>
+        <w:rPr>
+          <w:rFonts w:ascii="Georgia" w:hAnsi="Georgia"/>
+          <w:lang w:val="en-GB"/>
+        </w:rPr>
+        <w:t>of the occurrences</w:t>
+      </w:r>
+      <w:r>
+        <w:rPr>
+          <w:rFonts w:ascii="Georgia" w:hAnsi="Georgia"/>
+          <w:lang w:val="en-GB"/>
+        </w:rPr>
+        <w:t xml:space="preserve"> for each location</w:t>
+      </w:r>
+      <w:r>
+        <w:rPr>
+          <w:rFonts w:ascii="Georgia" w:hAnsi="Georgia"/>
+          <w:lang w:val="en-GB"/>
+        </w:rPr>
+        <w:t xml:space="preserve">, compute its maximum and standard deviation, and consider as probable all the locations with occurrence superior or equal to </w:t>
+      </w:r>
+      <w:r>
+        <w:rPr>
+          <w:rFonts w:ascii="Georgia" w:hAnsi="Georgia"/>
+          <w:lang w:val="en-GB"/>
+        </w:rPr>
+        <w:t>‘</w:t>
+      </w:r>
+      <w:r>
+        <w:rPr>
+          <w:rFonts w:ascii="Georgia" w:hAnsi="Georgia"/>
+          <w:i/>
+          <w:lang w:val="en-GB"/>
+        </w:rPr>
+        <w:t>maximum – standard deviation’</w:t>
+      </w:r>
+      <w:r>
+        <w:rPr>
+          <w:rFonts w:ascii="Georgia" w:hAnsi="Georgia"/>
+          <w:lang w:val="en-GB"/>
+        </w:rPr>
+        <w:t>.</w:t>
+      </w:r>
+    </w:p>
+    <w:p>
+      <w:pPr>
+        <w:rPr>
+          <w:rFonts w:ascii="Georgia" w:hAnsi="Georgia"/>
+          <w:lang w:val="en-GB"/>
+        </w:rPr>
+      </w:pPr>
+      <w:r>
+        <w:rPr>
+          <w:rFonts w:ascii="Georgia" w:hAnsi="Georgia"/>
+          <w:lang w:val="en-GB"/>
+        </w:rPr>
+        <w:t xml:space="preserve"> </w:t>
+      </w:r>
+    </w:p>
+    <w:p>
+      <w:pPr>
+        <w:rPr>
+          <w:rFonts w:ascii="Georgia" w:hAnsi="Georgia"/>
+          <w:lang w:val="en-GB"/>
+        </w:rPr>
+      </w:pPr>
+    </w:p>
+    <w:p>
+      <w:pPr>
+        <w:rPr>
+          <w:rFonts w:ascii="Georgia" w:hAnsi="Georgia"/>
+          <w:lang w:val="en-GB"/>
+        </w:rPr>
+      </w:pPr>
+      <w:r>
+        <w:rPr>
+          <w:rFonts w:ascii="Georgia" w:hAnsi="Georgia"/>
+          <w:lang w:val="en-GB"/>
+        </w:rPr>
+        <w:t xml:space="preserve">The accuracy </w:t>
+      </w:r>
+      <w:proofErr w:type="gramStart"/>
+      <w:r>
+        <w:rPr>
+          <w:rFonts w:ascii="Georgia" w:hAnsi="Georgia"/>
+          <w:lang w:val="en-GB"/>
+        </w:rPr>
+        <w:t>is</w:t>
+      </w:r>
+      <w:r>
+        <w:rPr>
+          <w:rFonts w:ascii="Georgia" w:hAnsi="Georgia"/>
+          <w:lang w:val="en-GB"/>
+        </w:rPr>
+        <w:t xml:space="preserve"> </w:t>
+      </w:r>
+      <w:r>
+        <w:rPr>
+          <w:rFonts w:ascii="Georgia" w:hAnsi="Georgia"/>
+          <w:lang w:val="en-GB"/>
+        </w:rPr>
+        <w:t>:</w:t>
+      </w:r>
+      <w:proofErr w:type="gramEnd"/>
+      <w:r>
+        <w:rPr>
+          <w:rFonts w:ascii="Georgia" w:hAnsi="Georgia"/>
+          <w:lang w:val="en-GB"/>
+        </w:rPr>
+        <w:t xml:space="preserve"> </w:t>
+      </w:r>
+      <w:r>
+        <w:rPr>
+          <w:rFonts w:ascii="Georgia" w:hAnsi="Georgia"/>
+          <w:noProof/>
+          <w:lang w:val="en-GB"/>
+        </w:rPr>
+        <w:drawing>
+          <wp:inline distT="0" distB="0" distL="0" distR="0">
+            <wp:extent cx="5949950" cy="171450"/>
+            <wp:effectExtent l="0" t="0" r="0" b="0"/>
+            <wp:docPr id="10" name="Image 10"/>
+            <wp:cNvGraphicFramePr>
+              <a:graphicFrameLocks xmlns:a="http://schemas.openxmlformats.org/drawingml/2006/main" noChangeAspect="1"/>
+            </wp:cNvGraphicFramePr>
+            <a:graphic xmlns:a="http://schemas.openxmlformats.org/drawingml/2006/main">
+              <a:graphicData uri="http://schemas.openxmlformats.org/drawingml/2006/picture">
+                <pic:pic xmlns:pic="http://schemas.openxmlformats.org/drawingml/2006/picture">
+                  <pic:nvPicPr>
+                    <pic:cNvPr id="0" name="Picture 2"/>
+                    <pic:cNvPicPr>
+                      <a:picLocks noChangeAspect="1" noChangeArrowheads="1"/>
+                    </pic:cNvPicPr>
+                  </pic:nvPicPr>
+                  <pic:blipFill>
+                    <a:blip r:embed="rId24">
+                      <a:extLst>
+                        <a:ext uri="{28A0092B-C50C-407E-A947-70E740481C1C}">
+                          <a14:useLocalDpi xmlns:a14="http://schemas.microsoft.com/office/drawing/2010/main" val="0"/>
+                        </a:ext>
+                      </a:extLst>
+                    </a:blip>
+                    <a:srcRect/>
+                    <a:stretch>
+                      <a:fillRect/>
+                    </a:stretch>
+                  </pic:blipFill>
+                  <pic:spPr bwMode="auto">
+                    <a:xfrm>
+                      <a:off x="0" y="0"/>
+                      <a:ext cx="5949950" cy="171450"/>
+                    </a:xfrm>
+                    <a:prstGeom prst="rect">
+                      <a:avLst/>
+                    </a:prstGeom>
+                    <a:noFill/>
+                    <a:ln>
+                      <a:noFill/>
+                    </a:ln>
+                  </pic:spPr>
+                </pic:pic>
+              </a:graphicData>
+            </a:graphic>
+          </wp:inline>
+        </w:drawing>
+      </w:r>
+    </w:p>
+    <w:p>
+      <w:pPr>
+        <w:rPr>
+          <w:rFonts w:ascii="Georgia" w:hAnsi="Georgia"/>
+          <w:lang w:val="en-GB"/>
+        </w:rPr>
+      </w:pPr>
+      <w:r>
+        <w:rPr>
+          <w:rFonts w:ascii="Georgia" w:hAnsi="Georgia"/>
+          <w:lang w:val="en-GB"/>
+        </w:rPr>
+        <w:t xml:space="preserve">The accuracy is the best for college, and the least for employer. </w:t>
+      </w:r>
+    </w:p>
+    <w:p>
+      <w:pPr>
+        <w:rPr>
+          <w:rFonts w:ascii="Georgia" w:hAnsi="Georgia"/>
+          <w:lang w:val="en-GB"/>
+        </w:rPr>
+      </w:pPr>
+    </w:p>
+    <w:p>
+      <w:pPr>
+        <w:rPr>
+          <w:rFonts w:ascii="Georgia" w:hAnsi="Georgia"/>
+          <w:lang w:val="en-GB"/>
+        </w:rPr>
+      </w:pPr>
+      <w:r>
+        <w:rPr>
+          <w:rFonts w:ascii="Georgia" w:hAnsi="Georgia"/>
+          <w:lang w:val="en-GB"/>
+        </w:rPr>
+        <w:t xml:space="preserve">In order to increase the accuracy, we tried to do the prediction by browsing through both the </w:t>
+      </w:r>
+      <w:r>
+        <w:rPr>
+          <w:rFonts w:ascii="Georgia" w:hAnsi="Georgia"/>
+          <w:lang w:val="en-GB"/>
+        </w:rPr>
+        <w:t xml:space="preserve">community and the </w:t>
+      </w:r>
+      <w:r>
+        <w:rPr>
+          <w:rFonts w:ascii="Georgia" w:hAnsi="Georgia"/>
+          <w:lang w:val="en-GB"/>
+        </w:rPr>
+        <w:t>first level ego network</w:t>
+      </w:r>
+      <w:r>
+        <w:rPr>
+          <w:rFonts w:ascii="Georgia" w:hAnsi="Georgia"/>
+          <w:lang w:val="en-GB"/>
+        </w:rPr>
+        <w:t xml:space="preserve">. By doing it we’ve had </w:t>
+      </w:r>
+    </w:p>
+    <w:p>
+      <w:pPr>
+        <w:rPr>
+          <w:rFonts w:ascii="Georgia" w:hAnsi="Georgia"/>
+          <w:lang w:val="en-GB"/>
+        </w:rPr>
+      </w:pPr>
+      <w:r>
+        <w:rPr>
+          <w:rFonts w:ascii="Georgia" w:hAnsi="Georgia"/>
+          <w:noProof/>
+          <w:lang w:val="en-GB"/>
+        </w:rPr>
+        <w:drawing>
+          <wp:inline distT="0" distB="0" distL="0" distR="0">
+            <wp:extent cx="5200650" cy="171450"/>
+            <wp:effectExtent l="0" t="0" r="0" b="0"/>
+            <wp:docPr id="22" name="Image 22"/>
+            <wp:cNvGraphicFramePr>
+              <a:graphicFrameLocks xmlns:a="http://schemas.openxmlformats.org/drawingml/2006/main" noChangeAspect="1"/>
+            </wp:cNvGraphicFramePr>
+            <a:graphic xmlns:a="http://schemas.openxmlformats.org/drawingml/2006/main">
+              <a:graphicData uri="http://schemas.openxmlformats.org/drawingml/2006/picture">
+                <pic:pic xmlns:pic="http://schemas.openxmlformats.org/drawingml/2006/picture">
+                  <pic:nvPicPr>
+                    <pic:cNvPr id="0" name="Picture 10"/>
+                    <pic:cNvPicPr>
+                      <a:picLocks noChangeAspect="1" noChangeArrowheads="1"/>
+                    </pic:cNvPicPr>
+                  </pic:nvPicPr>
+                  <pic:blipFill>
+                    <a:blip r:embed="rId25">
+                      <a:extLst>
+                        <a:ext uri="{28A0092B-C50C-407E-A947-70E740481C1C}">
+                          <a14:useLocalDpi xmlns:a14="http://schemas.microsoft.com/office/drawing/2010/main" val="0"/>
+                        </a:ext>
+                      </a:extLst>
+                    </a:blip>
+                    <a:srcRect/>
+                    <a:stretch>
+                      <a:fillRect/>
+                    </a:stretch>
+                  </pic:blipFill>
+                  <pic:spPr bwMode="auto">
+                    <a:xfrm>
+                      <a:off x="0" y="0"/>
+                      <a:ext cx="5200650" cy="171450"/>
+                    </a:xfrm>
+                    <a:prstGeom prst="rect">
+                      <a:avLst/>
+                    </a:prstGeom>
+                    <a:noFill/>
+                    <a:ln>
+                      <a:noFill/>
+                    </a:ln>
+                  </pic:spPr>
+                </pic:pic>
+              </a:graphicData>
+            </a:graphic>
+          </wp:inline>
+        </w:drawing>
+      </w:r>
+    </w:p>
+    <w:p>
+      <w:pPr>
+        <w:rPr>
+          <w:rFonts w:ascii="Georgia" w:hAnsi="Georgia"/>
+          <w:lang w:val="en-GB"/>
+        </w:rPr>
+      </w:pPr>
+    </w:p>
+    <w:p>
+      <w:pPr>
+        <w:rPr>
+          <w:rFonts w:ascii="Georgia" w:hAnsi="Georgia"/>
+          <w:lang w:val="en-GB"/>
+        </w:rPr>
+      </w:pPr>
+      <w:r>
+        <w:rPr>
+          <w:rFonts w:ascii="Georgia" w:hAnsi="Georgia"/>
+          <w:lang w:val="en-GB"/>
+        </w:rPr>
+        <w:t xml:space="preserve">We can see the prediction is </w:t>
+      </w:r>
+      <w:r>
+        <w:rPr>
+          <w:rFonts w:ascii="Georgia" w:hAnsi="Georgia"/>
+          <w:lang w:val="en-GB"/>
+        </w:rPr>
+        <w:t xml:space="preserve">much </w:t>
+      </w:r>
+      <w:r>
+        <w:rPr>
+          <w:rFonts w:ascii="Georgia" w:hAnsi="Georgia"/>
+          <w:lang w:val="en-GB"/>
+        </w:rPr>
+        <w:t xml:space="preserve">better for college and location but is worse for the employer. </w:t>
+      </w:r>
+    </w:p>
+    <w:p>
+      <w:pPr>
+        <w:rPr>
+          <w:rFonts w:ascii="Georgia" w:hAnsi="Georgia"/>
+          <w:lang w:val="en-GB"/>
+        </w:rPr>
+      </w:pPr>
+      <w:r>
+        <w:rPr>
+          <w:rFonts w:ascii="Georgia" w:hAnsi="Georgia"/>
+          <w:lang w:val="en-GB"/>
+        </w:rPr>
+        <w:lastRenderedPageBreak/>
+        <w:t xml:space="preserve">We will therefore use it only for the prediction of the college and the location. </w:t>
+      </w:r>
+    </w:p>
+    <w:p>
+      <w:pPr>
+        <w:rPr>
+          <w:rFonts w:ascii="Georgia" w:hAnsi="Georgia"/>
+          <w:lang w:val="en-GB"/>
+        </w:rPr>
+      </w:pPr>
+    </w:p>
+    <w:p>
+      <w:pPr>
+        <w:rPr>
+          <w:rFonts w:ascii="Georgia" w:hAnsi="Georgia"/>
+          <w:lang w:val="en-GB"/>
+        </w:rPr>
+      </w:pPr>
+    </w:p>
+    <w:p>
+      <w:pPr>
+        <w:pStyle w:val="Titre2"/>
+        <w:rPr>
+          <w:lang w:val="en-GB"/>
+        </w:rPr>
+      </w:pPr>
+      <w:r>
+        <w:rPr>
+          <w:lang w:val="en-GB"/>
+        </w:rPr>
+        <w:t>USING CONDITIONNAL PROBABILITIES</w:t>
+      </w:r>
+    </w:p>
+    <w:p>
+      <w:pPr>
+        <w:rPr>
+          <w:rFonts w:ascii="Georgia" w:hAnsi="Georgia"/>
+          <w:lang w:val="en-GB"/>
+        </w:rPr>
+      </w:pPr>
+    </w:p>
+    <w:p>
+      <w:pPr>
+        <w:rPr>
+          <w:rFonts w:ascii="Georgia" w:hAnsi="Georgia"/>
+          <w:lang w:val="en-GB"/>
+        </w:rPr>
+      </w:pPr>
+      <w:r>
+        <w:rPr>
+          <w:rFonts w:ascii="Georgia" w:hAnsi="Georgia"/>
+          <w:lang w:val="en-GB"/>
+        </w:rPr>
+        <w:t xml:space="preserve">After drawing the statistics, and a few experiments on the data we’ve had the idea to use one’s known – or predicted – attribute to predict his other attributes. </w:t>
+      </w:r>
+    </w:p>
+    <w:p>
+      <w:pPr>
+        <w:rPr>
+          <w:rFonts w:ascii="Georgia" w:hAnsi="Georgia"/>
+          <w:lang w:val="en-GB"/>
+        </w:rPr>
+      </w:pPr>
+      <w:r>
+        <w:rPr>
+          <w:rFonts w:ascii="Georgia" w:hAnsi="Georgia"/>
+          <w:lang w:val="en-GB"/>
+        </w:rPr>
+        <w:t xml:space="preserve">As college is our most accurate prediction, we wanted to use the predicted or known value of a user’s college in order to predict his location and employer. </w:t>
+      </w:r>
+    </w:p>
+    <w:p>
+      <w:pPr>
+        <w:rPr>
+          <w:rFonts w:ascii="Georgia" w:hAnsi="Georgia"/>
+          <w:lang w:val="en-GB"/>
+        </w:rPr>
+      </w:pPr>
+    </w:p>
+    <w:p>
+      <w:pPr>
+        <w:rPr>
+          <w:rFonts w:ascii="Georgia" w:hAnsi="Georgia"/>
+          <w:lang w:val="en-GB"/>
+        </w:rPr>
+      </w:pPr>
+      <w:r>
+        <w:rPr>
+          <w:rFonts w:ascii="Georgia" w:hAnsi="Georgia"/>
+          <w:lang w:val="en-GB"/>
+        </w:rPr>
+        <w:t>For a given user,</w:t>
+      </w:r>
+      <w:r>
+        <w:rPr>
+          <w:rFonts w:ascii="Georgia" w:hAnsi="Georgia"/>
+          <w:lang w:val="en-GB"/>
+        </w:rPr>
+        <w:t xml:space="preserve"> we take his value for attribute college. If it is missing, we take the predicted value(s). We search for everyone that has been to this college (let’s call it C1) and store their locations. For each location in the stored locations, we compute the probability of living there knowing we went to C1. We then have a list of all the locations where the people who also went to this college usually live in and the probability (</w:t>
+      </w:r>
+      <w:proofErr w:type="spellStart"/>
+      <w:r>
+        <w:rPr>
+          <w:rFonts w:ascii="Georgia" w:hAnsi="Georgia"/>
+          <w:lang w:val="en-GB"/>
+        </w:rPr>
+        <w:t>P</w:t>
+      </w:r>
+      <w:r>
+        <w:rPr>
+          <w:rFonts w:ascii="Georgia" w:hAnsi="Georgia"/>
+          <w:vertAlign w:val="subscript"/>
+          <w:lang w:val="en-GB"/>
+        </w:rPr>
+        <w:t>li</w:t>
+      </w:r>
+      <w:proofErr w:type="spellEnd"/>
+      <w:r>
+        <w:rPr>
+          <w:rFonts w:ascii="Georgia" w:hAnsi="Georgia"/>
+          <w:vertAlign w:val="subscript"/>
+          <w:lang w:val="en-GB"/>
+        </w:rPr>
+        <w:t xml:space="preserve"> </w:t>
+      </w:r>
+      <w:r>
+        <w:rPr>
+          <w:rFonts w:ascii="Georgia" w:hAnsi="Georgia"/>
+          <w:lang w:val="en-GB"/>
+        </w:rPr>
+        <w:t>they live in this location.</w:t>
+      </w:r>
+    </w:p>
+    <w:p>
+      <w:pPr>
+        <w:rPr>
+          <w:rFonts w:ascii="Georgia" w:hAnsi="Georgia"/>
+          <w:lang w:val="en-GB"/>
+        </w:rPr>
+      </w:pPr>
+      <w:r>
+        <w:rPr>
+          <w:rFonts w:ascii="Georgia" w:hAnsi="Georgia"/>
+          <w:lang w:val="en-GB"/>
+        </w:rPr>
+        <w:t>In order to do the prediction, we used the community detection</w:t>
+      </w:r>
+      <w:r>
+        <w:rPr>
+          <w:rFonts w:ascii="Georgia" w:hAnsi="Georgia"/>
+          <w:lang w:val="en-GB"/>
+        </w:rPr>
+        <w:t xml:space="preserve">- </w:t>
+      </w:r>
+      <w:r>
+        <w:rPr>
+          <w:rFonts w:ascii="Georgia" w:hAnsi="Georgia"/>
+          <w:lang w:val="en-GB"/>
+        </w:rPr>
+        <w:t xml:space="preserve">based method and took all the occurrences multiplied them by the probability </w:t>
+      </w:r>
+      <w:proofErr w:type="spellStart"/>
+      <w:r>
+        <w:rPr>
+          <w:rFonts w:ascii="Georgia" w:hAnsi="Georgia"/>
+          <w:lang w:val="en-GB"/>
+        </w:rPr>
+        <w:t>P</w:t>
+      </w:r>
+      <w:r>
+        <w:rPr>
+          <w:rFonts w:ascii="Georgia" w:hAnsi="Georgia"/>
+          <w:vertAlign w:val="subscript"/>
+          <w:lang w:val="en-GB"/>
+        </w:rPr>
+        <w:t>li</w:t>
+      </w:r>
+      <w:proofErr w:type="spellEnd"/>
+      <w:r>
+        <w:rPr>
+          <w:rFonts w:ascii="Georgia" w:hAnsi="Georgia"/>
+          <w:lang w:val="en-GB"/>
+        </w:rPr>
+        <w:t>, and only took the occurrences</w:t>
+      </w:r>
+      <w:r>
+        <w:rPr>
+          <w:rFonts w:ascii="Georgia" w:hAnsi="Georgia"/>
+          <w:lang w:val="en-GB"/>
+        </w:rPr>
+        <w:t>*</w:t>
+      </w:r>
+      <w:proofErr w:type="spellStart"/>
+      <w:r>
+        <w:rPr>
+          <w:rFonts w:ascii="Georgia" w:hAnsi="Georgia"/>
+          <w:lang w:val="en-GB"/>
+        </w:rPr>
+        <w:t>P</w:t>
+      </w:r>
+      <w:r>
+        <w:rPr>
+          <w:rFonts w:ascii="Georgia" w:hAnsi="Georgia"/>
+          <w:vertAlign w:val="subscript"/>
+          <w:lang w:val="en-GB"/>
+        </w:rPr>
+        <w:t>li</w:t>
+      </w:r>
+      <w:proofErr w:type="spellEnd"/>
+      <w:r>
+        <w:rPr>
+          <w:rFonts w:ascii="Georgia" w:hAnsi="Georgia"/>
+          <w:vertAlign w:val="subscript"/>
+          <w:lang w:val="en-GB"/>
+        </w:rPr>
+        <w:t xml:space="preserve"> </w:t>
+      </w:r>
+      <w:r>
+        <w:rPr>
+          <w:rFonts w:ascii="Georgia" w:hAnsi="Georgia"/>
+          <w:lang w:val="en-GB"/>
+        </w:rPr>
+        <w:t>superior to ‘</w:t>
+      </w:r>
+      <w:r>
+        <w:rPr>
+          <w:rFonts w:ascii="Georgia" w:hAnsi="Georgia"/>
+          <w:i/>
+          <w:lang w:val="en-GB"/>
+        </w:rPr>
+        <w:t>maximum – standard deviation’</w:t>
+      </w:r>
+      <w:r>
+        <w:rPr>
+          <w:rFonts w:ascii="Georgia" w:hAnsi="Georgia"/>
+          <w:i/>
+          <w:lang w:val="en-GB"/>
+        </w:rPr>
+        <w:t xml:space="preserve"> </w:t>
+      </w:r>
+    </w:p>
+    <w:p>
+      <w:pPr>
+        <w:rPr>
+          <w:rFonts w:ascii="Georgia" w:hAnsi="Georgia"/>
+          <w:lang w:val="en-GB"/>
+        </w:rPr>
+      </w:pPr>
+    </w:p>
+    <w:p>
+      <w:pPr>
+        <w:rPr>
+          <w:rFonts w:ascii="Georgia" w:hAnsi="Georgia"/>
+          <w:lang w:val="en-GB"/>
+        </w:rPr>
+      </w:pPr>
+      <w:r>
+        <w:rPr>
+          <w:rFonts w:ascii="Georgia" w:hAnsi="Georgia"/>
+          <w:lang w:val="en-GB"/>
+        </w:rPr>
+        <w:t>Results:</w:t>
+      </w:r>
+      <w:r>
+        <w:rPr>
+          <w:rFonts w:ascii="Georgia" w:hAnsi="Georgia"/>
+          <w:lang w:val="en-GB"/>
+        </w:rPr>
+        <w:t xml:space="preserve"> </w:t>
+      </w:r>
+    </w:p>
+    <w:p>
+      <w:pPr>
+        <w:rPr>
+          <w:rFonts w:ascii="Georgia" w:hAnsi="Georgia"/>
+          <w:lang w:val="en-GB"/>
+        </w:rPr>
+      </w:pPr>
+      <w:r>
+        <w:rPr>
+          <w:rFonts w:ascii="Georgia" w:hAnsi="Georgia"/>
+          <w:lang w:val="en-GB"/>
+        </w:rPr>
+        <w:t xml:space="preserve">Conditional probabilities applied only on location using the predicted </w:t>
+      </w:r>
+      <w:proofErr w:type="gramStart"/>
+      <w:r>
+        <w:rPr>
+          <w:rFonts w:ascii="Georgia" w:hAnsi="Georgia"/>
+          <w:lang w:val="en-GB"/>
+        </w:rPr>
+        <w:t>colleges :</w:t>
+      </w:r>
+      <w:proofErr w:type="gramEnd"/>
+      <w:r>
+        <w:rPr>
+          <w:rFonts w:ascii="Georgia" w:hAnsi="Georgia"/>
+          <w:lang w:val="en-GB"/>
+        </w:rPr>
+        <w:t xml:space="preserve"> </w:t>
+      </w:r>
+    </w:p>
+    <w:p>
+      <w:pPr>
+        <w:rPr>
+          <w:rFonts w:ascii="Georgia" w:hAnsi="Georgia"/>
+          <w:lang w:val="en-GB"/>
+        </w:rPr>
+      </w:pPr>
+      <w:r>
+        <w:rPr>
+          <w:rFonts w:ascii="Georgia" w:hAnsi="Georgia"/>
+          <w:noProof/>
+          <w:lang w:val="en-GB"/>
+        </w:rPr>
+        <w:drawing>
+          <wp:inline distT="0" distB="0" distL="0" distR="0">
+            <wp:extent cx="6064250" cy="158750"/>
+            <wp:effectExtent l="0" t="0" r="0" b="0"/>
+            <wp:docPr id="21" name="Image 21"/>
+            <wp:cNvGraphicFramePr>
+              <a:graphicFrameLocks xmlns:a="http://schemas.openxmlformats.org/drawingml/2006/main" noChangeAspect="1"/>
+            </wp:cNvGraphicFramePr>
+            <a:graphic xmlns:a="http://schemas.openxmlformats.org/drawingml/2006/main">
+              <a:graphicData uri="http://schemas.openxmlformats.org/drawingml/2006/picture">
+                <pic:pic xmlns:pic="http://schemas.openxmlformats.org/drawingml/2006/picture">
+                  <pic:nvPicPr>
+                    <pic:cNvPr id="0" name="Picture 9"/>
+                    <pic:cNvPicPr>
+                      <a:picLocks noChangeAspect="1" noChangeArrowheads="1"/>
+                    </pic:cNvPicPr>
+                  </pic:nvPicPr>
+                  <pic:blipFill>
+                    <a:blip r:embed="rId26">
+                      <a:extLst>
+                        <a:ext uri="{28A0092B-C50C-407E-A947-70E740481C1C}">
+                          <a14:useLocalDpi xmlns:a14="http://schemas.microsoft.com/office/drawing/2010/main" val="0"/>
+                        </a:ext>
+                      </a:extLst>
+                    </a:blip>
+                    <a:srcRect/>
+                    <a:stretch>
+                      <a:fillRect/>
+                    </a:stretch>
+                  </pic:blipFill>
+                  <pic:spPr bwMode="auto">
+                    <a:xfrm>
+                      <a:off x="0" y="0"/>
+                      <a:ext cx="6064250" cy="158750"/>
+                    </a:xfrm>
+                    <a:prstGeom prst="rect">
+                      <a:avLst/>
+                    </a:prstGeom>
+                    <a:noFill/>
+                    <a:ln>
+                      <a:noFill/>
+                    </a:ln>
+                  </pic:spPr>
+                </pic:pic>
+              </a:graphicData>
+            </a:graphic>
+          </wp:inline>
+        </w:drawing>
+      </w:r>
+    </w:p>
+    <w:p>
+      <w:pPr>
+        <w:rPr>
+          <w:rFonts w:ascii="Georgia" w:hAnsi="Georgia"/>
+          <w:lang w:val="en-GB"/>
+        </w:rPr>
+      </w:pPr>
+    </w:p>
+    <w:p>
+      <w:pPr>
+        <w:rPr>
+          <w:rFonts w:ascii="Georgia" w:hAnsi="Georgia"/>
+          <w:lang w:val="en-GB"/>
+        </w:rPr>
+      </w:pPr>
+      <w:r>
+        <w:rPr>
+          <w:rFonts w:ascii="Georgia" w:hAnsi="Georgia"/>
+          <w:lang w:val="en-GB"/>
+        </w:rPr>
+        <w:t>The results are pretty poor, and there is no apparent implementation error, thus leading us to wonder whether this method is accurate. We’ve decided not to use it. Another possibility was to put a coefficient in order to limit the impact of the probability on the predicted result, and do ‘mixed algorithm’ but seeing how poor the results were, we didn’t want to continue on this model</w:t>
+      </w:r>
+      <w:r>
+        <w:rPr>
+          <w:rFonts w:ascii="Georgia" w:hAnsi="Georgia"/>
+          <w:lang w:val="en-GB"/>
+        </w:rPr>
+        <w:t xml:space="preserve">, because this model is based on an assumption, that a user goes to a college C1, but seeing the accuracy, the hypothesis is only 41.6% of the time true… </w:t>
+      </w:r>
+    </w:p>
+    <w:p>
+      <w:pPr>
+        <w:pStyle w:val="Titre2"/>
+        <w:rPr>
+          <w:lang w:val="en-GB"/>
+        </w:rPr>
+      </w:pPr>
+      <w:r>
+        <w:rPr>
+          <w:lang w:val="en-GB"/>
+        </w:rPr>
+        <w:t xml:space="preserve">DIFFERENT LEVELS </w:t>
+      </w:r>
+      <w:r>
+        <w:rPr>
+          <w:lang w:val="en-GB"/>
+        </w:rPr>
+        <w:t>EGO NETWORK</w:t>
+      </w:r>
+    </w:p>
+    <w:p>
+      <w:pPr>
+        <w:rPr>
+          <w:rFonts w:ascii="Georgia" w:hAnsi="Georgia"/>
+          <w:lang w:val="en-GB"/>
+        </w:rPr>
+      </w:pPr>
+    </w:p>
+    <w:p>
+      <w:pPr>
+        <w:rPr>
+          <w:rFonts w:ascii="Georgia" w:hAnsi="Georgia"/>
+          <w:lang w:val="en-GB"/>
+        </w:rPr>
+      </w:pPr>
+      <w:r>
+        <w:rPr>
+          <w:rFonts w:ascii="Georgia" w:hAnsi="Georgia"/>
+          <w:lang w:val="en-GB"/>
+        </w:rPr>
+        <w:t>We wanted to go back to the naive method and extend it using the ego network. There are different levels for the ego network and we can extend the naive method to the level 2, level 3 or level 4 ego network. (level 2 meaning the neighbours of the neighbours</w:t>
+      </w:r>
+      <w:r>
+        <w:rPr>
+          <w:rFonts w:ascii="Georgia" w:hAnsi="Georgia"/>
+          <w:lang w:val="en-GB"/>
+        </w:rPr>
+        <w:t xml:space="preserve">, level 3 their neighbours also, etc). </w:t>
+      </w:r>
+    </w:p>
+    <w:p>
+      <w:pPr>
+        <w:rPr>
+          <w:rFonts w:ascii="Georgia" w:hAnsi="Georgia"/>
+          <w:lang w:val="en-GB"/>
+        </w:rPr>
+      </w:pPr>
+      <w:r>
+        <w:rPr>
+          <w:rFonts w:ascii="Georgia" w:hAnsi="Georgia"/>
+          <w:lang w:val="en-GB"/>
+        </w:rPr>
+        <w:t xml:space="preserve">The results we obtained are the following : </w:t>
+      </w:r>
+      <w:r>
+        <w:rPr>
+          <w:rFonts w:ascii="Georgia" w:hAnsi="Georgia"/>
+          <w:lang w:val="en-GB"/>
+        </w:rPr>
+        <w:t>(r is the radius of the ego network)</w:t>
+      </w:r>
+      <w:bookmarkStart w:id="5" w:name="_GoBack"/>
+      <w:bookmarkEnd w:id="5"/>
+    </w:p>
+    <w:p>
+      <w:pPr>
+        <w:rPr>
+          <w:rFonts w:ascii="Georgia" w:hAnsi="Georgia"/>
+          <w:lang w:val="en-GB"/>
+        </w:rPr>
+      </w:pPr>
+      <w:r>
+        <w:rPr>
+          <w:rFonts w:ascii="Georgia" w:hAnsi="Georgia"/>
+          <w:noProof/>
+          <w:lang w:val="en-GB"/>
+        </w:rPr>
+        <w:drawing>
+          <wp:anchor distT="0" distB="0" distL="114300" distR="114300" simplePos="0" relativeHeight="251664384" behindDoc="0" locked="0" layoutInCell="1" allowOverlap="1">
+            <wp:simplePos x="0" y="0"/>
+            <wp:positionH relativeFrom="margin">
+              <wp:align>left</wp:align>
+            </wp:positionH>
+            <wp:positionV relativeFrom="paragraph">
+              <wp:posOffset>12700</wp:posOffset>
+            </wp:positionV>
+            <wp:extent cx="3117850" cy="1949450"/>
+            <wp:effectExtent l="0" t="0" r="6350" b="0"/>
+            <wp:wrapSquare wrapText="bothSides"/>
+            <wp:docPr id="20" name="Image 20"/>
+            <wp:cNvGraphicFramePr>
+              <a:graphicFrameLocks xmlns:a="http://schemas.openxmlformats.org/drawingml/2006/main" noChangeAspect="1"/>
+            </wp:cNvGraphicFramePr>
+            <a:graphic xmlns:a="http://schemas.openxmlformats.org/drawingml/2006/main">
+              <a:graphicData uri="http://schemas.openxmlformats.org/drawingml/2006/picture">
+                <pic:pic xmlns:pic="http://schemas.openxmlformats.org/drawingml/2006/picture">
+                  <pic:nvPicPr>
+                    <pic:cNvPr id="0" name="Picture 8"/>
+                    <pic:cNvPicPr>
+                      <a:picLocks noChangeAspect="1" noChangeArrowheads="1"/>
+                    </pic:cNvPicPr>
+                  </pic:nvPicPr>
+                  <pic:blipFill>
+                    <a:blip r:embed="rId27">
+                      <a:extLst>
+                        <a:ext uri="{28A0092B-C50C-407E-A947-70E740481C1C}">
+                          <a14:useLocalDpi xmlns:a14="http://schemas.microsoft.com/office/drawing/2010/main" val="0"/>
+                        </a:ext>
+                      </a:extLst>
+                    </a:blip>
+                    <a:srcRect/>
+                    <a:stretch>
+                      <a:fillRect/>
+                    </a:stretch>
+                  </pic:blipFill>
+                  <pic:spPr bwMode="auto">
+                    <a:xfrm>
+                      <a:off x="0" y="0"/>
+                      <a:ext cx="3117850" cy="1949450"/>
+                    </a:xfrm>
+                    <a:prstGeom prst="rect">
+                      <a:avLst/>
+                    </a:prstGeom>
+                    <a:noFill/>
+                    <a:ln>
+                      <a:noFill/>
+                    </a:ln>
+                  </pic:spPr>
+                </pic:pic>
+              </a:graphicData>
+            </a:graphic>
+          </wp:anchor>
+        </w:drawing>
+      </w:r>
+    </w:p>
+    <w:p>
+      <w:pPr>
+        <w:rPr>
+          <w:rFonts w:ascii="Georgia" w:hAnsi="Georgia"/>
+          <w:lang w:val="en-GB"/>
+        </w:rPr>
+      </w:pPr>
+      <w:r>
+        <w:rPr>
+          <w:rFonts w:ascii="Georgia" w:hAnsi="Georgia"/>
+          <w:lang w:val="en-GB"/>
+        </w:rPr>
+        <w:t>W</w:t>
+      </w:r>
+      <w:r>
+        <w:rPr>
+          <w:rFonts w:ascii="Georgia" w:hAnsi="Georgia"/>
+          <w:lang w:val="en-GB"/>
+        </w:rPr>
+        <w:t>e can see the ego</w:t>
+      </w:r>
+      <w:r>
+        <w:rPr>
+          <w:rFonts w:ascii="Georgia" w:hAnsi="Georgia"/>
+          <w:lang w:val="en-GB"/>
+        </w:rPr>
+        <w:t xml:space="preserve"> network-based method is quite performant, however it is still less than the combination of Louvain and ego network for college and location. </w:t>
+      </w:r>
+    </w:p>
+    <w:p>
+      <w:pPr>
+        <w:rPr>
+          <w:rFonts w:ascii="Georgia" w:hAnsi="Georgia"/>
+          <w:lang w:val="en-GB"/>
+        </w:rPr>
+      </w:pPr>
+      <w:r>
+        <w:rPr>
+          <w:rFonts w:ascii="Georgia" w:hAnsi="Georgia"/>
+          <w:lang w:val="en-GB"/>
+        </w:rPr>
+        <w:t xml:space="preserve"> </w:t>
+      </w:r>
     </w:p>
     <w:p>
       <w:pPr>
         <w:pStyle w:val="Sous-titre"/>
         <w:pageBreakBefore/>
         <w:rPr>
-          <w:lang w:val="en-GB"/>
-        </w:rPr>
-      </w:pPr>
-      <w:bookmarkStart w:id="10" w:name="__RefHeading__20354_1162629425"/>
+          <w:lang w:val="en-US"/>
+        </w:rPr>
+      </w:pPr>
+      <w:bookmarkStart w:id="6" w:name="__RefHeading__20354_1162629425"/>
       <w:proofErr w:type="spellStart"/>
       <w:r>
         <w:rPr>
-          <w:lang w:val="en-GB"/>
+          <w:lang w:val="en-US"/>
         </w:rPr>
         <w:lastRenderedPageBreak/>
         <w:t>Références</w:t>
@@ -2756,112 +4968,36 @@
       <w:proofErr w:type="spellEnd"/>
       <w:r>
         <w:rPr>
-          <w:lang w:val="en-GB"/>
+          <w:lang w:val="en-US"/>
         </w:rPr>
         <w:t xml:space="preserve"> </w:t>
       </w:r>
       <w:proofErr w:type="spellStart"/>
       <w:r>
         <w:rPr>
-          <w:lang w:val="en-GB"/>
+          <w:lang w:val="en-US"/>
         </w:rPr>
         <w:t>Bibliographiques</w:t>
       </w:r>
-      <w:bookmarkEnd w:id="10"/>
+      <w:bookmarkEnd w:id="6"/>
       <w:proofErr w:type="spellEnd"/>
     </w:p>
     <w:p>
       <w:pPr>
         <w:pStyle w:val="Sous-titre"/>
-        <w:rPr>
-          <w:lang w:val="en-GB"/>
-        </w:rPr>
-      </w:pPr>
-      <w:bookmarkStart w:id="11" w:name="__RefHeading__23102_1162629425"/>
-      <w:r>
-        <w:rPr>
-          <w:lang w:val="en-GB"/>
-        </w:rPr>
+      </w:pPr>
+      <w:bookmarkStart w:id="7" w:name="__RefHeading__23102_1162629425"/>
+      <w:r>
         <w:t>Annexes</w:t>
       </w:r>
-      <w:bookmarkEnd w:id="11"/>
+      <w:bookmarkEnd w:id="7"/>
     </w:p>
     <w:p>
       <w:pPr>
         <w:pStyle w:val="Textbody"/>
-        <w:rPr>
-          <w:lang w:val="en-GB"/>
-        </w:rPr>
-      </w:pPr>
-      <w:proofErr w:type="spellStart"/>
-      <w:r>
-        <w:rPr>
-          <w:lang w:val="en-GB"/>
-        </w:rPr>
-        <w:t>En</w:t>
-      </w:r>
-      <w:proofErr w:type="spellEnd"/>
-      <w:r>
-        <w:rPr>
-          <w:lang w:val="en-GB"/>
-        </w:rPr>
-        <w:t xml:space="preserve"> </w:t>
-      </w:r>
-      <w:proofErr w:type="spellStart"/>
-      <w:r>
-        <w:rPr>
-          <w:lang w:val="en-GB"/>
-        </w:rPr>
-        <w:t>général</w:t>
-      </w:r>
-      <w:proofErr w:type="spellEnd"/>
-      <w:r>
-        <w:rPr>
-          <w:lang w:val="en-GB"/>
-        </w:rPr>
-        <w:t xml:space="preserve">, on </w:t>
-      </w:r>
-      <w:proofErr w:type="spellStart"/>
-      <w:r>
-        <w:rPr>
-          <w:lang w:val="en-GB"/>
-        </w:rPr>
-        <w:t>regroupe</w:t>
-      </w:r>
-      <w:proofErr w:type="spellEnd"/>
-      <w:r>
-        <w:rPr>
-          <w:lang w:val="en-GB"/>
-        </w:rPr>
-        <w:t xml:space="preserve"> </w:t>
-      </w:r>
-      <w:proofErr w:type="spellStart"/>
-      <w:r>
-        <w:rPr>
-          <w:lang w:val="en-GB"/>
-        </w:rPr>
-        <w:t>toutes</w:t>
-      </w:r>
-      <w:proofErr w:type="spellEnd"/>
-      <w:r>
-        <w:rPr>
-          <w:lang w:val="en-GB"/>
-        </w:rPr>
-        <w:t xml:space="preserve"> les annexes </w:t>
-      </w:r>
-      <w:proofErr w:type="spellStart"/>
-      <w:r>
-        <w:rPr>
-          <w:lang w:val="en-GB"/>
-        </w:rPr>
-        <w:t>en</w:t>
-      </w:r>
-      <w:proofErr w:type="spellEnd"/>
-      <w:r>
-        <w:rPr>
-          <w:lang w:val="en-GB"/>
-        </w:rPr>
-        <w:t xml:space="preserve"> fin du document.</w:t>
+      </w:pPr>
+      <w:r>
+        <w:t>En général, on regroupe toutes les annexes en fin du document.</w:t>
       </w:r>
     </w:p>
     <w:p>
@@ -2871,7 +5007,7 @@
           <w:lang w:val="en-GB"/>
         </w:rPr>
       </w:pPr>
-      <w:bookmarkStart w:id="12" w:name="__RefHeading__23104_1162629425"/>
+      <w:bookmarkStart w:id="8" w:name="__RefHeading__23104_1162629425"/>
       <w:r>
         <w:rPr>
           <w:lang w:val="en-GB"/>
@@ -2879,7 +5015,7 @@
         <w:lastRenderedPageBreak/>
         <w:t>Annexe 1</w:t>
       </w:r>
-      <w:bookmarkEnd w:id="12"/>
+      <w:bookmarkEnd w:id="8"/>
     </w:p>
     <w:p>
       <w:pPr>
@@ -2892,14 +5028,14 @@
           <w:lang w:val="en-GB"/>
         </w:rPr>
       </w:pPr>
-      <w:bookmarkStart w:id="13" w:name="__RefHeading__20574_1162629425"/>
+      <w:bookmarkStart w:id="9" w:name="__RefHeading__20574_1162629425"/>
       <w:r>
         <w:rPr>
           <w:lang w:val="en-GB"/>
         </w:rPr>
         <w:t>Annexe 2</w:t>
       </w:r>
-      <w:bookmarkEnd w:id="13"/>
+      <w:bookmarkEnd w:id="9"/>
     </w:p>
     <w:p>
       <w:pPr>
@@ -2912,7 +5048,7 @@
           <w:lang w:val="en-GB"/>
         </w:rPr>
         <w:sectPr>
-          <w:footerReference w:type="first" r:id="rId36"/>
+          <w:footerReference w:type="first" r:id="rId28"/>
           <w:pgSz w:w="11899" w:h="16837"/>
           <w:pgMar w:top="1134" w:right="1134" w:bottom="1700" w:left="1134" w:header="720" w:footer="1134" w:gutter="0"/>
           <w:cols w:space="720"/>
@@ -2941,12 +5077,6 @@
         <w:gridCol w:w="9203"/>
       </w:tblGrid>
       <w:tr>
-        <w:tblPrEx>
-          <w:tblCellMar>
-            <w:top w:w="0" w:type="dxa"/>
-            <w:bottom w:w="0" w:type="dxa"/>
-          </w:tblCellMar>
-        </w:tblPrEx>
         <w:tc>
           <w:tcPr>
             <w:tcW w:w="9203" w:type="dxa"/>
@@ -2979,7 +5109,7 @@
       </w:pPr>
     </w:p>
     <w:sectPr>
-      <w:footerReference w:type="default" r:id="rId37"/>
+      <w:footerReference w:type="default" r:id="rId29"/>
       <w:pgSz w:w="11906" w:h="16838"/>
       <w:pgMar w:top="1134" w:right="1134" w:bottom="1134" w:left="1134" w:header="720" w:footer="720" w:gutter="0"/>
       <w:cols w:space="0"/>
@@ -3119,14 +5249,12 @@
       <w:pStyle w:val="Pieddepage"/>
       <w:rPr>
         <w:szCs w:val="20"/>
-        <w:lang/>
       </w:rPr>
     </w:pPr>
     <w:r>
       <w:rPr>
         <w:noProof/>
         <w:szCs w:val="20"/>
-        <w:lang/>
       </w:rPr>
       <w:drawing>
         <wp:anchor distT="0" distB="0" distL="114300" distR="114300" simplePos="0" relativeHeight="251659264" behindDoc="1" locked="0" layoutInCell="1" allowOverlap="1">
@@ -3182,7 +5310,6 @@
       <w:rPr>
         <w:noProof/>
         <w:szCs w:val="20"/>
-        <w:lang/>
       </w:rPr>
       <w:drawing>
         <wp:anchor distT="0" distB="0" distL="114300" distR="114300" simplePos="0" relativeHeight="251660288" behindDoc="1" locked="0" layoutInCell="1" allowOverlap="1">
@@ -3283,7 +5410,7 @@
         <v:path o:extrusionok="f" gradientshapeok="t" o:connecttype="rect"/>
         <o:lock v:ext="edit" aspectratio="t"/>
       </v:shapetype>
-      <v:shape id="_x0000_i1064" type="#_x0000_t75" style="width:8.25pt;height:8.25pt" o:bullet="t">
+      <v:shape id="_x0000_i1040" type="#_x0000_t75" style="width:8.25pt;height:8.25pt" o:bullet="t">
         <v:imagedata r:id="rId1" o:title=""/>
       </v:shape>
     </w:pict>
@@ -3472,6 +5599,119 @@
     </w:lvl>
   </w:abstractNum>
   <w:abstractNum w:abstractNumId="3" w15:restartNumberingAfterBreak="0">
+    <w:nsid w:val="0F9D399F"/>
+    <w:multiLevelType w:val="hybridMultilevel"/>
+    <w:tmpl w:val="5D6A3CAC"/>
+    <w:lvl w:ilvl="0" w:tplc="040C0001">
+      <w:start w:val="1"/>
+      <w:numFmt w:val="bullet"/>
+      <w:lvlText w:val=""/>
+      <w:lvlJc w:val="left"/>
+      <w:pPr>
+        <w:ind w:left="720" w:hanging="360"/>
+      </w:pPr>
+      <w:rPr>
+        <w:rFonts w:ascii="Symbol" w:hAnsi="Symbol" w:hint="default"/>
+      </w:rPr>
+    </w:lvl>
+    <w:lvl w:ilvl="1" w:tplc="040C0003" w:tentative="1">
+      <w:start w:val="1"/>
+      <w:numFmt w:val="bullet"/>
+      <w:lvlText w:val="o"/>
+      <w:lvlJc w:val="left"/>
+      <w:pPr>
+        <w:ind w:left="1440" w:hanging="360"/>
+      </w:pPr>
+      <w:rPr>
+        <w:rFonts w:ascii="Courier New" w:hAnsi="Courier New" w:cs="Courier New" w:hint="default"/>
+      </w:rPr>
+    </w:lvl>
+    <w:lvl w:ilvl="2" w:tplc="040C0005" w:tentative="1">
+      <w:start w:val="1"/>
+      <w:numFmt w:val="bullet"/>
+      <w:lvlText w:val=""/>
+      <w:lvlJc w:val="left"/>
+      <w:pPr>
+        <w:ind w:left="2160" w:hanging="360"/>
+      </w:pPr>
+      <w:rPr>
+        <w:rFonts w:ascii="Wingdings" w:hAnsi="Wingdings" w:hint="default"/>
+      </w:rPr>
+    </w:lvl>
+    <w:lvl w:ilvl="3" w:tplc="040C0001" w:tentative="1">
+      <w:start w:val="1"/>
+      <w:numFmt w:val="bullet"/>
+      <w:lvlText w:val=""/>
+      <w:lvlJc w:val="left"/>
+      <w:pPr>
+        <w:ind w:left="2880" w:hanging="360"/>
+      </w:pPr>
+      <w:rPr>
+        <w:rFonts w:ascii="Symbol" w:hAnsi="Symbol" w:hint="default"/>
+      </w:rPr>
+    </w:lvl>
+    <w:lvl w:ilvl="4" w:tplc="040C0003" w:tentative="1">
+      <w:start w:val="1"/>
+      <w:numFmt w:val="bullet"/>
+      <w:lvlText w:val="o"/>
+      <w:lvlJc w:val="left"/>
+      <w:pPr>
+        <w:ind w:left="3600" w:hanging="360"/>
+      </w:pPr>
+      <w:rPr>
+        <w:rFonts w:ascii="Courier New" w:hAnsi="Courier New" w:cs="Courier New" w:hint="default"/>
+      </w:rPr>
+    </w:lvl>
+    <w:lvl w:ilvl="5" w:tplc="040C0005" w:tentative="1">
+      <w:start w:val="1"/>
+      <w:numFmt w:val="bullet"/>
+      <w:lvlText w:val=""/>
+      <w:lvlJc w:val="left"/>
+      <w:pPr>
+        <w:ind w:left="4320" w:hanging="360"/>
+      </w:pPr>
+      <w:rPr>
+        <w:rFonts w:ascii="Wingdings" w:hAnsi="Wingdings" w:hint="default"/>
+      </w:rPr>
+    </w:lvl>
+    <w:lvl w:ilvl="6" w:tplc="040C0001" w:tentative="1">
+      <w:start w:val="1"/>
+      <w:numFmt w:val="bullet"/>
+      <w:lvlText w:val=""/>
+      <w:lvlJc w:val="left"/>
+      <w:pPr>
+        <w:ind w:left="5040" w:hanging="360"/>
+      </w:pPr>
+      <w:rPr>
+        <w:rFonts w:ascii="Symbol" w:hAnsi="Symbol" w:hint="default"/>
+      </w:rPr>
+    </w:lvl>
+    <w:lvl w:ilvl="7" w:tplc="040C0003" w:tentative="1">
+      <w:start w:val="1"/>
+      <w:numFmt w:val="bullet"/>
+      <w:lvlText w:val="o"/>
+      <w:lvlJc w:val="left"/>
+      <w:pPr>
+        <w:ind w:left="5760" w:hanging="360"/>
+      </w:pPr>
+      <w:rPr>
+        <w:rFonts w:ascii="Courier New" w:hAnsi="Courier New" w:cs="Courier New" w:hint="default"/>
+      </w:rPr>
+    </w:lvl>
+    <w:lvl w:ilvl="8" w:tplc="040C0005" w:tentative="1">
+      <w:start w:val="1"/>
+      <w:numFmt w:val="bullet"/>
+      <w:lvlText w:val=""/>
+      <w:lvlJc w:val="left"/>
+      <w:pPr>
+        <w:ind w:left="6480" w:hanging="360"/>
+      </w:pPr>
+      <w:rPr>
+        <w:rFonts w:ascii="Wingdings" w:hAnsi="Wingdings" w:hint="default"/>
+      </w:rPr>
+    </w:lvl>
+  </w:abstractNum>
+  <w:abstractNum w:abstractNumId="4" w15:restartNumberingAfterBreak="0">
     <w:nsid w:val="171B1B79"/>
     <w:multiLevelType w:val="multilevel"/>
     <w:tmpl w:val="2F2030DC"/>
@@ -3580,7 +5820,7 @@
       </w:rPr>
     </w:lvl>
   </w:abstractNum>
-  <w:abstractNum w:abstractNumId="4" w15:restartNumberingAfterBreak="0">
+  <w:abstractNum w:abstractNumId="5" w15:restartNumberingAfterBreak="0">
     <w:nsid w:val="180D5E09"/>
     <w:multiLevelType w:val="multilevel"/>
     <w:tmpl w:val="785CF23C"/>
@@ -3639,7 +5879,7 @@
       <w:lvlJc w:val="left"/>
     </w:lvl>
   </w:abstractNum>
-  <w:abstractNum w:abstractNumId="5" w15:restartNumberingAfterBreak="0">
+  <w:abstractNum w:abstractNumId="6" w15:restartNumberingAfterBreak="0">
     <w:nsid w:val="19A90FC8"/>
     <w:multiLevelType w:val="multilevel"/>
     <w:tmpl w:val="52086C9E"/>
@@ -3698,7 +5938,7 @@
       <w:lvlJc w:val="left"/>
     </w:lvl>
   </w:abstractNum>
-  <w:abstractNum w:abstractNumId="6" w15:restartNumberingAfterBreak="0">
+  <w:abstractNum w:abstractNumId="7" w15:restartNumberingAfterBreak="0">
     <w:nsid w:val="1C4128C0"/>
     <w:multiLevelType w:val="multilevel"/>
     <w:tmpl w:val="0122C260"/>
@@ -3758,7 +5998,7 @@
       <w:lvlJc w:val="left"/>
     </w:lvl>
   </w:abstractNum>
-  <w:abstractNum w:abstractNumId="7" w15:restartNumberingAfterBreak="0">
+  <w:abstractNum w:abstractNumId="8" w15:restartNumberingAfterBreak="0">
     <w:nsid w:val="331318B4"/>
     <w:multiLevelType w:val="multilevel"/>
     <w:tmpl w:val="DA30F69E"/>
@@ -3882,7 +6122,7 @@
       </w:rPr>
     </w:lvl>
   </w:abstractNum>
-  <w:abstractNum w:abstractNumId="8" w15:restartNumberingAfterBreak="0">
+  <w:abstractNum w:abstractNumId="9" w15:restartNumberingAfterBreak="0">
     <w:nsid w:val="3A131D39"/>
     <w:multiLevelType w:val="multilevel"/>
     <w:tmpl w:val="882A24C2"/>
@@ -3942,7 +6182,7 @@
       <w:lvlJc w:val="right"/>
     </w:lvl>
   </w:abstractNum>
-  <w:abstractNum w:abstractNumId="9" w15:restartNumberingAfterBreak="0">
+  <w:abstractNum w:abstractNumId="10" w15:restartNumberingAfterBreak="0">
     <w:nsid w:val="405F504F"/>
     <w:multiLevelType w:val="multilevel"/>
     <w:tmpl w:val="3CC4BAB8"/>
@@ -4002,7 +6242,7 @@
       <w:lvlJc w:val="left"/>
     </w:lvl>
   </w:abstractNum>
-  <w:abstractNum w:abstractNumId="10" w15:restartNumberingAfterBreak="0">
+  <w:abstractNum w:abstractNumId="11" w15:restartNumberingAfterBreak="0">
     <w:nsid w:val="457307C2"/>
     <w:multiLevelType w:val="multilevel"/>
     <w:tmpl w:val="7DFEF542"/>
@@ -4061,7 +6301,7 @@
       <w:lvlJc w:val="left"/>
     </w:lvl>
   </w:abstractNum>
-  <w:abstractNum w:abstractNumId="11" w15:restartNumberingAfterBreak="0">
+  <w:abstractNum w:abstractNumId="12" w15:restartNumberingAfterBreak="0">
     <w:nsid w:val="493E2285"/>
     <w:multiLevelType w:val="multilevel"/>
     <w:tmpl w:val="FBEAD30C"/>
@@ -4120,7 +6360,7 @@
       <w:lvlJc w:val="left"/>
     </w:lvl>
   </w:abstractNum>
-  <w:abstractNum w:abstractNumId="12" w15:restartNumberingAfterBreak="0">
+  <w:abstractNum w:abstractNumId="13" w15:restartNumberingAfterBreak="0">
     <w:nsid w:val="4BEE1CF8"/>
     <w:multiLevelType w:val="multilevel"/>
     <w:tmpl w:val="FC1430AE"/>
@@ -4180,7 +6420,7 @@
       <w:lvlJc w:val="left"/>
     </w:lvl>
   </w:abstractNum>
-  <w:abstractNum w:abstractNumId="13" w15:restartNumberingAfterBreak="0">
+  <w:abstractNum w:abstractNumId="14" w15:restartNumberingAfterBreak="0">
     <w:nsid w:val="524B4D1E"/>
     <w:multiLevelType w:val="multilevel"/>
     <w:tmpl w:val="816A6458"/>
@@ -4240,7 +6480,7 @@
       <w:lvlJc w:val="left"/>
     </w:lvl>
   </w:abstractNum>
-  <w:abstractNum w:abstractNumId="14" w15:restartNumberingAfterBreak="0">
+  <w:abstractNum w:abstractNumId="15" w15:restartNumberingAfterBreak="0">
     <w:nsid w:val="57425966"/>
     <w:multiLevelType w:val="multilevel"/>
     <w:tmpl w:val="D3DAD2A8"/>
@@ -4300,7 +6540,7 @@
       <w:lvlJc w:val="left"/>
     </w:lvl>
   </w:abstractNum>
-  <w:abstractNum w:abstractNumId="15" w15:restartNumberingAfterBreak="0">
+  <w:abstractNum w:abstractNumId="16" w15:restartNumberingAfterBreak="0">
     <w:nsid w:val="65C204E4"/>
     <w:multiLevelType w:val="multilevel"/>
     <w:tmpl w:val="BCEE76BA"/>
@@ -4406,7 +6646,7 @@
       </w:rPr>
     </w:lvl>
   </w:abstractNum>
-  <w:abstractNum w:abstractNumId="16" w15:restartNumberingAfterBreak="0">
+  <w:abstractNum w:abstractNumId="17" w15:restartNumberingAfterBreak="0">
     <w:nsid w:val="69257341"/>
     <w:multiLevelType w:val="multilevel"/>
     <w:tmpl w:val="C7105C24"/>
@@ -4466,7 +6706,7 @@
       <w:lvlJc w:val="left"/>
     </w:lvl>
   </w:abstractNum>
-  <w:abstractNum w:abstractNumId="17" w15:restartNumberingAfterBreak="0">
+  <w:abstractNum w:abstractNumId="18" w15:restartNumberingAfterBreak="0">
     <w:nsid w:val="6E0E4C2B"/>
     <w:multiLevelType w:val="multilevel"/>
     <w:tmpl w:val="8D82381A"/>
@@ -4545,7 +6785,7 @@
       <w:lvlJc w:val="left"/>
     </w:lvl>
   </w:abstractNum>
-  <w:abstractNum w:abstractNumId="18" w15:restartNumberingAfterBreak="0">
+  <w:abstractNum w:abstractNumId="19" w15:restartNumberingAfterBreak="0">
     <w:nsid w:val="739A24FA"/>
     <w:multiLevelType w:val="multilevel"/>
     <w:tmpl w:val="724C6964"/>
@@ -4605,7 +6845,7 @@
       <w:lvlJc w:val="left"/>
     </w:lvl>
   </w:abstractNum>
-  <w:abstractNum w:abstractNumId="19" w15:restartNumberingAfterBreak="0">
+  <w:abstractNum w:abstractNumId="20" w15:restartNumberingAfterBreak="0">
     <w:nsid w:val="74CC0EBE"/>
     <w:multiLevelType w:val="multilevel"/>
     <w:tmpl w:val="8224FC7A"/>
@@ -4712,7 +6952,7 @@
       </w:rPr>
     </w:lvl>
   </w:abstractNum>
-  <w:abstractNum w:abstractNumId="20" w15:restartNumberingAfterBreak="0">
+  <w:abstractNum w:abstractNumId="21" w15:restartNumberingAfterBreak="0">
     <w:nsid w:val="756A4672"/>
     <w:multiLevelType w:val="multilevel"/>
     <w:tmpl w:val="92622EF0"/>
@@ -4772,7 +7012,7 @@
       <w:lvlJc w:val="left"/>
     </w:lvl>
   </w:abstractNum>
-  <w:abstractNum w:abstractNumId="21" w15:restartNumberingAfterBreak="0">
+  <w:abstractNum w:abstractNumId="22" w15:restartNumberingAfterBreak="0">
     <w:nsid w:val="77137623"/>
     <w:multiLevelType w:val="multilevel"/>
     <w:tmpl w:val="DC622FCC"/>
@@ -4831,7 +7071,7 @@
       <w:lvlJc w:val="left"/>
     </w:lvl>
   </w:abstractNum>
-  <w:abstractNum w:abstractNumId="22" w15:restartNumberingAfterBreak="0">
+  <w:abstractNum w:abstractNumId="23" w15:restartNumberingAfterBreak="0">
     <w:nsid w:val="77693F04"/>
     <w:multiLevelType w:val="multilevel"/>
     <w:tmpl w:val="92CE6F52"/>
@@ -4890,7 +7130,7 @@
       <w:lvlJc w:val="left"/>
     </w:lvl>
   </w:abstractNum>
-  <w:abstractNum w:abstractNumId="23" w15:restartNumberingAfterBreak="0">
+  <w:abstractNum w:abstractNumId="24" w15:restartNumberingAfterBreak="0">
     <w:nsid w:val="7D087C81"/>
     <w:multiLevelType w:val="multilevel"/>
     <w:tmpl w:val="70B08164"/>
@@ -4951,49 +7191,49 @@
     </w:lvl>
   </w:abstractNum>
   <w:num w:numId="1">
+    <w:abstractNumId w:val="18"/>
+  </w:num>
+  <w:num w:numId="2">
+    <w:abstractNumId w:val="13"/>
+  </w:num>
+  <w:num w:numId="3">
+    <w:abstractNumId w:val="19"/>
+  </w:num>
+  <w:num w:numId="4">
+    <w:abstractNumId w:val="10"/>
+  </w:num>
+  <w:num w:numId="5">
     <w:abstractNumId w:val="17"/>
   </w:num>
-  <w:num w:numId="2">
+  <w:num w:numId="6">
+    <w:abstractNumId w:val="5"/>
+  </w:num>
+  <w:num w:numId="7">
     <w:abstractNumId w:val="12"/>
   </w:num>
-  <w:num w:numId="3">
-    <w:abstractNumId w:val="18"/>
+  <w:num w:numId="8">
+    <w:abstractNumId w:val="6"/>
   </w:num>
-  <w:num w:numId="4">
-    <w:abstractNumId w:val="9"/>
-  </w:num>
-  <w:num w:numId="5">
-    <w:abstractNumId w:val="16"/>
-  </w:num>
-  <w:num w:numId="6">
-    <w:abstractNumId w:val="4"/>
-  </w:num>
-  <w:num w:numId="7">
+  <w:num w:numId="9">
     <w:abstractNumId w:val="11"/>
   </w:num>
-  <w:num w:numId="8">
-    <w:abstractNumId w:val="5"/>
-  </w:num>
-  <w:num w:numId="9">
-    <w:abstractNumId w:val="10"/>
-  </w:num>
   <w:num w:numId="10">
-    <w:abstractNumId w:val="13"/>
+    <w:abstractNumId w:val="14"/>
   </w:num>
   <w:num w:numId="11">
-    <w:abstractNumId w:val="22"/>
+    <w:abstractNumId w:val="23"/>
   </w:num>
   <w:num w:numId="12">
-    <w:abstractNumId w:val="3"/>
+    <w:abstractNumId w:val="4"/>
   </w:num>
   <w:num w:numId="13">
     <w:abstractNumId w:val="0"/>
   </w:num>
   <w:num w:numId="14">
-    <w:abstractNumId w:val="21"/>
+    <w:abstractNumId w:val="22"/>
   </w:num>
   <w:num w:numId="15">
-    <w:abstractNumId w:val="20"/>
+    <w:abstractNumId w:val="21"/>
   </w:num>
   <w:num w:numId="16">
     <w:abstractNumId w:val="2"/>
@@ -5002,37 +7242,37 @@
     <w:abstractNumId w:val="1"/>
   </w:num>
   <w:num w:numId="18">
-    <w:abstractNumId w:val="23"/>
+    <w:abstractNumId w:val="24"/>
   </w:num>
   <w:num w:numId="19">
+    <w:abstractNumId w:val="8"/>
+  </w:num>
+  <w:num w:numId="20">
+    <w:abstractNumId w:val="16"/>
+  </w:num>
+  <w:num w:numId="21">
     <w:abstractNumId w:val="7"/>
   </w:num>
-  <w:num w:numId="20">
+  <w:num w:numId="22">
+    <w:abstractNumId w:val="9"/>
+  </w:num>
+  <w:num w:numId="23">
     <w:abstractNumId w:val="15"/>
   </w:num>
-  <w:num w:numId="21">
-    <w:abstractNumId w:val="6"/>
+  <w:num w:numId="24">
+    <w:abstractNumId w:val="20"/>
   </w:num>
-  <w:num w:numId="22">
+  <w:num w:numId="25">
     <w:abstractNumId w:val="8"/>
   </w:num>
-  <w:num w:numId="23">
-    <w:abstractNumId w:val="14"/>
-  </w:num>
-  <w:num w:numId="24">
-    <w:abstractNumId w:val="19"/>
-  </w:num>
-  <w:num w:numId="25">
-    <w:abstractNumId w:val="7"/>
-    <w:lvlOverride w:ilvl="0"/>
-  </w:num>
   <w:num w:numId="26">
-    <w:abstractNumId w:val="15"/>
-    <w:lvlOverride w:ilvl="0"/>
+    <w:abstractNumId w:val="16"/>
   </w:num>
   <w:num w:numId="27">
-    <w:abstractNumId w:val="7"/>
-    <w:lvlOverride w:ilvl="0"/>
+    <w:abstractNumId w:val="8"/>
+  </w:num>
+  <w:num w:numId="28">
+    <w:abstractNumId w:val="3"/>
   </w:num>
 </w:numbering>
 </file>
@@ -5046,7 +7286,7 @@
         <w:kern w:val="3"/>
         <w:sz w:val="24"/>
         <w:szCs w:val="24"/>
-        <w:lang w:val="fr-FR"/>
+        <w:lang w:val="fr-FR" w:eastAsia="fr-FR" w:bidi="ar-SA"/>
       </w:rPr>
     </w:rPrDefault>
     <w:pPrDefault>
@@ -5620,7 +7860,6 @@
     <w:rPr>
       <w:rFonts w:ascii="Arial" w:eastAsia="Times New Roman" w:hAnsi="Arial" w:cs="Times New Roman"/>
       <w:sz w:val="20"/>
-      <w:lang w:bidi="ar-SA"/>
     </w:rPr>
   </w:style>
   <w:style w:type="paragraph" w:customStyle="1" w:styleId="Heading">
@@ -6487,7 +8726,6 @@
     <w:rPr>
       <w:rFonts w:eastAsia="Times New Roman" w:cs="Times New Roman"/>
       <w:kern w:val="0"/>
-      <w:lang w:eastAsia="fr-FR" w:bidi="ar-SA"/>
     </w:rPr>
   </w:style>
   <w:style w:type="character" w:styleId="lev">
@@ -6500,6 +8738,23 @@
       <w:b/>
       <w:bCs/>
     </w:rPr>
+  </w:style>
+  <w:style w:type="paragraph" w:styleId="Sansinterligne">
+    <w:name w:val="No Spacing"/>
+    <w:uiPriority w:val="1"/>
+    <w:qFormat/>
+    <w:rsid w:val="00E2318C"/>
+  </w:style>
+  <w:style w:type="paragraph" w:styleId="Paragraphedeliste">
+    <w:name w:val="List Paragraph"/>
+    <w:basedOn w:val="Normal"/>
+    <w:uiPriority w:val="34"/>
+    <w:qFormat/>
+    <w:rsid w:val="00CF6753"/>
+    <w:pPr>
+      <w:ind w:left="720"/>
+      <w:contextualSpacing/>
+    </w:pPr>
   </w:style>
 </w:styles>
 </file>
@@ -6804,7 +9059,7 @@
 </file>
 
 <file path=customXml/itemProps1.xml><?xml version="1.0" encoding="utf-8"?>
-<ds:datastoreItem xmlns:ds="http://schemas.openxmlformats.org/officeDocument/2006/customXml" ds:itemID="{2A5B7BB4-003E-443C-9133-3739067D95C9}">
+<ds:datastoreItem xmlns:ds="http://schemas.openxmlformats.org/officeDocument/2006/customXml" ds:itemID="{0F7A5255-BB94-4059-AB5E-52CB3447F3A8}">
   <ds:schemaRefs>
     <ds:schemaRef ds:uri="http://schemas.openxmlformats.org/officeDocument/2006/bibliography"/>
   </ds:schemaRefs>

</xml_diff>